<commit_message>
added new Info buttton, updated documentation
</commit_message>
<xml_diff>
--- a/dokumentace.docx
+++ b/dokumentace.docx
@@ -1,6 +1,6 @@
 
 <file path=word/document.xml><?xml version="1.0" encoding="utf-8"?>
-<w:document xmlns:wpc="http://schemas.microsoft.com/office/word/2010/wordprocessingCanvas" xmlns:cx="http://schemas.microsoft.com/office/drawing/2014/chartex" xmlns:cx1="http://schemas.microsoft.com/office/drawing/2015/9/8/chartex" xmlns:cx2="http://schemas.microsoft.com/office/drawing/2015/10/21/chartex" xmlns:cx3="http://schemas.microsoft.com/office/drawing/2016/5/9/chartex" xmlns:cx4="http://schemas.microsoft.com/office/drawing/2016/5/10/chartex" xmlns:cx5="http://schemas.microsoft.com/office/drawing/2016/5/11/chartex" xmlns:cx6="http://schemas.microsoft.com/office/drawing/2016/5/12/chartex" xmlns:cx7="http://schemas.microsoft.com/office/drawing/2016/5/13/chartex" xmlns:cx8="http://schemas.microsoft.com/office/drawing/2016/5/14/chartex" xmlns:mc="http://schemas.openxmlformats.org/markup-compatibility/2006" xmlns:aink="http://schemas.microsoft.com/office/drawing/2016/ink" xmlns:am3d="http://schemas.microsoft.com/office/drawing/2017/model3d" xmlns:o="urn:schemas-microsoft-com:office:office" xmlns:r="http://schemas.openxmlformats.org/officeDocument/2006/relationships" xmlns:m="http://schemas.openxmlformats.org/officeDocument/2006/math" xmlns:v="urn:schemas-microsoft-com:vml" xmlns:wp14="http://schemas.microsoft.com/office/word/2010/wordprocessingDrawing" xmlns:wp="http://schemas.openxmlformats.org/drawingml/2006/wordprocessingDrawing" xmlns:w10="urn:schemas-microsoft-com:office:word" xmlns:w="http://schemas.openxmlformats.org/wordprocessingml/2006/main" xmlns:w14="http://schemas.microsoft.com/office/word/2010/wordml" xmlns:w15="http://schemas.microsoft.com/office/word/2012/wordml" xmlns:w16cex="http://schemas.microsoft.com/office/word/2018/wordml/cex" xmlns:w16cid="http://schemas.microsoft.com/office/word/2016/wordml/cid" xmlns:w16="http://schemas.microsoft.com/office/word/2018/wordml" xmlns:w16se="http://schemas.microsoft.com/office/word/2015/wordml/symex" xmlns:wpg="http://schemas.microsoft.com/office/word/2010/wordprocessingGroup" xmlns:wpi="http://schemas.microsoft.com/office/word/2010/wordprocessingInk" xmlns:wne="http://schemas.microsoft.com/office/word/2006/wordml" xmlns:wps="http://schemas.microsoft.com/office/word/2010/wordprocessingShape" mc:Ignorable="w14 w15 w16se w16cid w16 w16cex wp14">
+<w:document xmlns:wpc="http://schemas.microsoft.com/office/word/2010/wordprocessingCanvas" xmlns:cx="http://schemas.microsoft.com/office/drawing/2014/chartex" xmlns:cx1="http://schemas.microsoft.com/office/drawing/2015/9/8/chartex" xmlns:cx2="http://schemas.microsoft.com/office/drawing/2015/10/21/chartex" xmlns:cx3="http://schemas.microsoft.com/office/drawing/2016/5/9/chartex" xmlns:cx4="http://schemas.microsoft.com/office/drawing/2016/5/10/chartex" xmlns:cx5="http://schemas.microsoft.com/office/drawing/2016/5/11/chartex" xmlns:cx6="http://schemas.microsoft.com/office/drawing/2016/5/12/chartex" xmlns:cx7="http://schemas.microsoft.com/office/drawing/2016/5/13/chartex" xmlns:cx8="http://schemas.microsoft.com/office/drawing/2016/5/14/chartex" xmlns:mc="http://schemas.openxmlformats.org/markup-compatibility/2006" xmlns:aink="http://schemas.microsoft.com/office/drawing/2016/ink" xmlns:am3d="http://schemas.microsoft.com/office/drawing/2017/model3d" xmlns:o="urn:schemas-microsoft-com:office:office" xmlns:r="http://schemas.openxmlformats.org/officeDocument/2006/relationships" xmlns:m="http://schemas.openxmlformats.org/officeDocument/2006/math" xmlns:v="urn:schemas-microsoft-com:vml" xmlns:wp14="http://schemas.microsoft.com/office/word/2010/wordprocessingDrawing" xmlns:wp="http://schemas.openxmlformats.org/drawingml/2006/wordprocessingDrawing" xmlns:w10="urn:schemas-microsoft-com:office:word" xmlns:w="http://schemas.openxmlformats.org/wordprocessingml/2006/main" xmlns:w14="http://schemas.microsoft.com/office/word/2010/wordml" xmlns:w15="http://schemas.microsoft.com/office/word/2012/wordml" xmlns:w16cex="http://schemas.microsoft.com/office/word/2018/wordml/cex" xmlns:w16cid="http://schemas.microsoft.com/office/word/2016/wordml/cid" xmlns:w16="http://schemas.microsoft.com/office/word/2018/wordml" xmlns:w16sdtdh="http://schemas.microsoft.com/office/word/2020/wordml/sdtdatahash" xmlns:w16se="http://schemas.microsoft.com/office/word/2015/wordml/symex" xmlns:wpg="http://schemas.microsoft.com/office/word/2010/wordprocessingGroup" xmlns:wpi="http://schemas.microsoft.com/office/word/2010/wordprocessingInk" xmlns:wne="http://schemas.microsoft.com/office/word/2006/wordml" xmlns:wps="http://schemas.microsoft.com/office/word/2010/wordprocessingShape" mc:Ignorable="w14 w15 w16se w16cid w16 w16cex w16sdtdh wp14">
   <w:body>
     <w:p>
       <w:pPr>
@@ -131,7 +131,7 @@
           <w:szCs w:val="44"/>
           <w:lang w:val="cs-CZ"/>
         </w:rPr>
-        <w:t>Ročníkový Projekt</w:t>
+        <w:t>Maturitní práce</w:t>
       </w:r>
     </w:p>
     <w:p>
@@ -423,6 +423,7 @@
       <w:pPr>
         <w:pStyle w:val="Nadpis"/>
         <w:rPr>
+          <w:noProof/>
           <w:lang w:val="cs-CZ"/>
         </w:rPr>
       </w:pPr>
@@ -2338,16 +2339,7 @@
         <w:t xml:space="preserve"> z nejstarších jazyků, který je stále velmi široce užívaný.</w:t>
       </w:r>
       <w:r>
-        <w:t xml:space="preserve"> Do roku 2020 to byl nejpopulárnějším programovacím jazykem na světě</w:t>
-      </w:r>
-      <w:r>
-        <w:rPr>
-          <w:rStyle w:val="FootnoteReference"/>
-        </w:rPr>
-        <w:footnoteReference w:id="1"/>
-      </w:r>
-      <w:r>
-        <w:t xml:space="preserve">, poté ho však předstihli Python a C. Mezi hlavní rysy Javy patří vzájemná nezávislost, což znamená, že třídy jsou navzájem co nejméně závislé, co ulehčuje práci. Další výhodou je její přenosnost. Java kód napsaný na jakémkoliv </w:t>
+        <w:t xml:space="preserve"> Do roku 2020 to byl nejpopulárnějším programovacím jazykem na světě, poté ho však předstihli Python a C. Mezi hlavní rysy Javy patří vzájemná nezávislost, což znamená, že třídy jsou navzájem co nejméně závislé, co ulehčuje práci. Další výhodou je její přenosnost. Java kód napsaný na jakémkoliv </w:t>
       </w:r>
       <w:r>
         <w:t>počítači</w:t>
@@ -2505,6 +2497,32 @@
       </w:r>
       <w:r>
         <w:t>, možná jenom o mnoho více komplikovanější XSL.</w:t>
+      </w:r>
+    </w:p>
+    <w:p>
+      <w:pPr>
+        <w:pStyle w:val="RPText"/>
+        <w:rPr>
+          <w:vertAlign w:val="superscript"/>
+        </w:rPr>
+      </w:pPr>
+      <w:r>
+        <w:t>V průběhu práce jsem také využil</w:t>
+      </w:r>
+      <w:r>
+        <w:t xml:space="preserve"> pro psaní kódu</w:t>
+      </w:r>
+      <w:r>
+        <w:t xml:space="preserve"> mnoho internetových zdrojů</w:t>
+      </w:r>
+      <w:r>
+        <w:t>.</w:t>
+      </w:r>
+      <w:r>
+        <w:rPr>
+          <w:vertAlign w:val="superscript"/>
+        </w:rPr>
+        <w:t>[1]</w:t>
       </w:r>
     </w:p>
     <w:p>
@@ -3855,6 +3873,31 @@
     </w:p>
     <w:p>
       <w:pPr>
+        <w:pStyle w:val="RPText"/>
+        <w:numPr>
+          <w:ilvl w:val="0"/>
+          <w:numId w:val="22"/>
+        </w:numPr>
+      </w:pPr>
+      <w:proofErr w:type="spellStart"/>
+      <w:r>
+        <w:t>getInfo</w:t>
+      </w:r>
+      <w:proofErr w:type="spellEnd"/>
+      <w:r>
+        <w:t xml:space="preserve"> obsahuje informace, které se pak zobrazují po stisknutí tlačítka </w:t>
+      </w:r>
+      <w:proofErr w:type="spellStart"/>
+      <w:r>
+        <w:t>info</w:t>
+      </w:r>
+      <w:proofErr w:type="spellEnd"/>
+      <w:r>
+        <w:t>.</w:t>
+      </w:r>
+    </w:p>
+    <w:p>
+      <w:pPr>
         <w:pStyle w:val="Nadpis"/>
         <w:rPr>
           <w:lang w:val="cs-CZ"/>
@@ -4048,6 +4091,30 @@
         <w:t>Algoritmy</w:t>
       </w:r>
       <w:bookmarkEnd w:id="20"/>
+    </w:p>
+    <w:p>
+      <w:pPr>
+        <w:pStyle w:val="RPText"/>
+      </w:pPr>
+      <w:r>
+        <w:t>V této části podrobněji popíšu mnou užívané algoritmy. Pro tento popis a alespoň zčásti pro jejich implementaci v kódu jsem použil tyto zdroje.</w:t>
+      </w:r>
+      <w:r>
+        <w:rPr>
+          <w:rFonts w:eastAsiaTheme="minorEastAsia"/>
+          <w:vertAlign w:val="superscript"/>
+          <w:lang w:eastAsia="ja-JP"/>
+        </w:rPr>
+        <w:t>[</w:t>
+      </w:r>
+      <w:r>
+        <w:rPr>
+          <w:rFonts w:eastAsiaTheme="minorEastAsia"/>
+          <w:vertAlign w:val="superscript"/>
+          <w:lang w:eastAsia="ja-JP"/>
+        </w:rPr>
+        <w:t>2]</w:t>
+      </w:r>
     </w:p>
     <w:p>
       <w:pPr>
@@ -4241,80 +4308,19 @@
         <w:rPr>
           <w:noProof/>
         </w:rPr>
-        <w:t xml:space="preserve">Průměrná </w:t>
-      </w:r>
-      <m:oMath>
-        <m:r>
-          <w:rPr>
-            <w:rFonts w:ascii="Cambria Math" w:hAnsi="Cambria Math"/>
-            <w:noProof/>
-          </w:rPr>
-          <m:t>O(</m:t>
-        </m:r>
-        <m:sSup>
-          <m:sSupPr>
-            <m:ctrlPr>
-              <w:rPr>
-                <w:rFonts w:ascii="Cambria Math" w:hAnsi="Cambria Math"/>
-                <w:i/>
-                <w:noProof/>
-              </w:rPr>
-            </m:ctrlPr>
-          </m:sSupPr>
-          <m:e>
-            <m:r>
-              <w:rPr>
-                <w:rFonts w:ascii="Cambria Math" w:hAnsi="Cambria Math"/>
-                <w:noProof/>
-              </w:rPr>
-              <m:t>n</m:t>
-            </m:r>
-          </m:e>
-          <m:sup>
-            <m:r>
-              <w:rPr>
-                <w:rFonts w:ascii="Cambria Math" w:hAnsi="Cambria Math"/>
-                <w:noProof/>
-              </w:rPr>
-              <m:t>2</m:t>
-            </m:r>
-          </m:sup>
-        </m:sSup>
-        <m:r>
-          <w:rPr>
-            <w:rFonts w:ascii="Cambria Math" w:hAnsi="Cambria Math"/>
-            <w:noProof/>
-          </w:rPr>
-          <m:t>)</m:t>
-        </m:r>
-      </m:oMath>
-    </w:p>
-    <w:p>
-      <w:pPr>
-        <w:rPr>
-          <w:rFonts w:ascii="Times New Roman" w:hAnsi="Times New Roman"/>
-          <w:noProof/>
-          <w:sz w:val="24"/>
-          <w:lang w:val="cs-CZ" w:eastAsia="en-US"/>
-        </w:rPr>
-      </w:pPr>
-      <w:r>
-        <w:rPr>
-          <w:noProof/>
-        </w:rPr>
         <mc:AlternateContent>
           <mc:Choice Requires="wps">
             <w:drawing>
-              <wp:anchor distT="0" distB="0" distL="114300" distR="114300" simplePos="0" relativeHeight="251661312" behindDoc="0" locked="0" layoutInCell="1" allowOverlap="1" wp14:anchorId="17E36235" wp14:editId="1BD8EA6F">
+              <wp:anchor distT="0" distB="0" distL="114300" distR="114300" simplePos="0" relativeHeight="251661312" behindDoc="0" locked="0" layoutInCell="1" allowOverlap="1" wp14:anchorId="17E36235" wp14:editId="1878CAF5">
                 <wp:simplePos x="0" y="0"/>
-                <wp:positionH relativeFrom="column">
-                  <wp:posOffset>323850</wp:posOffset>
+                <wp:positionH relativeFrom="margin">
+                  <wp:posOffset>5675811</wp:posOffset>
                 </wp:positionH>
                 <wp:positionV relativeFrom="paragraph">
-                  <wp:posOffset>3378200</wp:posOffset>
+                  <wp:posOffset>3163570</wp:posOffset>
                 </wp:positionV>
-                <wp:extent cx="5295900" cy="635"/>
-                <wp:effectExtent l="0" t="0" r="0" b="0"/>
+                <wp:extent cx="593766" cy="320633"/>
+                <wp:effectExtent l="0" t="0" r="0" b="3810"/>
                 <wp:wrapTopAndBottom/>
                 <wp:docPr id="27" name="Text Box 27"/>
                 <wp:cNvGraphicFramePr/>
@@ -4325,7 +4331,7 @@
                       <wps:spPr>
                         <a:xfrm>
                           <a:off x="0" y="0"/>
-                          <a:ext cx="5295900" cy="635"/>
+                          <a:ext cx="593766" cy="320633"/>
                         </a:xfrm>
                         <a:prstGeom prst="rect">
                           <a:avLst/>
@@ -4385,18 +4391,24 @@
                         <a:prstTxWarp prst="textNoShape">
                           <a:avLst/>
                         </a:prstTxWarp>
-                        <a:spAutoFit/>
+                        <a:noAutofit/>
                       </wps:bodyPr>
                     </wps:wsp>
                   </a:graphicData>
                 </a:graphic>
+                <wp14:sizeRelH relativeFrom="margin">
+                  <wp14:pctWidth>0</wp14:pctWidth>
+                </wp14:sizeRelH>
+                <wp14:sizeRelV relativeFrom="margin">
+                  <wp14:pctHeight>0</wp14:pctHeight>
+                </wp14:sizeRelV>
               </wp:anchor>
             </w:drawing>
           </mc:Choice>
           <mc:Fallback>
             <w:pict>
-              <v:shape w14:anchorId="17E36235" id="Text Box 27" o:spid="_x0000_s1030" type="#_x0000_t202" style="position:absolute;margin-left:25.5pt;margin-top:266pt;width:417pt;height:.05pt;z-index:251661312;visibility:visible;mso-wrap-style:square;mso-wrap-distance-left:9pt;mso-wrap-distance-top:0;mso-wrap-distance-right:9pt;mso-wrap-distance-bottom:0;mso-position-horizontal:absolute;mso-position-horizontal-relative:text;mso-position-vertical:absolute;mso-position-vertical-relative:text;v-text-anchor:top" o:gfxdata="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" stroked="f">
-                <v:textbox style="mso-fit-shape-to-text:t" inset="0,0,0,0">
+              <v:shape w14:anchorId="17E36235" id="Text Box 27" o:spid="_x0000_s1030" type="#_x0000_t202" style="position:absolute;left:0;text-align:left;margin-left:446.9pt;margin-top:249.1pt;width:46.75pt;height:25.25pt;z-index:251661312;visibility:visible;mso-wrap-style:square;mso-width-percent:0;mso-height-percent:0;mso-wrap-distance-left:9pt;mso-wrap-distance-top:0;mso-wrap-distance-right:9pt;mso-wrap-distance-bottom:0;mso-position-horizontal:absolute;mso-position-horizontal-relative:margin;mso-position-vertical:absolute;mso-position-vertical-relative:text;mso-width-percent:0;mso-height-percent:0;mso-width-relative:margin;mso-height-relative:margin;v-text-anchor:top" o:gfxdata="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" stroked="f">
+                <v:textbox inset="0,0,0,0">
                   <w:txbxContent>
                     <w:p>
                       <w:pPr>
@@ -4440,7 +4452,7 @@
                     </w:p>
                   </w:txbxContent>
                 </v:textbox>
-                <w10:wrap type="topAndBottom"/>
+                <w10:wrap type="topAndBottom" anchorx="margin"/>
               </v:shape>
             </w:pict>
           </mc:Fallback>
@@ -4449,16 +4461,15 @@
       <w:r>
         <w:rPr>
           <w:noProof/>
-          <w:lang w:val="cs-CZ"/>
         </w:rPr>
         <w:drawing>
-          <wp:anchor distT="0" distB="0" distL="114300" distR="114300" simplePos="0" relativeHeight="251646976" behindDoc="1" locked="0" layoutInCell="1" allowOverlap="1" wp14:anchorId="3A20F5F9" wp14:editId="202F25AE">
+          <wp:anchor distT="0" distB="0" distL="114300" distR="114300" simplePos="0" relativeHeight="251646976" behindDoc="1" locked="0" layoutInCell="1" allowOverlap="1" wp14:anchorId="3A20F5F9" wp14:editId="4A008C73">
             <wp:simplePos x="0" y="0"/>
             <wp:positionH relativeFrom="margin">
               <wp:align>center</wp:align>
             </wp:positionH>
             <wp:positionV relativeFrom="paragraph">
-              <wp:posOffset>309245</wp:posOffset>
+              <wp:posOffset>367871</wp:posOffset>
             </wp:positionV>
             <wp:extent cx="5295900" cy="3011805"/>
             <wp:effectExtent l="0" t="0" r="0" b="0"/>
@@ -4510,7 +4521,57 @@
       <w:r>
         <w:rPr>
           <w:noProof/>
-          <w:lang w:val="cs-CZ"/>
+        </w:rPr>
+        <w:t xml:space="preserve">Průměrná </w:t>
+      </w:r>
+      <m:oMath>
+        <m:r>
+          <w:rPr>
+            <w:rFonts w:ascii="Cambria Math" w:hAnsi="Cambria Math"/>
+            <w:noProof/>
+          </w:rPr>
+          <m:t>O(</m:t>
+        </m:r>
+        <m:sSup>
+          <m:sSupPr>
+            <m:ctrlPr>
+              <w:rPr>
+                <w:rFonts w:ascii="Cambria Math" w:hAnsi="Cambria Math"/>
+                <w:i/>
+                <w:noProof/>
+              </w:rPr>
+            </m:ctrlPr>
+          </m:sSupPr>
+          <m:e>
+            <m:r>
+              <w:rPr>
+                <w:rFonts w:ascii="Cambria Math" w:hAnsi="Cambria Math"/>
+                <w:noProof/>
+              </w:rPr>
+              <m:t>n</m:t>
+            </m:r>
+          </m:e>
+          <m:sup>
+            <m:r>
+              <w:rPr>
+                <w:rFonts w:ascii="Cambria Math" w:hAnsi="Cambria Math"/>
+                <w:noProof/>
+              </w:rPr>
+              <m:t>2</m:t>
+            </m:r>
+          </m:sup>
+        </m:sSup>
+        <m:r>
+          <w:rPr>
+            <w:rFonts w:ascii="Cambria Math" w:hAnsi="Cambria Math"/>
+            <w:noProof/>
+          </w:rPr>
+          <m:t>)</m:t>
+        </m:r>
+      </m:oMath>
+      <w:r>
+        <w:rPr>
+          <w:noProof/>
         </w:rPr>
         <w:br w:type="page"/>
       </w:r>
@@ -7567,34 +7628,36 @@
         <w:pStyle w:val="RPText"/>
       </w:pPr>
       <w:r>
-        <w:t>Ikonku</w:t>
-      </w:r>
-      <w:r>
-        <w:t xml:space="preserve">, </w:t>
-      </w:r>
-      <w:r>
-        <w:t>viditelnou v</w:t>
-      </w:r>
-      <w:r>
-        <w:t> levém horním rohu,</w:t>
-      </w:r>
-      <w:r>
-        <w:t xml:space="preserve"> jsem </w:t>
-      </w:r>
-      <w:r>
-        <w:t>stáhnul</w:t>
-      </w:r>
-      <w:r>
-        <w:t xml:space="preserve"> z velkého </w:t>
-      </w:r>
-      <w:r>
-        <w:t>repositáře</w:t>
-      </w:r>
-      <w:r>
-        <w:t xml:space="preserve"> free to use ikonek na stránce </w:t>
-      </w:r>
-      <w:r>
-        <w:t>material.io</w:t>
+        <w:t xml:space="preserve">Ikonku v levém horním rohu i ikonku na informačním tlačítku, jsem vzal z všeobecného googlovského </w:t>
+      </w:r>
+      <w:proofErr w:type="spellStart"/>
+      <w:r>
+        <w:t>repozitáře</w:t>
+      </w:r>
+      <w:proofErr w:type="spellEnd"/>
+      <w:r>
+        <w:t xml:space="preserve"> </w:t>
+      </w:r>
+      <w:proofErr w:type="gramStart"/>
+      <w:r>
+        <w:t>ikonek</w:t>
+      </w:r>
+      <w:r>
+        <w:rPr>
+          <w:rFonts w:eastAsiaTheme="minorEastAsia"/>
+          <w:vertAlign w:val="superscript"/>
+          <w:lang w:eastAsia="ja-JP"/>
+        </w:rPr>
+        <w:t>[</w:t>
+      </w:r>
+      <w:proofErr w:type="gramEnd"/>
+      <w:r>
+        <w:rPr>
+          <w:rFonts w:eastAsiaTheme="minorEastAsia"/>
+          <w:vertAlign w:val="superscript"/>
+          <w:lang w:eastAsia="ja-JP"/>
+        </w:rPr>
+        <w:t>3]</w:t>
       </w:r>
       <w:r>
         <w:t>.</w:t>
@@ -7665,6 +7728,66 @@
         <w:pStyle w:val="RPText"/>
       </w:pPr>
       <w:r>
+        <w:rPr>
+          <w:noProof/>
+        </w:rPr>
+        <w:drawing>
+          <wp:anchor distT="0" distB="0" distL="114300" distR="114300" simplePos="0" relativeHeight="251670528" behindDoc="0" locked="0" layoutInCell="1" allowOverlap="1" wp14:anchorId="3222A82C" wp14:editId="3F55F7E4">
+            <wp:simplePos x="0" y="0"/>
+            <wp:positionH relativeFrom="margin">
+              <wp:align>center</wp:align>
+            </wp:positionH>
+            <wp:positionV relativeFrom="paragraph">
+              <wp:posOffset>761192</wp:posOffset>
+            </wp:positionV>
+            <wp:extent cx="5943600" cy="2885440"/>
+            <wp:effectExtent l="0" t="0" r="0" b="0"/>
+            <wp:wrapTopAndBottom/>
+            <wp:docPr id="7" name="Picture 7"/>
+            <wp:cNvGraphicFramePr>
+              <a:graphicFrameLocks xmlns:a="http://schemas.openxmlformats.org/drawingml/2006/main" noChangeAspect="1"/>
+            </wp:cNvGraphicFramePr>
+            <a:graphic xmlns:a="http://schemas.openxmlformats.org/drawingml/2006/main">
+              <a:graphicData uri="http://schemas.openxmlformats.org/drawingml/2006/picture">
+                <pic:pic xmlns:pic="http://schemas.openxmlformats.org/drawingml/2006/picture">
+                  <pic:nvPicPr>
+                    <pic:cNvPr id="1" name=""/>
+                    <pic:cNvPicPr/>
+                  </pic:nvPicPr>
+                  <pic:blipFill>
+                    <a:blip r:embed="rId22" cstate="print">
+                      <a:extLst>
+                        <a:ext uri="{28A0092B-C50C-407E-A947-70E740481C1C}">
+                          <a14:useLocalDpi xmlns:a14="http://schemas.microsoft.com/office/drawing/2010/main" val="0"/>
+                        </a:ext>
+                      </a:extLst>
+                    </a:blip>
+                    <a:stretch>
+                      <a:fillRect/>
+                    </a:stretch>
+                  </pic:blipFill>
+                  <pic:spPr>
+                    <a:xfrm>
+                      <a:off x="0" y="0"/>
+                      <a:ext cx="5943600" cy="2885440"/>
+                    </a:xfrm>
+                    <a:prstGeom prst="rect">
+                      <a:avLst/>
+                    </a:prstGeom>
+                  </pic:spPr>
+                </pic:pic>
+              </a:graphicData>
+            </a:graphic>
+            <wp14:sizeRelH relativeFrom="page">
+              <wp14:pctWidth>0</wp14:pctWidth>
+            </wp14:sizeRelH>
+            <wp14:sizeRelV relativeFrom="page">
+              <wp14:pctHeight>0</wp14:pctHeight>
+            </wp14:sizeRelV>
+          </wp:anchor>
+        </w:drawing>
+      </w:r>
+      <w:r>
         <w:t xml:space="preserve">Pokud by bylo potřeba otevřít aplikaci ve vývojovém prostředí stačí zkopírovat adresář sample, který se nachází v adresáři </w:t>
       </w:r>
       <w:proofErr w:type="spellStart"/>
@@ -7674,12 +7797,6 @@
       <w:proofErr w:type="spellEnd"/>
       <w:r>
         <w:t>.</w:t>
-      </w:r>
-      <w:r>
-        <w:rPr>
-          <w:noProof/>
-        </w:rPr>
-        <w:t xml:space="preserve"> </w:t>
       </w:r>
       <w:r>
         <w:rPr>
@@ -7731,29 +7848,16 @@
                                 <w:lang w:eastAsia="en-US"/>
                               </w:rPr>
                             </w:pPr>
-                            <w:r>
-                              <w:fldChar w:fldCharType="begin"/>
-                            </w:r>
-                            <w:r>
-                              <w:instrText xml:space="preserve"> SEQ img \* ARABIC </w:instrText>
-                            </w:r>
-                            <w:r>
-                              <w:fldChar w:fldCharType="separate"/>
-                            </w:r>
-                            <w:bookmarkStart w:id="41" w:name="_Toc68179692"/>
-                            <w:r>
-                              <w:rPr>
-                                <w:noProof/>
-                              </w:rPr>
-                              <w:t>11</w:t>
-                            </w:r>
-                            <w:bookmarkEnd w:id="41"/>
-                            <w:r>
-                              <w:rPr>
-                                <w:noProof/>
-                              </w:rPr>
-                              <w:fldChar w:fldCharType="end"/>
-                            </w:r>
+                            <w:fldSimple w:instr=" SEQ img \* ARABIC ">
+                              <w:bookmarkStart w:id="41" w:name="_Toc68179692"/>
+                              <w:r>
+                                <w:rPr>
+                                  <w:noProof/>
+                                </w:rPr>
+                                <w:t>11</w:t>
+                              </w:r>
+                              <w:bookmarkEnd w:id="41"/>
+                            </w:fldSimple>
                           </w:p>
                         </w:txbxContent>
                       </wps:txbx>
@@ -7783,29 +7887,16 @@
                           <w:lang w:eastAsia="en-US"/>
                         </w:rPr>
                       </w:pPr>
-                      <w:r>
-                        <w:fldChar w:fldCharType="begin"/>
-                      </w:r>
-                      <w:r>
-                        <w:instrText xml:space="preserve"> SEQ img \* ARABIC </w:instrText>
-                      </w:r>
-                      <w:r>
-                        <w:fldChar w:fldCharType="separate"/>
-                      </w:r>
-                      <w:bookmarkStart w:id="42" w:name="_Toc68179692"/>
-                      <w:r>
-                        <w:rPr>
-                          <w:noProof/>
-                        </w:rPr>
-                        <w:t>11</w:t>
-                      </w:r>
-                      <w:bookmarkEnd w:id="42"/>
-                      <w:r>
-                        <w:rPr>
-                          <w:noProof/>
-                        </w:rPr>
-                        <w:fldChar w:fldCharType="end"/>
-                      </w:r>
+                      <w:fldSimple w:instr=" SEQ img \* ARABIC ">
+                        <w:bookmarkStart w:id="42" w:name="_Toc68179692"/>
+                        <w:r>
+                          <w:rPr>
+                            <w:noProof/>
+                          </w:rPr>
+                          <w:t>11</w:t>
+                        </w:r>
+                        <w:bookmarkEnd w:id="42"/>
+                      </w:fldSimple>
                     </w:p>
                   </w:txbxContent>
                 </v:textbox>
@@ -7815,66 +7906,6 @@
           </mc:Fallback>
         </mc:AlternateContent>
       </w:r>
-      <w:r>
-        <w:rPr>
-          <w:noProof/>
-        </w:rPr>
-        <w:drawing>
-          <wp:anchor distT="0" distB="0" distL="114300" distR="114300" simplePos="0" relativeHeight="251658240" behindDoc="0" locked="0" layoutInCell="1" allowOverlap="1" wp14:anchorId="64551696" wp14:editId="1F6447F2">
-            <wp:simplePos x="0" y="0"/>
-            <wp:positionH relativeFrom="column">
-              <wp:posOffset>0</wp:posOffset>
-            </wp:positionH>
-            <wp:positionV relativeFrom="paragraph">
-              <wp:posOffset>527685</wp:posOffset>
-            </wp:positionV>
-            <wp:extent cx="5943600" cy="3155950"/>
-            <wp:effectExtent l="0" t="0" r="0" b="6350"/>
-            <wp:wrapTopAndBottom/>
-            <wp:docPr id="10" name="Picture 10"/>
-            <wp:cNvGraphicFramePr>
-              <a:graphicFrameLocks xmlns:a="http://schemas.openxmlformats.org/drawingml/2006/main" noChangeAspect="1"/>
-            </wp:cNvGraphicFramePr>
-            <a:graphic xmlns:a="http://schemas.openxmlformats.org/drawingml/2006/main">
-              <a:graphicData uri="http://schemas.openxmlformats.org/drawingml/2006/picture">
-                <pic:pic xmlns:pic="http://schemas.openxmlformats.org/drawingml/2006/picture">
-                  <pic:nvPicPr>
-                    <pic:cNvPr id="1" name=""/>
-                    <pic:cNvPicPr/>
-                  </pic:nvPicPr>
-                  <pic:blipFill>
-                    <a:blip r:embed="rId22">
-                      <a:extLst>
-                        <a:ext uri="{28A0092B-C50C-407E-A947-70E740481C1C}">
-                          <a14:useLocalDpi xmlns:a14="http://schemas.microsoft.com/office/drawing/2010/main" val="0"/>
-                        </a:ext>
-                      </a:extLst>
-                    </a:blip>
-                    <a:stretch>
-                      <a:fillRect/>
-                    </a:stretch>
-                  </pic:blipFill>
-                  <pic:spPr>
-                    <a:xfrm>
-                      <a:off x="0" y="0"/>
-                      <a:ext cx="5943600" cy="3155950"/>
-                    </a:xfrm>
-                    <a:prstGeom prst="rect">
-                      <a:avLst/>
-                    </a:prstGeom>
-                  </pic:spPr>
-                </pic:pic>
-              </a:graphicData>
-            </a:graphic>
-            <wp14:sizeRelH relativeFrom="page">
-              <wp14:pctWidth>0</wp14:pctWidth>
-            </wp14:sizeRelH>
-            <wp14:sizeRelV relativeFrom="page">
-              <wp14:pctHeight>0</wp14:pctHeight>
-            </wp14:sizeRelV>
-          </wp:anchor>
-        </w:drawing>
-      </w:r>
     </w:p>
     <w:p>
       <w:pPr>
@@ -8122,6 +8153,22 @@
           <w:szCs w:val="24"/>
         </w:rPr>
         <w:t xml:space="preserve"> sortu, který nejhorší případ nemá.</w:t>
+      </w:r>
+    </w:p>
+    <w:p>
+      <w:pPr>
+        <w:pStyle w:val="RPText"/>
+        <w:rPr>
+          <w:rFonts w:cs="Times New Roman"/>
+          <w:szCs w:val="24"/>
+        </w:rPr>
+      </w:pPr>
+      <w:r>
+        <w:rPr>
+          <w:rFonts w:cs="Times New Roman"/>
+          <w:szCs w:val="24"/>
+        </w:rPr>
+        <w:t>Nakonec je v levém dolním rohu tlačítko s ikonou i. Po stisknutí se otevře nové okno, které popisuje vybraný algoritmus a uvádí jeho střední a nejhorší složitost</w:t>
       </w:r>
     </w:p>
     <w:p>
@@ -9610,20 +9657,60 @@
     </w:p>
     <w:p>
       <w:pPr>
-        <w:rPr>
-          <w:rFonts w:ascii="Arial" w:hAnsi="Arial" w:cs="Arial"/>
-          <w:color w:val="212529"/>
+        <w:pStyle w:val="Nadpis"/>
+        <w:rPr>
+          <w:u w:val="none"/>
+        </w:rPr>
+      </w:pPr>
+      <w:r>
+        <w:rPr>
+          <w:u w:val="none"/>
+        </w:rPr>
+        <w:t>[1]</w:t>
+      </w:r>
+    </w:p>
+    <w:p>
+      <w:pPr>
+        <w:rPr>
+          <w:rFonts w:ascii="Arial" w:hAnsi="Arial" w:cs="Arial"/>
+          <w:color w:val="212529"/>
+          <w:sz w:val="21"/>
+          <w:szCs w:val="21"/>
           <w:shd w:val="clear" w:color="auto" w:fill="FFFFFF"/>
           <w:lang w:val="fr-FR"/>
         </w:rPr>
       </w:pPr>
-      <w:r>
-        <w:rPr>
-          <w:rFonts w:ascii="Arial" w:hAnsi="Arial" w:cs="Arial"/>
-          <w:color w:val="212529"/>
-          <w:shd w:val="clear" w:color="auto" w:fill="FFFFFF"/>
-        </w:rPr>
-        <w:t>Stack Overflow. </w:t>
+      <w:proofErr w:type="spellStart"/>
+      <w:r>
+        <w:rPr>
+          <w:rFonts w:ascii="Arial" w:hAnsi="Arial" w:cs="Arial"/>
+          <w:color w:val="212529"/>
+          <w:sz w:val="21"/>
+          <w:szCs w:val="21"/>
+          <w:shd w:val="clear" w:color="auto" w:fill="FFFFFF"/>
+        </w:rPr>
+        <w:t>Javafx</w:t>
+      </w:r>
+      <w:proofErr w:type="spellEnd"/>
+      <w:r>
+        <w:rPr>
+          <w:rFonts w:ascii="Arial" w:hAnsi="Arial" w:cs="Arial"/>
+          <w:color w:val="212529"/>
+          <w:sz w:val="21"/>
+          <w:szCs w:val="21"/>
+          <w:shd w:val="clear" w:color="auto" w:fill="FFFFFF"/>
+        </w:rPr>
+        <w:t xml:space="preserve"> write the input rows of a text area to array</w:t>
+      </w:r>
+      <w:r>
+        <w:rPr>
+          <w:rFonts w:ascii="Arial" w:hAnsi="Arial" w:cs="Arial"/>
+          <w:color w:val="212529"/>
+          <w:sz w:val="21"/>
+          <w:szCs w:val="21"/>
+          <w:shd w:val="clear" w:color="auto" w:fill="FFFFFF"/>
+        </w:rPr>
+        <w:t>. </w:t>
       </w:r>
       <w:r>
         <w:rPr>
@@ -9631,6 +9718,8 @@
           <w:i/>
           <w:iCs/>
           <w:color w:val="212529"/>
+          <w:sz w:val="21"/>
+          <w:szCs w:val="21"/>
           <w:shd w:val="clear" w:color="auto" w:fill="FFFFFF"/>
         </w:rPr>
         <w:t>Stackoverflow.com</w:t>
@@ -9639,6 +9728,8 @@
         <w:rPr>
           <w:rFonts w:ascii="Arial" w:hAnsi="Arial" w:cs="Arial"/>
           <w:color w:val="212529"/>
+          <w:sz w:val="21"/>
+          <w:szCs w:val="21"/>
           <w:shd w:val="clear" w:color="auto" w:fill="FFFFFF"/>
         </w:rPr>
         <w:t xml:space="preserve"> [online]. </w:t>
@@ -9648,6 +9739,8 @@
         <w:rPr>
           <w:rFonts w:ascii="Arial" w:hAnsi="Arial" w:cs="Arial"/>
           <w:color w:val="212529"/>
+          <w:sz w:val="21"/>
+          <w:szCs w:val="21"/>
           <w:shd w:val="clear" w:color="auto" w:fill="FFFFFF"/>
           <w:lang w:val="fr-FR"/>
         </w:rPr>
@@ -9658,68 +9751,71 @@
         <w:rPr>
           <w:rFonts w:ascii="Arial" w:hAnsi="Arial" w:cs="Arial"/>
           <w:color w:val="212529"/>
+          <w:sz w:val="21"/>
+          <w:szCs w:val="21"/>
           <w:shd w:val="clear" w:color="auto" w:fill="FFFFFF"/>
           <w:lang w:val="fr-FR"/>
         </w:rPr>
-        <w:t xml:space="preserve"> 20, </w:t>
-      </w:r>
-      <w:r>
-        <w:rPr>
-          <w:rFonts w:ascii="Arial" w:hAnsi="Arial" w:cs="Arial"/>
-          <w:color w:val="212529"/>
+        <w:t xml:space="preserve"> 20, 2015 [</w:t>
+      </w:r>
+      <w:proofErr w:type="spellStart"/>
+      <w:r>
+        <w:rPr>
+          <w:rFonts w:ascii="Arial" w:hAnsi="Arial" w:cs="Arial"/>
+          <w:color w:val="212529"/>
+          <w:sz w:val="21"/>
+          <w:szCs w:val="21"/>
           <w:shd w:val="clear" w:color="auto" w:fill="FFFFFF"/>
           <w:lang w:val="fr-FR"/>
         </w:rPr>
-        <w:t>2015 [</w:t>
+        <w:t>cit</w:t>
+      </w:r>
+      <w:proofErr w:type="spellEnd"/>
+      <w:r>
+        <w:rPr>
+          <w:rFonts w:ascii="Arial" w:hAnsi="Arial" w:cs="Arial"/>
+          <w:color w:val="212529"/>
+          <w:sz w:val="21"/>
+          <w:szCs w:val="21"/>
+          <w:shd w:val="clear" w:color="auto" w:fill="FFFFFF"/>
+          <w:lang w:val="fr-FR"/>
+        </w:rPr>
+        <w:t xml:space="preserve">. 2021-03-31]. </w:t>
       </w:r>
       <w:proofErr w:type="spellStart"/>
       <w:r>
         <w:rPr>
           <w:rFonts w:ascii="Arial" w:hAnsi="Arial" w:cs="Arial"/>
           <w:color w:val="212529"/>
+          <w:sz w:val="21"/>
+          <w:szCs w:val="21"/>
           <w:shd w:val="clear" w:color="auto" w:fill="FFFFFF"/>
           <w:lang w:val="fr-FR"/>
         </w:rPr>
-        <w:t>cit</w:t>
+        <w:t>Dostupné</w:t>
       </w:r>
       <w:proofErr w:type="spellEnd"/>
       <w:r>
         <w:rPr>
           <w:rFonts w:ascii="Arial" w:hAnsi="Arial" w:cs="Arial"/>
           <w:color w:val="212529"/>
+          <w:sz w:val="21"/>
+          <w:szCs w:val="21"/>
           <w:shd w:val="clear" w:color="auto" w:fill="FFFFFF"/>
           <w:lang w:val="fr-FR"/>
         </w:rPr>
-        <w:t xml:space="preserve">. 2021-03-31]. </w:t>
-      </w:r>
-      <w:proofErr w:type="spellStart"/>
-      <w:r>
-        <w:rPr>
-          <w:rFonts w:ascii="Arial" w:hAnsi="Arial" w:cs="Arial"/>
-          <w:color w:val="212529"/>
+        <w:t xml:space="preserve"> </w:t>
+      </w:r>
+      <w:proofErr w:type="gramStart"/>
+      <w:r>
+        <w:rPr>
+          <w:rFonts w:ascii="Arial" w:hAnsi="Arial" w:cs="Arial"/>
+          <w:color w:val="212529"/>
+          <w:sz w:val="21"/>
+          <w:szCs w:val="21"/>
           <w:shd w:val="clear" w:color="auto" w:fill="FFFFFF"/>
           <w:lang w:val="fr-FR"/>
         </w:rPr>
-        <w:t>Dostupné</w:t>
-      </w:r>
-      <w:proofErr w:type="spellEnd"/>
-      <w:r>
-        <w:rPr>
-          <w:rFonts w:ascii="Arial" w:hAnsi="Arial" w:cs="Arial"/>
-          <w:color w:val="212529"/>
-          <w:shd w:val="clear" w:color="auto" w:fill="FFFFFF"/>
-          <w:lang w:val="fr-FR"/>
-        </w:rPr>
-        <w:t xml:space="preserve"> </w:t>
-      </w:r>
-      <w:proofErr w:type="gramStart"/>
-      <w:r>
-        <w:rPr>
-          <w:rFonts w:ascii="Arial" w:hAnsi="Arial" w:cs="Arial"/>
-          <w:color w:val="212529"/>
-          <w:shd w:val="clear" w:color="auto" w:fill="FFFFFF"/>
-          <w:lang w:val="fr-FR"/>
-        </w:rPr>
         <w:t>z:</w:t>
       </w:r>
       <w:proofErr w:type="gramEnd"/>
@@ -9727,6 +9823,8 @@
         <w:rPr>
           <w:rFonts w:ascii="Arial" w:hAnsi="Arial" w:cs="Arial"/>
           <w:color w:val="212529"/>
+          <w:sz w:val="21"/>
+          <w:szCs w:val="21"/>
           <w:shd w:val="clear" w:color="auto" w:fill="FFFFFF"/>
           <w:lang w:val="fr-FR"/>
         </w:rPr>
@@ -9737,6 +9835,8 @@
           <w:rPr>
             <w:rStyle w:val="Hyperlink"/>
             <w:rFonts w:ascii="Arial" w:hAnsi="Arial" w:cs="Arial"/>
+            <w:sz w:val="21"/>
+            <w:szCs w:val="21"/>
             <w:shd w:val="clear" w:color="auto" w:fill="FFFFFF"/>
             <w:lang w:val="fr-FR"/>
           </w:rPr>
@@ -9749,6 +9849,8 @@
         <w:rPr>
           <w:rFonts w:ascii="Arial" w:hAnsi="Arial" w:cs="Arial"/>
           <w:color w:val="212529"/>
+          <w:sz w:val="21"/>
+          <w:szCs w:val="21"/>
           <w:shd w:val="clear" w:color="auto" w:fill="FFFFFF"/>
           <w:lang w:val="fr-FR"/>
         </w:rPr>
@@ -9757,6 +9859,8 @@
         <w:rPr>
           <w:rFonts w:ascii="Arial" w:hAnsi="Arial" w:cs="Arial"/>
           <w:color w:val="212529"/>
+          <w:sz w:val="21"/>
+          <w:szCs w:val="21"/>
           <w:shd w:val="clear" w:color="auto" w:fill="FFFFFF"/>
         </w:rPr>
         <w:t xml:space="preserve">Set </w:t>
@@ -9766,6 +9870,8 @@
         <w:rPr>
           <w:rFonts w:ascii="Arial" w:hAnsi="Arial" w:cs="Arial"/>
           <w:color w:val="212529"/>
+          <w:sz w:val="21"/>
+          <w:szCs w:val="21"/>
           <w:shd w:val="clear" w:color="auto" w:fill="FFFFFF"/>
         </w:rPr>
         <w:t>BorderPane</w:t>
@@ -9775,6 +9881,8 @@
         <w:rPr>
           <w:rFonts w:ascii="Arial" w:hAnsi="Arial" w:cs="Arial"/>
           <w:color w:val="212529"/>
+          <w:sz w:val="21"/>
+          <w:szCs w:val="21"/>
           <w:shd w:val="clear" w:color="auto" w:fill="FFFFFF"/>
         </w:rPr>
         <w:t xml:space="preserve"> components size. </w:t>
@@ -9785,6 +9893,8 @@
           <w:i/>
           <w:iCs/>
           <w:color w:val="212529"/>
+          <w:sz w:val="21"/>
+          <w:szCs w:val="21"/>
           <w:shd w:val="clear" w:color="auto" w:fill="FFFFFF"/>
         </w:rPr>
         <w:t>Stackoverflow.com</w:t>
@@ -9793,6 +9903,8 @@
         <w:rPr>
           <w:rFonts w:ascii="Arial" w:hAnsi="Arial" w:cs="Arial"/>
           <w:color w:val="212529"/>
+          <w:sz w:val="21"/>
+          <w:szCs w:val="21"/>
           <w:shd w:val="clear" w:color="auto" w:fill="FFFFFF"/>
         </w:rPr>
         <w:t xml:space="preserve"> [online]. </w:t>
@@ -9802,6 +9914,8 @@
         <w:rPr>
           <w:rFonts w:ascii="Arial" w:hAnsi="Arial" w:cs="Arial"/>
           <w:color w:val="212529"/>
+          <w:sz w:val="21"/>
+          <w:szCs w:val="21"/>
           <w:shd w:val="clear" w:color="auto" w:fill="FFFFFF"/>
           <w:lang w:val="fr-FR"/>
         </w:rPr>
@@ -9812,6 +9926,8 @@
         <w:rPr>
           <w:rFonts w:ascii="Arial" w:hAnsi="Arial" w:cs="Arial"/>
           <w:color w:val="212529"/>
+          <w:sz w:val="21"/>
+          <w:szCs w:val="21"/>
           <w:shd w:val="clear" w:color="auto" w:fill="FFFFFF"/>
           <w:lang w:val="fr-FR"/>
         </w:rPr>
@@ -9822,6 +9938,8 @@
         <w:rPr>
           <w:rFonts w:ascii="Arial" w:hAnsi="Arial" w:cs="Arial"/>
           <w:color w:val="212529"/>
+          <w:sz w:val="21"/>
+          <w:szCs w:val="21"/>
           <w:shd w:val="clear" w:color="auto" w:fill="FFFFFF"/>
           <w:lang w:val="fr-FR"/>
         </w:rPr>
@@ -9832,6 +9950,8 @@
         <w:rPr>
           <w:rFonts w:ascii="Arial" w:hAnsi="Arial" w:cs="Arial"/>
           <w:color w:val="212529"/>
+          <w:sz w:val="21"/>
+          <w:szCs w:val="21"/>
           <w:shd w:val="clear" w:color="auto" w:fill="FFFFFF"/>
           <w:lang w:val="fr-FR"/>
         </w:rPr>
@@ -9842,6 +9962,8 @@
         <w:rPr>
           <w:rFonts w:ascii="Arial" w:hAnsi="Arial" w:cs="Arial"/>
           <w:color w:val="212529"/>
+          <w:sz w:val="21"/>
+          <w:szCs w:val="21"/>
           <w:shd w:val="clear" w:color="auto" w:fill="FFFFFF"/>
           <w:lang w:val="fr-FR"/>
         </w:rPr>
@@ -9852,6 +9974,8 @@
         <w:rPr>
           <w:rFonts w:ascii="Arial" w:hAnsi="Arial" w:cs="Arial"/>
           <w:color w:val="212529"/>
+          <w:sz w:val="21"/>
+          <w:szCs w:val="21"/>
           <w:shd w:val="clear" w:color="auto" w:fill="FFFFFF"/>
           <w:lang w:val="fr-FR"/>
         </w:rPr>
@@ -9862,6 +9986,8 @@
         <w:rPr>
           <w:rFonts w:ascii="Arial" w:hAnsi="Arial" w:cs="Arial"/>
           <w:color w:val="212529"/>
+          <w:sz w:val="21"/>
+          <w:szCs w:val="21"/>
           <w:shd w:val="clear" w:color="auto" w:fill="FFFFFF"/>
           <w:lang w:val="fr-FR"/>
         </w:rPr>
@@ -9872,6 +9998,8 @@
         <w:rPr>
           <w:rFonts w:ascii="Arial" w:hAnsi="Arial" w:cs="Arial"/>
           <w:color w:val="212529"/>
+          <w:sz w:val="21"/>
+          <w:szCs w:val="21"/>
           <w:shd w:val="clear" w:color="auto" w:fill="FFFFFF"/>
           <w:lang w:val="fr-FR"/>
         </w:rPr>
@@ -9882,6 +10010,8 @@
           <w:rPr>
             <w:rStyle w:val="Hyperlink"/>
             <w:rFonts w:ascii="Arial" w:hAnsi="Arial" w:cs="Arial"/>
+            <w:sz w:val="21"/>
+            <w:szCs w:val="21"/>
             <w:shd w:val="clear" w:color="auto" w:fill="FFFFFF"/>
             <w:lang w:val="fr-FR"/>
           </w:rPr>
@@ -9894,6 +10024,8 @@
         <w:rPr>
           <w:rFonts w:ascii="Arial" w:hAnsi="Arial" w:cs="Arial"/>
           <w:color w:val="212529"/>
+          <w:sz w:val="21"/>
+          <w:szCs w:val="21"/>
           <w:shd w:val="clear" w:color="auto" w:fill="FFFFFF"/>
           <w:lang w:val="fr-FR"/>
         </w:rPr>
@@ -9902,6 +10034,8 @@
         <w:rPr>
           <w:rFonts w:ascii="Arial" w:hAnsi="Arial" w:cs="Arial"/>
           <w:color w:val="212529"/>
+          <w:sz w:val="21"/>
+          <w:szCs w:val="21"/>
           <w:shd w:val="clear" w:color="auto" w:fill="FFFFFF"/>
         </w:rPr>
         <w:t xml:space="preserve">How to add hint text in a </w:t>
@@ -9911,6 +10045,8 @@
         <w:rPr>
           <w:rFonts w:ascii="Arial" w:hAnsi="Arial" w:cs="Arial"/>
           <w:color w:val="212529"/>
+          <w:sz w:val="21"/>
+          <w:szCs w:val="21"/>
           <w:shd w:val="clear" w:color="auto" w:fill="FFFFFF"/>
         </w:rPr>
         <w:t>Textfield</w:t>
@@ -9920,6 +10056,8 @@
         <w:rPr>
           <w:rFonts w:ascii="Arial" w:hAnsi="Arial" w:cs="Arial"/>
           <w:color w:val="212529"/>
+          <w:sz w:val="21"/>
+          <w:szCs w:val="21"/>
           <w:shd w:val="clear" w:color="auto" w:fill="FFFFFF"/>
         </w:rPr>
         <w:t xml:space="preserve"> in JavaFX. </w:t>
@@ -9930,6 +10068,8 @@
           <w:i/>
           <w:iCs/>
           <w:color w:val="212529"/>
+          <w:sz w:val="21"/>
+          <w:szCs w:val="21"/>
           <w:shd w:val="clear" w:color="auto" w:fill="FFFFFF"/>
         </w:rPr>
         <w:t>Stackoverflow.com</w:t>
@@ -9938,6 +10078,8 @@
         <w:rPr>
           <w:rFonts w:ascii="Arial" w:hAnsi="Arial" w:cs="Arial"/>
           <w:color w:val="212529"/>
+          <w:sz w:val="21"/>
+          <w:szCs w:val="21"/>
           <w:shd w:val="clear" w:color="auto" w:fill="FFFFFF"/>
         </w:rPr>
         <w:t xml:space="preserve"> [online]. Apr 10, 2018 [cit. 2021-03-31]. </w:t>
@@ -9947,6 +10089,8 @@
         <w:rPr>
           <w:rFonts w:ascii="Arial" w:hAnsi="Arial" w:cs="Arial"/>
           <w:color w:val="212529"/>
+          <w:sz w:val="21"/>
+          <w:szCs w:val="21"/>
           <w:shd w:val="clear" w:color="auto" w:fill="FFFFFF"/>
           <w:lang w:val="fr-FR"/>
         </w:rPr>
@@ -9957,6 +10101,8 @@
         <w:rPr>
           <w:rFonts w:ascii="Arial" w:hAnsi="Arial" w:cs="Arial"/>
           <w:color w:val="212529"/>
+          <w:sz w:val="21"/>
+          <w:szCs w:val="21"/>
           <w:shd w:val="clear" w:color="auto" w:fill="FFFFFF"/>
           <w:lang w:val="fr-FR"/>
         </w:rPr>
@@ -9967,6 +10113,8 @@
         <w:rPr>
           <w:rFonts w:ascii="Arial" w:hAnsi="Arial" w:cs="Arial"/>
           <w:color w:val="212529"/>
+          <w:sz w:val="21"/>
+          <w:szCs w:val="21"/>
           <w:shd w:val="clear" w:color="auto" w:fill="FFFFFF"/>
           <w:lang w:val="fr-FR"/>
         </w:rPr>
@@ -9977,6 +10125,8 @@
         <w:rPr>
           <w:rFonts w:ascii="Arial" w:hAnsi="Arial" w:cs="Arial"/>
           <w:color w:val="212529"/>
+          <w:sz w:val="21"/>
+          <w:szCs w:val="21"/>
           <w:shd w:val="clear" w:color="auto" w:fill="FFFFFF"/>
           <w:lang w:val="fr-FR"/>
         </w:rPr>
@@ -9987,6 +10137,8 @@
           <w:rPr>
             <w:rStyle w:val="Hyperlink"/>
             <w:rFonts w:ascii="Arial" w:hAnsi="Arial" w:cs="Arial"/>
+            <w:sz w:val="21"/>
+            <w:szCs w:val="21"/>
             <w:shd w:val="clear" w:color="auto" w:fill="FFFFFF"/>
             <w:lang w:val="fr-FR"/>
           </w:rPr>
@@ -9999,6 +10151,8 @@
         <w:rPr>
           <w:rFonts w:ascii="Arial" w:hAnsi="Arial" w:cs="Arial"/>
           <w:color w:val="212529"/>
+          <w:sz w:val="21"/>
+          <w:szCs w:val="21"/>
           <w:shd w:val="clear" w:color="auto" w:fill="FFFFFF"/>
           <w:lang w:val="fr-FR"/>
         </w:rPr>
@@ -10007,6 +10161,8 @@
         <w:rPr>
           <w:rFonts w:ascii="Arial" w:hAnsi="Arial" w:cs="Arial"/>
           <w:color w:val="212529"/>
+          <w:sz w:val="21"/>
+          <w:szCs w:val="21"/>
           <w:shd w:val="clear" w:color="auto" w:fill="FFFFFF"/>
         </w:rPr>
         <w:t xml:space="preserve">Adding </w:t>
@@ -10016,6 +10172,8 @@
         <w:rPr>
           <w:rFonts w:ascii="Arial" w:hAnsi="Arial" w:cs="Arial"/>
           <w:color w:val="212529"/>
+          <w:sz w:val="21"/>
+          <w:szCs w:val="21"/>
           <w:shd w:val="clear" w:color="auto" w:fill="FFFFFF"/>
         </w:rPr>
         <w:t>a</w:t>
@@ -10025,6 +10183,8 @@
         <w:rPr>
           <w:rFonts w:ascii="Arial" w:hAnsi="Arial" w:cs="Arial"/>
           <w:color w:val="212529"/>
+          <w:sz w:val="21"/>
+          <w:szCs w:val="21"/>
           <w:shd w:val="clear" w:color="auto" w:fill="FFFFFF"/>
         </w:rPr>
         <w:t xml:space="preserve"> </w:t>
@@ -10034,6 +10194,8 @@
         <w:rPr>
           <w:rFonts w:ascii="Arial" w:hAnsi="Arial" w:cs="Arial"/>
           <w:color w:val="212529"/>
+          <w:sz w:val="21"/>
+          <w:szCs w:val="21"/>
           <w:shd w:val="clear" w:color="auto" w:fill="FFFFFF"/>
         </w:rPr>
         <w:t>arraylist</w:t>
@@ -10043,6 +10205,8 @@
         <w:rPr>
           <w:rFonts w:ascii="Arial" w:hAnsi="Arial" w:cs="Arial"/>
           <w:color w:val="212529"/>
+          <w:sz w:val="21"/>
+          <w:szCs w:val="21"/>
           <w:shd w:val="clear" w:color="auto" w:fill="FFFFFF"/>
         </w:rPr>
         <w:t xml:space="preserve"> to a </w:t>
@@ -10052,6 +10216,8 @@
         <w:rPr>
           <w:rFonts w:ascii="Arial" w:hAnsi="Arial" w:cs="Arial"/>
           <w:color w:val="212529"/>
+          <w:sz w:val="21"/>
+          <w:szCs w:val="21"/>
           <w:shd w:val="clear" w:color="auto" w:fill="FFFFFF"/>
         </w:rPr>
         <w:t>choicebox</w:t>
@@ -10061,6 +10227,8 @@
         <w:rPr>
           <w:rFonts w:ascii="Arial" w:hAnsi="Arial" w:cs="Arial"/>
           <w:color w:val="212529"/>
+          <w:sz w:val="21"/>
+          <w:szCs w:val="21"/>
           <w:shd w:val="clear" w:color="auto" w:fill="FFFFFF"/>
         </w:rPr>
         <w:t xml:space="preserve"> in my </w:t>
@@ -10070,6 +10238,8 @@
         <w:rPr>
           <w:rFonts w:ascii="Arial" w:hAnsi="Arial" w:cs="Arial"/>
           <w:color w:val="212529"/>
+          <w:sz w:val="21"/>
+          <w:szCs w:val="21"/>
           <w:shd w:val="clear" w:color="auto" w:fill="FFFFFF"/>
         </w:rPr>
         <w:t>javafx</w:t>
@@ -10079,6 +10249,8 @@
         <w:rPr>
           <w:rFonts w:ascii="Arial" w:hAnsi="Arial" w:cs="Arial"/>
           <w:color w:val="212529"/>
+          <w:sz w:val="21"/>
+          <w:szCs w:val="21"/>
           <w:shd w:val="clear" w:color="auto" w:fill="FFFFFF"/>
         </w:rPr>
         <w:t xml:space="preserve"> program. </w:t>
@@ -10089,6 +10261,8 @@
           <w:i/>
           <w:iCs/>
           <w:color w:val="212529"/>
+          <w:sz w:val="21"/>
+          <w:szCs w:val="21"/>
           <w:shd w:val="clear" w:color="auto" w:fill="FFFFFF"/>
         </w:rPr>
         <w:t>Stackoverflow.com</w:t>
@@ -10097,6 +10271,8 @@
         <w:rPr>
           <w:rFonts w:ascii="Arial" w:hAnsi="Arial" w:cs="Arial"/>
           <w:color w:val="212529"/>
+          <w:sz w:val="21"/>
+          <w:szCs w:val="21"/>
           <w:shd w:val="clear" w:color="auto" w:fill="FFFFFF"/>
         </w:rPr>
         <w:t xml:space="preserve"> [online]. Dec 8, 2019 [cit. 2021-03-31]. </w:t>
@@ -10106,6 +10282,8 @@
         <w:rPr>
           <w:rFonts w:ascii="Arial" w:hAnsi="Arial" w:cs="Arial"/>
           <w:color w:val="212529"/>
+          <w:sz w:val="21"/>
+          <w:szCs w:val="21"/>
           <w:shd w:val="clear" w:color="auto" w:fill="FFFFFF"/>
           <w:lang w:val="fr-FR"/>
         </w:rPr>
@@ -10116,6 +10294,8 @@
         <w:rPr>
           <w:rFonts w:ascii="Arial" w:hAnsi="Arial" w:cs="Arial"/>
           <w:color w:val="212529"/>
+          <w:sz w:val="21"/>
+          <w:szCs w:val="21"/>
           <w:shd w:val="clear" w:color="auto" w:fill="FFFFFF"/>
           <w:lang w:val="fr-FR"/>
         </w:rPr>
@@ -10126,6 +10306,8 @@
         <w:rPr>
           <w:rFonts w:ascii="Arial" w:hAnsi="Arial" w:cs="Arial"/>
           <w:color w:val="212529"/>
+          <w:sz w:val="21"/>
+          <w:szCs w:val="21"/>
           <w:shd w:val="clear" w:color="auto" w:fill="FFFFFF"/>
           <w:lang w:val="fr-FR"/>
         </w:rPr>
@@ -10136,6 +10318,8 @@
         <w:rPr>
           <w:rFonts w:ascii="Arial" w:hAnsi="Arial" w:cs="Arial"/>
           <w:color w:val="212529"/>
+          <w:sz w:val="21"/>
+          <w:szCs w:val="21"/>
           <w:shd w:val="clear" w:color="auto" w:fill="FFFFFF"/>
           <w:lang w:val="fr-FR"/>
         </w:rPr>
@@ -10146,6 +10330,8 @@
           <w:rPr>
             <w:rStyle w:val="Hyperlink"/>
             <w:rFonts w:ascii="Arial" w:hAnsi="Arial" w:cs="Arial"/>
+            <w:sz w:val="21"/>
+            <w:szCs w:val="21"/>
             <w:shd w:val="clear" w:color="auto" w:fill="FFFFFF"/>
             <w:lang w:val="fr-FR"/>
           </w:rPr>
@@ -10158,6 +10344,8 @@
         <w:rPr>
           <w:rFonts w:ascii="Arial" w:hAnsi="Arial" w:cs="Arial"/>
           <w:color w:val="212529"/>
+          <w:sz w:val="21"/>
+          <w:szCs w:val="21"/>
           <w:shd w:val="clear" w:color="auto" w:fill="FFFFFF"/>
           <w:lang w:val="fr-FR"/>
         </w:rPr>
@@ -10166,6 +10354,8 @@
         <w:rPr>
           <w:rFonts w:ascii="Arial" w:hAnsi="Arial" w:cs="Arial"/>
           <w:color w:val="212529"/>
+          <w:sz w:val="21"/>
+          <w:szCs w:val="21"/>
           <w:shd w:val="clear" w:color="auto" w:fill="FFFFFF"/>
         </w:rPr>
         <w:t xml:space="preserve">Center an object in </w:t>
@@ -10175,6 +10365,8 @@
         <w:rPr>
           <w:rFonts w:ascii="Arial" w:hAnsi="Arial" w:cs="Arial"/>
           <w:color w:val="212529"/>
+          <w:sz w:val="21"/>
+          <w:szCs w:val="21"/>
           <w:shd w:val="clear" w:color="auto" w:fill="FFFFFF"/>
         </w:rPr>
         <w:t>BorderPane</w:t>
@@ -10184,6 +10376,8 @@
         <w:rPr>
           <w:rFonts w:ascii="Arial" w:hAnsi="Arial" w:cs="Arial"/>
           <w:color w:val="212529"/>
+          <w:sz w:val="21"/>
+          <w:szCs w:val="21"/>
           <w:shd w:val="clear" w:color="auto" w:fill="FFFFFF"/>
         </w:rPr>
         <w:t>. </w:t>
@@ -10194,6 +10388,8 @@
           <w:i/>
           <w:iCs/>
           <w:color w:val="212529"/>
+          <w:sz w:val="21"/>
+          <w:szCs w:val="21"/>
           <w:shd w:val="clear" w:color="auto" w:fill="FFFFFF"/>
         </w:rPr>
         <w:t>Stackoverflow.com</w:t>
@@ -10202,6 +10398,8 @@
         <w:rPr>
           <w:rFonts w:ascii="Arial" w:hAnsi="Arial" w:cs="Arial"/>
           <w:color w:val="212529"/>
+          <w:sz w:val="21"/>
+          <w:szCs w:val="21"/>
           <w:shd w:val="clear" w:color="auto" w:fill="FFFFFF"/>
         </w:rPr>
         <w:t xml:space="preserve"> [online]. Nov 18, 2015 [cit. 2021-03-31]. </w:t>
@@ -10211,6 +10409,8 @@
         <w:rPr>
           <w:rFonts w:ascii="Arial" w:hAnsi="Arial" w:cs="Arial"/>
           <w:color w:val="212529"/>
+          <w:sz w:val="21"/>
+          <w:szCs w:val="21"/>
           <w:shd w:val="clear" w:color="auto" w:fill="FFFFFF"/>
           <w:lang w:val="fr-FR"/>
         </w:rPr>
@@ -10221,6 +10421,8 @@
         <w:rPr>
           <w:rFonts w:ascii="Arial" w:hAnsi="Arial" w:cs="Arial"/>
           <w:color w:val="212529"/>
+          <w:sz w:val="21"/>
+          <w:szCs w:val="21"/>
           <w:shd w:val="clear" w:color="auto" w:fill="FFFFFF"/>
           <w:lang w:val="fr-FR"/>
         </w:rPr>
@@ -10231,6 +10433,8 @@
         <w:rPr>
           <w:rFonts w:ascii="Arial" w:hAnsi="Arial" w:cs="Arial"/>
           <w:color w:val="212529"/>
+          <w:sz w:val="21"/>
+          <w:szCs w:val="21"/>
           <w:shd w:val="clear" w:color="auto" w:fill="FFFFFF"/>
           <w:lang w:val="fr-FR"/>
         </w:rPr>
@@ -10241,6 +10445,8 @@
         <w:rPr>
           <w:rFonts w:ascii="Arial" w:hAnsi="Arial" w:cs="Arial"/>
           <w:color w:val="212529"/>
+          <w:sz w:val="21"/>
+          <w:szCs w:val="21"/>
           <w:shd w:val="clear" w:color="auto" w:fill="FFFFFF"/>
           <w:lang w:val="fr-FR"/>
         </w:rPr>
@@ -10251,6 +10457,8 @@
           <w:rPr>
             <w:rStyle w:val="Hyperlink"/>
             <w:rFonts w:ascii="Arial" w:hAnsi="Arial" w:cs="Arial"/>
+            <w:sz w:val="21"/>
+            <w:szCs w:val="21"/>
             <w:shd w:val="clear" w:color="auto" w:fill="FFFFFF"/>
             <w:lang w:val="fr-FR"/>
           </w:rPr>
@@ -10263,6 +10471,8 @@
         <w:rPr>
           <w:rFonts w:ascii="Arial" w:hAnsi="Arial" w:cs="Arial"/>
           <w:color w:val="212529"/>
+          <w:sz w:val="21"/>
+          <w:szCs w:val="21"/>
           <w:shd w:val="clear" w:color="auto" w:fill="FFFFFF"/>
           <w:lang w:val="fr-FR"/>
         </w:rPr>
@@ -10271,6 +10481,8 @@
         <w:rPr>
           <w:rFonts w:ascii="Arial" w:hAnsi="Arial" w:cs="Arial"/>
           <w:color w:val="212529"/>
+          <w:sz w:val="21"/>
+          <w:szCs w:val="21"/>
           <w:shd w:val="clear" w:color="auto" w:fill="FFFFFF"/>
         </w:rPr>
         <w:t>How to set placeholder in JavaFX? </w:t>
@@ -10281,6 +10493,8 @@
           <w:i/>
           <w:iCs/>
           <w:color w:val="212529"/>
+          <w:sz w:val="21"/>
+          <w:szCs w:val="21"/>
           <w:shd w:val="clear" w:color="auto" w:fill="FFFFFF"/>
         </w:rPr>
         <w:t>Stackoverflow.com</w:t>
@@ -10289,6 +10503,8 @@
         <w:rPr>
           <w:rFonts w:ascii="Arial" w:hAnsi="Arial" w:cs="Arial"/>
           <w:color w:val="212529"/>
+          <w:sz w:val="21"/>
+          <w:szCs w:val="21"/>
           <w:shd w:val="clear" w:color="auto" w:fill="FFFFFF"/>
         </w:rPr>
         <w:t xml:space="preserve"> [online]. Oct 28, 2017 [cit. 2021-03-31]. </w:t>
@@ -10298,6 +10514,8 @@
         <w:rPr>
           <w:rFonts w:ascii="Arial" w:hAnsi="Arial" w:cs="Arial"/>
           <w:color w:val="212529"/>
+          <w:sz w:val="21"/>
+          <w:szCs w:val="21"/>
           <w:shd w:val="clear" w:color="auto" w:fill="FFFFFF"/>
           <w:lang w:val="fr-FR"/>
         </w:rPr>
@@ -10308,6 +10526,8 @@
         <w:rPr>
           <w:rFonts w:ascii="Arial" w:hAnsi="Arial" w:cs="Arial"/>
           <w:color w:val="212529"/>
+          <w:sz w:val="21"/>
+          <w:szCs w:val="21"/>
           <w:shd w:val="clear" w:color="auto" w:fill="FFFFFF"/>
           <w:lang w:val="fr-FR"/>
         </w:rPr>
@@ -10318,6 +10538,8 @@
         <w:rPr>
           <w:rFonts w:ascii="Arial" w:hAnsi="Arial" w:cs="Arial"/>
           <w:color w:val="212529"/>
+          <w:sz w:val="21"/>
+          <w:szCs w:val="21"/>
           <w:shd w:val="clear" w:color="auto" w:fill="FFFFFF"/>
           <w:lang w:val="fr-FR"/>
         </w:rPr>
@@ -10328,6 +10550,8 @@
         <w:rPr>
           <w:rFonts w:ascii="Arial" w:hAnsi="Arial" w:cs="Arial"/>
           <w:color w:val="212529"/>
+          <w:sz w:val="21"/>
+          <w:szCs w:val="21"/>
           <w:shd w:val="clear" w:color="auto" w:fill="FFFFFF"/>
           <w:lang w:val="fr-FR"/>
         </w:rPr>
@@ -10338,6 +10562,8 @@
           <w:rPr>
             <w:rStyle w:val="Hyperlink"/>
             <w:rFonts w:ascii="Arial" w:hAnsi="Arial" w:cs="Arial"/>
+            <w:sz w:val="21"/>
+            <w:szCs w:val="21"/>
             <w:shd w:val="clear" w:color="auto" w:fill="FFFFFF"/>
             <w:lang w:val="fr-FR"/>
           </w:rPr>
@@ -10350,13 +10576,17 @@
         <w:rPr>
           <w:rFonts w:ascii="Arial" w:hAnsi="Arial" w:cs="Arial"/>
           <w:color w:val="212529"/>
-          <w:shd w:val="clear" w:color="auto" w:fill="FFFFFF"/>
-        </w:rPr>
-      </w:pPr>
-      <w:r>
-        <w:rPr>
-          <w:rFonts w:ascii="Arial" w:hAnsi="Arial" w:cs="Arial"/>
-          <w:color w:val="212529"/>
+          <w:sz w:val="21"/>
+          <w:szCs w:val="21"/>
+          <w:shd w:val="clear" w:color="auto" w:fill="FFFFFF"/>
+        </w:rPr>
+      </w:pPr>
+      <w:r>
+        <w:rPr>
+          <w:rFonts w:ascii="Arial" w:hAnsi="Arial" w:cs="Arial"/>
+          <w:color w:val="212529"/>
+          <w:sz w:val="21"/>
+          <w:szCs w:val="21"/>
           <w:shd w:val="clear" w:color="auto" w:fill="FFFFFF"/>
         </w:rPr>
         <w:t xml:space="preserve">What is the recommended way to make a numeric </w:t>
@@ -10366,6 +10596,8 @@
         <w:rPr>
           <w:rFonts w:ascii="Arial" w:hAnsi="Arial" w:cs="Arial"/>
           <w:color w:val="212529"/>
+          <w:sz w:val="21"/>
+          <w:szCs w:val="21"/>
           <w:shd w:val="clear" w:color="auto" w:fill="FFFFFF"/>
         </w:rPr>
         <w:t>TextField</w:t>
@@ -10375,6 +10607,8 @@
         <w:rPr>
           <w:rFonts w:ascii="Arial" w:hAnsi="Arial" w:cs="Arial"/>
           <w:color w:val="212529"/>
+          <w:sz w:val="21"/>
+          <w:szCs w:val="21"/>
           <w:shd w:val="clear" w:color="auto" w:fill="FFFFFF"/>
         </w:rPr>
         <w:t xml:space="preserve"> in JavaFX? </w:t>
@@ -10385,6 +10619,8 @@
           <w:i/>
           <w:iCs/>
           <w:color w:val="212529"/>
+          <w:sz w:val="21"/>
+          <w:szCs w:val="21"/>
           <w:shd w:val="clear" w:color="auto" w:fill="FFFFFF"/>
         </w:rPr>
         <w:t>Stackoverflow.com</w:t>
@@ -10393,6 +10629,8 @@
         <w:rPr>
           <w:rFonts w:ascii="Arial" w:hAnsi="Arial" w:cs="Arial"/>
           <w:color w:val="212529"/>
+          <w:sz w:val="21"/>
+          <w:szCs w:val="21"/>
           <w:shd w:val="clear" w:color="auto" w:fill="FFFFFF"/>
         </w:rPr>
         <w:t xml:space="preserve"> [online]. Oct 14, 2017 [cit. 2021-03-31]. </w:t>
@@ -10402,6 +10640,8 @@
         <w:rPr>
           <w:rFonts w:ascii="Arial" w:hAnsi="Arial" w:cs="Arial"/>
           <w:color w:val="212529"/>
+          <w:sz w:val="21"/>
+          <w:szCs w:val="21"/>
           <w:shd w:val="clear" w:color="auto" w:fill="FFFFFF"/>
         </w:rPr>
         <w:t>Dostupné</w:t>
@@ -10411,6 +10651,8 @@
         <w:rPr>
           <w:rFonts w:ascii="Arial" w:hAnsi="Arial" w:cs="Arial"/>
           <w:color w:val="212529"/>
+          <w:sz w:val="21"/>
+          <w:szCs w:val="21"/>
           <w:shd w:val="clear" w:color="auto" w:fill="FFFFFF"/>
         </w:rPr>
         <w:t xml:space="preserve"> z: </w:t>
@@ -10420,6 +10662,8 @@
           <w:rPr>
             <w:rStyle w:val="Hyperlink"/>
             <w:rFonts w:ascii="Arial" w:hAnsi="Arial" w:cs="Arial"/>
+            <w:sz w:val="21"/>
+            <w:szCs w:val="21"/>
             <w:shd w:val="clear" w:color="auto" w:fill="FFFFFF"/>
           </w:rPr>
           <w:t>https://stackoverflow.com/questions/7555564/what-is-the-recommended-way-to-make-a-numeric-textfield-in-javafx</w:t>
@@ -10431,13 +10675,17 @@
         <w:rPr>
           <w:rFonts w:ascii="Arial" w:hAnsi="Arial" w:cs="Arial"/>
           <w:color w:val="212529"/>
-          <w:shd w:val="clear" w:color="auto" w:fill="FFFFFF"/>
-        </w:rPr>
-      </w:pPr>
-      <w:r>
-        <w:rPr>
-          <w:rFonts w:ascii="Arial" w:hAnsi="Arial" w:cs="Arial"/>
-          <w:color w:val="212529"/>
+          <w:sz w:val="21"/>
+          <w:szCs w:val="21"/>
+          <w:shd w:val="clear" w:color="auto" w:fill="FFFFFF"/>
+        </w:rPr>
+      </w:pPr>
+      <w:r>
+        <w:rPr>
+          <w:rFonts w:ascii="Arial" w:hAnsi="Arial" w:cs="Arial"/>
+          <w:color w:val="212529"/>
+          <w:sz w:val="21"/>
+          <w:szCs w:val="21"/>
           <w:shd w:val="clear" w:color="auto" w:fill="FFFFFF"/>
         </w:rPr>
         <w:t xml:space="preserve">How to iterate through an </w:t>
@@ -10447,6 +10695,8 @@
         <w:rPr>
           <w:rFonts w:ascii="Arial" w:hAnsi="Arial" w:cs="Arial"/>
           <w:color w:val="212529"/>
+          <w:sz w:val="21"/>
+          <w:szCs w:val="21"/>
           <w:shd w:val="clear" w:color="auto" w:fill="FFFFFF"/>
         </w:rPr>
         <w:t>ArrayList</w:t>
@@ -10456,6 +10706,8 @@
         <w:rPr>
           <w:rFonts w:ascii="Arial" w:hAnsi="Arial" w:cs="Arial"/>
           <w:color w:val="212529"/>
+          <w:sz w:val="21"/>
+          <w:szCs w:val="21"/>
           <w:shd w:val="clear" w:color="auto" w:fill="FFFFFF"/>
         </w:rPr>
         <w:t xml:space="preserve"> of Objects of </w:t>
@@ -10465,6 +10717,8 @@
         <w:rPr>
           <w:rFonts w:ascii="Arial" w:hAnsi="Arial" w:cs="Arial"/>
           <w:color w:val="212529"/>
+          <w:sz w:val="21"/>
+          <w:szCs w:val="21"/>
           <w:shd w:val="clear" w:color="auto" w:fill="FFFFFF"/>
         </w:rPr>
         <w:t>ArrayList</w:t>
@@ -10474,6 +10728,8 @@
         <w:rPr>
           <w:rFonts w:ascii="Arial" w:hAnsi="Arial" w:cs="Arial"/>
           <w:color w:val="212529"/>
+          <w:sz w:val="21"/>
+          <w:szCs w:val="21"/>
           <w:shd w:val="clear" w:color="auto" w:fill="FFFFFF"/>
         </w:rPr>
         <w:t xml:space="preserve"> of Objects? </w:t>
@@ -10484,6 +10740,8 @@
           <w:i/>
           <w:iCs/>
           <w:color w:val="212529"/>
+          <w:sz w:val="21"/>
+          <w:szCs w:val="21"/>
           <w:shd w:val="clear" w:color="auto" w:fill="FFFFFF"/>
         </w:rPr>
         <w:t>Stackoverflow.com</w:t>
@@ -10492,6 +10750,8 @@
         <w:rPr>
           <w:rFonts w:ascii="Arial" w:hAnsi="Arial" w:cs="Arial"/>
           <w:color w:val="212529"/>
+          <w:sz w:val="21"/>
+          <w:szCs w:val="21"/>
           <w:shd w:val="clear" w:color="auto" w:fill="FFFFFF"/>
         </w:rPr>
         <w:t xml:space="preserve"> [online]. Jul 24, 2014 [cit. 2021-03-31]. </w:t>
@@ -10501,6 +10761,8 @@
         <w:rPr>
           <w:rFonts w:ascii="Arial" w:hAnsi="Arial" w:cs="Arial"/>
           <w:color w:val="212529"/>
+          <w:sz w:val="21"/>
+          <w:szCs w:val="21"/>
           <w:shd w:val="clear" w:color="auto" w:fill="FFFFFF"/>
         </w:rPr>
         <w:t>Dostupné</w:t>
@@ -10510,6 +10772,8 @@
         <w:rPr>
           <w:rFonts w:ascii="Arial" w:hAnsi="Arial" w:cs="Arial"/>
           <w:color w:val="212529"/>
+          <w:sz w:val="21"/>
+          <w:szCs w:val="21"/>
           <w:shd w:val="clear" w:color="auto" w:fill="FFFFFF"/>
         </w:rPr>
         <w:t xml:space="preserve"> z: </w:t>
@@ -10519,6 +10783,8 @@
           <w:rPr>
             <w:rStyle w:val="Hyperlink"/>
             <w:rFonts w:ascii="Arial" w:hAnsi="Arial" w:cs="Arial"/>
+            <w:sz w:val="21"/>
+            <w:szCs w:val="21"/>
             <w:shd w:val="clear" w:color="auto" w:fill="FFFFFF"/>
           </w:rPr>
           <w:t>https://stackoverflow.com/questions/24943663/how-to-iterate-through-an-arraylist-of-objects-of-arraylist-of-objects</w:t>
@@ -10530,13 +10796,17 @@
         <w:rPr>
           <w:rFonts w:ascii="Arial" w:hAnsi="Arial" w:cs="Arial"/>
           <w:color w:val="212529"/>
-          <w:shd w:val="clear" w:color="auto" w:fill="FFFFFF"/>
-        </w:rPr>
-      </w:pPr>
-      <w:r>
-        <w:rPr>
-          <w:rFonts w:ascii="Arial" w:hAnsi="Arial" w:cs="Arial"/>
-          <w:color w:val="212529"/>
+          <w:sz w:val="21"/>
+          <w:szCs w:val="21"/>
+          <w:shd w:val="clear" w:color="auto" w:fill="FFFFFF"/>
+        </w:rPr>
+      </w:pPr>
+      <w:r>
+        <w:rPr>
+          <w:rFonts w:ascii="Arial" w:hAnsi="Arial" w:cs="Arial"/>
+          <w:color w:val="212529"/>
+          <w:sz w:val="21"/>
+          <w:szCs w:val="21"/>
           <w:shd w:val="clear" w:color="auto" w:fill="FFFFFF"/>
         </w:rPr>
         <w:t xml:space="preserve">Meaning of regular expressions like - </w:t>
@@ -10546,6 +10816,8 @@
         <w:rPr>
           <w:rFonts w:ascii="Arial" w:hAnsi="Arial" w:cs="Arial"/>
           <w:color w:val="212529"/>
+          <w:sz w:val="21"/>
+          <w:szCs w:val="21"/>
           <w:shd w:val="clear" w:color="auto" w:fill="FFFFFF"/>
         </w:rPr>
         <w:t>\\d ,</w:t>
@@ -10555,6 +10827,8 @@
         <w:rPr>
           <w:rFonts w:ascii="Arial" w:hAnsi="Arial" w:cs="Arial"/>
           <w:color w:val="212529"/>
+          <w:sz w:val="21"/>
+          <w:szCs w:val="21"/>
           <w:shd w:val="clear" w:color="auto" w:fill="FFFFFF"/>
         </w:rPr>
         <w:t xml:space="preserve"> \\D, ^ , $ </w:t>
@@ -10564,6 +10838,8 @@
         <w:rPr>
           <w:rFonts w:ascii="Arial" w:hAnsi="Arial" w:cs="Arial"/>
           <w:color w:val="212529"/>
+          <w:sz w:val="21"/>
+          <w:szCs w:val="21"/>
           <w:shd w:val="clear" w:color="auto" w:fill="FFFFFF"/>
         </w:rPr>
         <w:t>etc</w:t>
@@ -10573,6 +10849,8 @@
         <w:rPr>
           <w:rFonts w:ascii="Arial" w:hAnsi="Arial" w:cs="Arial"/>
           <w:color w:val="212529"/>
+          <w:sz w:val="21"/>
+          <w:szCs w:val="21"/>
           <w:shd w:val="clear" w:color="auto" w:fill="FFFFFF"/>
         </w:rPr>
         <w:t xml:space="preserve"> [duplicate]. </w:t>
@@ -10583,6 +10861,8 @@
           <w:i/>
           <w:iCs/>
           <w:color w:val="212529"/>
+          <w:sz w:val="21"/>
+          <w:szCs w:val="21"/>
           <w:shd w:val="clear" w:color="auto" w:fill="FFFFFF"/>
         </w:rPr>
         <w:t>Stackoverflow.com</w:t>
@@ -10591,6 +10871,8 @@
         <w:rPr>
           <w:rFonts w:ascii="Arial" w:hAnsi="Arial" w:cs="Arial"/>
           <w:color w:val="212529"/>
+          <w:sz w:val="21"/>
+          <w:szCs w:val="21"/>
           <w:shd w:val="clear" w:color="auto" w:fill="FFFFFF"/>
         </w:rPr>
         <w:t xml:space="preserve"> [online]. May 2, 2016 [cit. 2021-03-31]. </w:t>
@@ -10600,6 +10882,8 @@
         <w:rPr>
           <w:rFonts w:ascii="Arial" w:hAnsi="Arial" w:cs="Arial"/>
           <w:color w:val="212529"/>
+          <w:sz w:val="21"/>
+          <w:szCs w:val="21"/>
           <w:shd w:val="clear" w:color="auto" w:fill="FFFFFF"/>
         </w:rPr>
         <w:t>Dostupné</w:t>
@@ -10609,6 +10893,8 @@
         <w:rPr>
           <w:rFonts w:ascii="Arial" w:hAnsi="Arial" w:cs="Arial"/>
           <w:color w:val="212529"/>
+          <w:sz w:val="21"/>
+          <w:szCs w:val="21"/>
           <w:shd w:val="clear" w:color="auto" w:fill="FFFFFF"/>
         </w:rPr>
         <w:t xml:space="preserve"> z: </w:t>
@@ -10618,6 +10904,8 @@
           <w:rPr>
             <w:rStyle w:val="Hyperlink"/>
             <w:rFonts w:ascii="Arial" w:hAnsi="Arial" w:cs="Arial"/>
+            <w:sz w:val="21"/>
+            <w:szCs w:val="21"/>
             <w:shd w:val="clear" w:color="auto" w:fill="FFFFFF"/>
           </w:rPr>
           <w:t>https://stackoverflow.com/questions/24943663/how-to-iterate-through-an-arraylist-of-objects-of-arraylist-of-object</w:t>
@@ -10629,6 +10917,8 @@
         <w:rPr>
           <w:rFonts w:ascii="Arial" w:hAnsi="Arial" w:cs="Arial"/>
           <w:color w:val="212529"/>
+          <w:sz w:val="21"/>
+          <w:szCs w:val="21"/>
           <w:shd w:val="clear" w:color="auto" w:fill="FFFFFF"/>
           <w:lang w:val="fr-FR"/>
         </w:rPr>
@@ -10637,6 +10927,8 @@
         <w:rPr>
           <w:rFonts w:ascii="Arial" w:hAnsi="Arial" w:cs="Arial"/>
           <w:color w:val="212529"/>
+          <w:sz w:val="21"/>
+          <w:szCs w:val="21"/>
           <w:shd w:val="clear" w:color="auto" w:fill="FFFFFF"/>
         </w:rPr>
         <w:t>Set Font globally in JavaFX. </w:t>
@@ -10647,6 +10939,8 @@
           <w:i/>
           <w:iCs/>
           <w:color w:val="212529"/>
+          <w:sz w:val="21"/>
+          <w:szCs w:val="21"/>
           <w:shd w:val="clear" w:color="auto" w:fill="FFFFFF"/>
         </w:rPr>
         <w:t>Stackoverflow.com</w:t>
@@ -10655,6 +10949,8 @@
         <w:rPr>
           <w:rFonts w:ascii="Arial" w:hAnsi="Arial" w:cs="Arial"/>
           <w:color w:val="212529"/>
+          <w:sz w:val="21"/>
+          <w:szCs w:val="21"/>
           <w:shd w:val="clear" w:color="auto" w:fill="FFFFFF"/>
         </w:rPr>
         <w:t xml:space="preserve"> [online]. Feb 3, 2014 [cit. 2021-03-31]. </w:t>
@@ -10664,6 +10960,8 @@
         <w:rPr>
           <w:rFonts w:ascii="Arial" w:hAnsi="Arial" w:cs="Arial"/>
           <w:color w:val="212529"/>
+          <w:sz w:val="21"/>
+          <w:szCs w:val="21"/>
           <w:shd w:val="clear" w:color="auto" w:fill="FFFFFF"/>
           <w:lang w:val="fr-FR"/>
         </w:rPr>
@@ -10674,6 +10972,8 @@
         <w:rPr>
           <w:rFonts w:ascii="Arial" w:hAnsi="Arial" w:cs="Arial"/>
           <w:color w:val="212529"/>
+          <w:sz w:val="21"/>
+          <w:szCs w:val="21"/>
           <w:shd w:val="clear" w:color="auto" w:fill="FFFFFF"/>
           <w:lang w:val="fr-FR"/>
         </w:rPr>
@@ -10684,6 +10984,8 @@
         <w:rPr>
           <w:rFonts w:ascii="Arial" w:hAnsi="Arial" w:cs="Arial"/>
           <w:color w:val="212529"/>
+          <w:sz w:val="21"/>
+          <w:szCs w:val="21"/>
           <w:shd w:val="clear" w:color="auto" w:fill="FFFFFF"/>
           <w:lang w:val="fr-FR"/>
         </w:rPr>
@@ -10694,6 +10996,8 @@
         <w:rPr>
           <w:rFonts w:ascii="Arial" w:hAnsi="Arial" w:cs="Arial"/>
           <w:color w:val="212529"/>
+          <w:sz w:val="21"/>
+          <w:szCs w:val="21"/>
           <w:shd w:val="clear" w:color="auto" w:fill="FFFFFF"/>
           <w:lang w:val="fr-FR"/>
         </w:rPr>
@@ -10705,6 +11009,8 @@
         <w:rPr>
           <w:rFonts w:ascii="Arial" w:hAnsi="Arial" w:cs="Arial"/>
           <w:color w:val="212529"/>
+          <w:sz w:val="21"/>
+          <w:szCs w:val="21"/>
           <w:shd w:val="clear" w:color="auto" w:fill="FFFFFF"/>
           <w:lang w:val="fr-FR"/>
         </w:rPr>
@@ -10713,6 +11019,8 @@
         <w:rPr>
           <w:rFonts w:ascii="Arial" w:hAnsi="Arial" w:cs="Arial"/>
           <w:color w:val="212529"/>
+          <w:sz w:val="21"/>
+          <w:szCs w:val="21"/>
           <w:shd w:val="clear" w:color="auto" w:fill="FFFFFF"/>
         </w:rPr>
         <w:t xml:space="preserve">How to set radial-gradient with </w:t>
@@ -10722,6 +11030,8 @@
         <w:rPr>
           <w:rFonts w:ascii="Arial" w:hAnsi="Arial" w:cs="Arial"/>
           <w:color w:val="212529"/>
+          <w:sz w:val="21"/>
+          <w:szCs w:val="21"/>
           <w:shd w:val="clear" w:color="auto" w:fill="FFFFFF"/>
         </w:rPr>
         <w:t>css</w:t>
@@ -10731,6 +11041,8 @@
         <w:rPr>
           <w:rFonts w:ascii="Arial" w:hAnsi="Arial" w:cs="Arial"/>
           <w:color w:val="212529"/>
+          <w:sz w:val="21"/>
+          <w:szCs w:val="21"/>
           <w:shd w:val="clear" w:color="auto" w:fill="FFFFFF"/>
         </w:rPr>
         <w:t xml:space="preserve"> in </w:t>
@@ -10740,6 +11052,8 @@
         <w:rPr>
           <w:rFonts w:ascii="Arial" w:hAnsi="Arial" w:cs="Arial"/>
           <w:color w:val="212529"/>
+          <w:sz w:val="21"/>
+          <w:szCs w:val="21"/>
           <w:shd w:val="clear" w:color="auto" w:fill="FFFFFF"/>
         </w:rPr>
         <w:t>javafx</w:t>
@@ -10749,6 +11063,8 @@
         <w:rPr>
           <w:rFonts w:ascii="Arial" w:hAnsi="Arial" w:cs="Arial"/>
           <w:color w:val="212529"/>
+          <w:sz w:val="21"/>
+          <w:szCs w:val="21"/>
           <w:shd w:val="clear" w:color="auto" w:fill="FFFFFF"/>
         </w:rPr>
         <w:t>. </w:t>
@@ -10759,6 +11075,8 @@
           <w:i/>
           <w:iCs/>
           <w:color w:val="212529"/>
+          <w:sz w:val="21"/>
+          <w:szCs w:val="21"/>
           <w:shd w:val="clear" w:color="auto" w:fill="FFFFFF"/>
         </w:rPr>
         <w:t>Stackoverflow.com</w:t>
@@ -10767,6 +11085,8 @@
         <w:rPr>
           <w:rFonts w:ascii="Arial" w:hAnsi="Arial" w:cs="Arial"/>
           <w:color w:val="212529"/>
+          <w:sz w:val="21"/>
+          <w:szCs w:val="21"/>
           <w:shd w:val="clear" w:color="auto" w:fill="FFFFFF"/>
         </w:rPr>
         <w:t xml:space="preserve"> [online]. May 4, 2016 [cit. 2021-03-31]. </w:t>
@@ -10776,6 +11096,8 @@
         <w:rPr>
           <w:rFonts w:ascii="Arial" w:hAnsi="Arial" w:cs="Arial"/>
           <w:color w:val="212529"/>
+          <w:sz w:val="21"/>
+          <w:szCs w:val="21"/>
           <w:shd w:val="clear" w:color="auto" w:fill="FFFFFF"/>
           <w:lang w:val="fr-FR"/>
         </w:rPr>
@@ -10786,6 +11108,8 @@
         <w:rPr>
           <w:rFonts w:ascii="Arial" w:hAnsi="Arial" w:cs="Arial"/>
           <w:color w:val="212529"/>
+          <w:sz w:val="21"/>
+          <w:szCs w:val="21"/>
           <w:shd w:val="clear" w:color="auto" w:fill="FFFFFF"/>
           <w:lang w:val="fr-FR"/>
         </w:rPr>
@@ -10796,6 +11120,8 @@
         <w:rPr>
           <w:rFonts w:ascii="Arial" w:hAnsi="Arial" w:cs="Arial"/>
           <w:color w:val="212529"/>
+          <w:sz w:val="21"/>
+          <w:szCs w:val="21"/>
           <w:shd w:val="clear" w:color="auto" w:fill="FFFFFF"/>
           <w:lang w:val="fr-FR"/>
         </w:rPr>
@@ -10806,6 +11132,8 @@
         <w:rPr>
           <w:rFonts w:ascii="Arial" w:hAnsi="Arial" w:cs="Arial"/>
           <w:color w:val="212529"/>
+          <w:sz w:val="21"/>
+          <w:szCs w:val="21"/>
           <w:shd w:val="clear" w:color="auto" w:fill="FFFFFF"/>
           <w:lang w:val="fr-FR"/>
         </w:rPr>
@@ -10816,6 +11144,8 @@
           <w:rPr>
             <w:rStyle w:val="Hyperlink"/>
             <w:rFonts w:ascii="Arial" w:hAnsi="Arial" w:cs="Arial"/>
+            <w:sz w:val="21"/>
+            <w:szCs w:val="21"/>
             <w:shd w:val="clear" w:color="auto" w:fill="FFFFFF"/>
             <w:lang w:val="fr-FR"/>
           </w:rPr>
@@ -10828,6 +11158,8 @@
         <w:rPr>
           <w:rFonts w:ascii="Arial" w:hAnsi="Arial" w:cs="Arial"/>
           <w:color w:val="212529"/>
+          <w:sz w:val="21"/>
+          <w:szCs w:val="21"/>
           <w:shd w:val="clear" w:color="auto" w:fill="FFFFFF"/>
           <w:lang w:val="fr-FR"/>
         </w:rPr>
@@ -10837,6 +11169,8 @@
         <w:rPr>
           <w:rFonts w:ascii="Arial" w:hAnsi="Arial" w:cs="Arial"/>
           <w:color w:val="212529"/>
+          <w:sz w:val="21"/>
+          <w:szCs w:val="21"/>
           <w:shd w:val="clear" w:color="auto" w:fill="FFFFFF"/>
           <w:lang w:val="fr-FR"/>
         </w:rPr>
@@ -10847,6 +11181,8 @@
         <w:rPr>
           <w:rFonts w:ascii="Arial" w:hAnsi="Arial" w:cs="Arial"/>
           <w:color w:val="212529"/>
+          <w:sz w:val="21"/>
+          <w:szCs w:val="21"/>
           <w:shd w:val="clear" w:color="auto" w:fill="FFFFFF"/>
           <w:lang w:val="fr-FR"/>
         </w:rPr>
@@ -10858,6 +11194,8 @@
           <w:i/>
           <w:iCs/>
           <w:color w:val="212529"/>
+          <w:sz w:val="21"/>
+          <w:szCs w:val="21"/>
           <w:shd w:val="clear" w:color="auto" w:fill="FFFFFF"/>
           <w:lang w:val="fr-FR"/>
         </w:rPr>
@@ -10867,6 +11205,8 @@
         <w:rPr>
           <w:rFonts w:ascii="Arial" w:hAnsi="Arial" w:cs="Arial"/>
           <w:color w:val="212529"/>
+          <w:sz w:val="21"/>
+          <w:szCs w:val="21"/>
           <w:shd w:val="clear" w:color="auto" w:fill="FFFFFF"/>
           <w:lang w:val="fr-FR"/>
         </w:rPr>
@@ -10877,6 +11217,8 @@
         <w:rPr>
           <w:rFonts w:ascii="Arial" w:hAnsi="Arial" w:cs="Arial"/>
           <w:color w:val="212529"/>
+          <w:sz w:val="21"/>
+          <w:szCs w:val="21"/>
           <w:shd w:val="clear" w:color="auto" w:fill="FFFFFF"/>
           <w:lang w:val="fr-FR"/>
         </w:rPr>
@@ -10887,6 +11229,8 @@
         <w:rPr>
           <w:rFonts w:ascii="Arial" w:hAnsi="Arial" w:cs="Arial"/>
           <w:color w:val="212529"/>
+          <w:sz w:val="21"/>
+          <w:szCs w:val="21"/>
           <w:shd w:val="clear" w:color="auto" w:fill="FFFFFF"/>
           <w:lang w:val="fr-FR"/>
         </w:rPr>
@@ -10897,6 +11241,8 @@
         <w:rPr>
           <w:rFonts w:ascii="Arial" w:hAnsi="Arial" w:cs="Arial"/>
           <w:color w:val="212529"/>
+          <w:sz w:val="21"/>
+          <w:szCs w:val="21"/>
           <w:shd w:val="clear" w:color="auto" w:fill="FFFFFF"/>
           <w:lang w:val="fr-FR"/>
         </w:rPr>
@@ -10907,6 +11253,8 @@
         <w:rPr>
           <w:rFonts w:ascii="Arial" w:hAnsi="Arial" w:cs="Arial"/>
           <w:color w:val="212529"/>
+          <w:sz w:val="21"/>
+          <w:szCs w:val="21"/>
           <w:shd w:val="clear" w:color="auto" w:fill="FFFFFF"/>
           <w:lang w:val="fr-FR"/>
         </w:rPr>
@@ -10917,6 +11265,8 @@
         <w:rPr>
           <w:rFonts w:ascii="Arial" w:hAnsi="Arial" w:cs="Arial"/>
           <w:color w:val="212529"/>
+          <w:sz w:val="21"/>
+          <w:szCs w:val="21"/>
           <w:shd w:val="clear" w:color="auto" w:fill="FFFFFF"/>
           <w:lang w:val="fr-FR"/>
         </w:rPr>
@@ -10927,6 +11277,8 @@
         <w:rPr>
           <w:rFonts w:ascii="Arial" w:hAnsi="Arial" w:cs="Arial"/>
           <w:color w:val="212529"/>
+          <w:sz w:val="21"/>
+          <w:szCs w:val="21"/>
           <w:shd w:val="clear" w:color="auto" w:fill="FFFFFF"/>
           <w:lang w:val="fr-FR"/>
         </w:rPr>
@@ -10937,6 +11289,8 @@
         <w:rPr>
           <w:rFonts w:ascii="Arial" w:hAnsi="Arial" w:cs="Arial"/>
           <w:color w:val="212529"/>
+          <w:sz w:val="21"/>
+          <w:szCs w:val="21"/>
           <w:shd w:val="clear" w:color="auto" w:fill="FFFFFF"/>
           <w:lang w:val="fr-FR"/>
         </w:rPr>
@@ -10947,6 +11301,8 @@
         <w:rPr>
           <w:rFonts w:ascii="Arial" w:hAnsi="Arial" w:cs="Arial"/>
           <w:color w:val="212529"/>
+          <w:sz w:val="21"/>
+          <w:szCs w:val="21"/>
           <w:shd w:val="clear" w:color="auto" w:fill="FFFFFF"/>
           <w:lang w:val="fr-FR"/>
         </w:rPr>
@@ -10957,6 +11313,8 @@
           <w:rPr>
             <w:rStyle w:val="Hyperlink"/>
             <w:rFonts w:ascii="Arial" w:hAnsi="Arial" w:cs="Arial"/>
+            <w:sz w:val="21"/>
+            <w:szCs w:val="21"/>
             <w:shd w:val="clear" w:color="auto" w:fill="FFFFFF"/>
             <w:lang w:val="fr-FR"/>
           </w:rPr>
@@ -10969,6 +11327,8 @@
         <w:rPr>
           <w:rFonts w:ascii="Arial" w:hAnsi="Arial" w:cs="Arial"/>
           <w:color w:val="212529"/>
+          <w:sz w:val="21"/>
+          <w:szCs w:val="21"/>
           <w:shd w:val="clear" w:color="auto" w:fill="FFFFFF"/>
           <w:lang w:val="fr-FR"/>
         </w:rPr>
@@ -10978,6 +11338,8 @@
         <w:rPr>
           <w:rFonts w:ascii="Arial" w:hAnsi="Arial" w:cs="Arial"/>
           <w:color w:val="212529"/>
+          <w:sz w:val="21"/>
+          <w:szCs w:val="21"/>
           <w:shd w:val="clear" w:color="auto" w:fill="FFFFFF"/>
           <w:lang w:val="fr-FR"/>
         </w:rPr>
@@ -10988,6 +11350,8 @@
         <w:rPr>
           <w:rFonts w:ascii="Arial" w:hAnsi="Arial" w:cs="Arial"/>
           <w:color w:val="212529"/>
+          <w:sz w:val="21"/>
+          <w:szCs w:val="21"/>
           <w:shd w:val="clear" w:color="auto" w:fill="FFFFFF"/>
           <w:lang w:val="fr-FR"/>
         </w:rPr>
@@ -10999,6 +11363,8 @@
           <w:i/>
           <w:iCs/>
           <w:color w:val="212529"/>
+          <w:sz w:val="21"/>
+          <w:szCs w:val="21"/>
           <w:shd w:val="clear" w:color="auto" w:fill="FFFFFF"/>
           <w:lang w:val="fr-FR"/>
         </w:rPr>
@@ -11008,19 +11374,12 @@
         <w:rPr>
           <w:rFonts w:ascii="Arial" w:hAnsi="Arial" w:cs="Arial"/>
           <w:color w:val="212529"/>
+          <w:sz w:val="21"/>
+          <w:szCs w:val="21"/>
           <w:shd w:val="clear" w:color="auto" w:fill="FFFFFF"/>
           <w:lang w:val="fr-FR"/>
         </w:rPr>
-        <w:t xml:space="preserve"> [online]. </w:t>
-      </w:r>
-      <w:r>
-        <w:rPr>
-          <w:rFonts w:ascii="Arial" w:hAnsi="Arial" w:cs="Arial"/>
-          <w:color w:val="212529"/>
-          <w:shd w:val="clear" w:color="auto" w:fill="FFFFFF"/>
-          <w:lang w:val="fr-FR"/>
-        </w:rPr>
-        <w:t>[</w:t>
+        <w:t> [online]. [</w:t>
       </w:r>
       <w:proofErr w:type="spellStart"/>
       <w:proofErr w:type="gramStart"/>
@@ -11028,6 +11387,8 @@
         <w:rPr>
           <w:rFonts w:ascii="Arial" w:hAnsi="Arial" w:cs="Arial"/>
           <w:color w:val="212529"/>
+          <w:sz w:val="21"/>
+          <w:szCs w:val="21"/>
           <w:shd w:val="clear" w:color="auto" w:fill="FFFFFF"/>
           <w:lang w:val="fr-FR"/>
         </w:rPr>
@@ -11039,6 +11400,8 @@
         <w:rPr>
           <w:rFonts w:ascii="Arial" w:hAnsi="Arial" w:cs="Arial"/>
           <w:color w:val="212529"/>
+          <w:sz w:val="21"/>
+          <w:szCs w:val="21"/>
           <w:shd w:val="clear" w:color="auto" w:fill="FFFFFF"/>
           <w:lang w:val="fr-FR"/>
         </w:rPr>
@@ -11049,6 +11412,8 @@
         <w:rPr>
           <w:rFonts w:ascii="Arial" w:hAnsi="Arial" w:cs="Arial"/>
           <w:color w:val="212529"/>
+          <w:sz w:val="21"/>
+          <w:szCs w:val="21"/>
           <w:shd w:val="clear" w:color="auto" w:fill="FFFFFF"/>
           <w:lang w:val="fr-FR"/>
         </w:rPr>
@@ -11059,6 +11424,8 @@
         <w:rPr>
           <w:rFonts w:ascii="Arial" w:hAnsi="Arial" w:cs="Arial"/>
           <w:color w:val="212529"/>
+          <w:sz w:val="21"/>
+          <w:szCs w:val="21"/>
           <w:shd w:val="clear" w:color="auto" w:fill="FFFFFF"/>
           <w:lang w:val="fr-FR"/>
         </w:rPr>
@@ -11069,6 +11436,8 @@
         <w:rPr>
           <w:rFonts w:ascii="Arial" w:hAnsi="Arial" w:cs="Arial"/>
           <w:color w:val="212529"/>
+          <w:sz w:val="21"/>
+          <w:szCs w:val="21"/>
           <w:shd w:val="clear" w:color="auto" w:fill="FFFFFF"/>
           <w:lang w:val="fr-FR"/>
         </w:rPr>
@@ -11079,6 +11448,8 @@
         <w:rPr>
           <w:rFonts w:ascii="Arial" w:hAnsi="Arial" w:cs="Arial"/>
           <w:color w:val="212529"/>
+          <w:sz w:val="21"/>
+          <w:szCs w:val="21"/>
           <w:shd w:val="clear" w:color="auto" w:fill="FFFFFF"/>
           <w:lang w:val="fr-FR"/>
         </w:rPr>
@@ -11089,6 +11460,8 @@
           <w:rPr>
             <w:rStyle w:val="Hyperlink"/>
             <w:rFonts w:ascii="Arial" w:hAnsi="Arial" w:cs="Arial"/>
+            <w:sz w:val="21"/>
+            <w:szCs w:val="21"/>
             <w:shd w:val="clear" w:color="auto" w:fill="FFFFFF"/>
             <w:lang w:val="fr-FR"/>
           </w:rPr>
@@ -11101,6 +11474,8 @@
         <w:rPr>
           <w:rFonts w:ascii="Arial" w:hAnsi="Arial" w:cs="Arial"/>
           <w:color w:val="212529"/>
+          <w:sz w:val="21"/>
+          <w:szCs w:val="21"/>
           <w:shd w:val="clear" w:color="auto" w:fill="FFFFFF"/>
           <w:lang w:val="fr-FR"/>
         </w:rPr>
@@ -11109,6 +11484,8 @@
         <w:rPr>
           <w:rFonts w:ascii="Arial" w:hAnsi="Arial" w:cs="Arial"/>
           <w:color w:val="212529"/>
+          <w:sz w:val="21"/>
+          <w:szCs w:val="21"/>
           <w:shd w:val="clear" w:color="auto" w:fill="FFFFFF"/>
         </w:rPr>
         <w:t>Working with code problems in IntelliJ IDEA. </w:t>
@@ -11119,6 +11496,8 @@
           <w:i/>
           <w:iCs/>
           <w:color w:val="212529"/>
+          <w:sz w:val="21"/>
+          <w:szCs w:val="21"/>
           <w:shd w:val="clear" w:color="auto" w:fill="FFFFFF"/>
         </w:rPr>
         <w:t>Blog.jetbrains.com</w:t>
@@ -11127,6 +11506,8 @@
         <w:rPr>
           <w:rFonts w:ascii="Arial" w:hAnsi="Arial" w:cs="Arial"/>
           <w:color w:val="212529"/>
+          <w:sz w:val="21"/>
+          <w:szCs w:val="21"/>
           <w:shd w:val="clear" w:color="auto" w:fill="FFFFFF"/>
         </w:rPr>
         <w:t xml:space="preserve"> [online]. [cit. 2021-03-31]. </w:t>
@@ -11136,6 +11517,8 @@
         <w:rPr>
           <w:rFonts w:ascii="Arial" w:hAnsi="Arial" w:cs="Arial"/>
           <w:color w:val="212529"/>
+          <w:sz w:val="21"/>
+          <w:szCs w:val="21"/>
           <w:shd w:val="clear" w:color="auto" w:fill="FFFFFF"/>
           <w:lang w:val="fr-FR"/>
         </w:rPr>
@@ -11146,6 +11529,8 @@
         <w:rPr>
           <w:rFonts w:ascii="Arial" w:hAnsi="Arial" w:cs="Arial"/>
           <w:color w:val="212529"/>
+          <w:sz w:val="21"/>
+          <w:szCs w:val="21"/>
           <w:shd w:val="clear" w:color="auto" w:fill="FFFFFF"/>
           <w:lang w:val="fr-FR"/>
         </w:rPr>
@@ -11156,6 +11541,8 @@
         <w:rPr>
           <w:rFonts w:ascii="Arial" w:hAnsi="Arial" w:cs="Arial"/>
           <w:color w:val="212529"/>
+          <w:sz w:val="21"/>
+          <w:szCs w:val="21"/>
           <w:shd w:val="clear" w:color="auto" w:fill="FFFFFF"/>
           <w:lang w:val="fr-FR"/>
         </w:rPr>
@@ -11166,6 +11553,8 @@
         <w:rPr>
           <w:rFonts w:ascii="Arial" w:hAnsi="Arial" w:cs="Arial"/>
           <w:color w:val="212529"/>
+          <w:sz w:val="21"/>
+          <w:szCs w:val="21"/>
           <w:shd w:val="clear" w:color="auto" w:fill="FFFFFF"/>
           <w:lang w:val="fr-FR"/>
         </w:rPr>
@@ -11176,6 +11565,8 @@
           <w:rPr>
             <w:rStyle w:val="Hyperlink"/>
             <w:rFonts w:ascii="Arial" w:hAnsi="Arial" w:cs="Arial"/>
+            <w:sz w:val="21"/>
+            <w:szCs w:val="21"/>
             <w:shd w:val="clear" w:color="auto" w:fill="FFFFFF"/>
             <w:lang w:val="fr-FR"/>
           </w:rPr>
@@ -11188,13 +11579,17 @@
         <w:rPr>
           <w:rFonts w:ascii="Arial" w:hAnsi="Arial" w:cs="Arial"/>
           <w:color w:val="212529"/>
-          <w:shd w:val="clear" w:color="auto" w:fill="FFFFFF"/>
-        </w:rPr>
-      </w:pPr>
-      <w:r>
-        <w:rPr>
-          <w:rFonts w:ascii="Arial" w:hAnsi="Arial" w:cs="Arial"/>
-          <w:color w:val="212529"/>
+          <w:sz w:val="21"/>
+          <w:szCs w:val="21"/>
+          <w:shd w:val="clear" w:color="auto" w:fill="FFFFFF"/>
+        </w:rPr>
+      </w:pPr>
+      <w:r>
+        <w:rPr>
+          <w:rFonts w:ascii="Arial" w:hAnsi="Arial" w:cs="Arial"/>
+          <w:color w:val="212529"/>
+          <w:sz w:val="21"/>
+          <w:szCs w:val="21"/>
           <w:shd w:val="clear" w:color="auto" w:fill="FFFFFF"/>
         </w:rPr>
         <w:lastRenderedPageBreak/>
@@ -11205,6 +11600,8 @@
         <w:rPr>
           <w:rFonts w:ascii="Arial" w:hAnsi="Arial" w:cs="Arial"/>
           <w:color w:val="212529"/>
+          <w:sz w:val="21"/>
+          <w:szCs w:val="21"/>
           <w:shd w:val="clear" w:color="auto" w:fill="FFFFFF"/>
         </w:rPr>
         <w:t>TextField</w:t>
@@ -11214,6 +11611,8 @@
         <w:rPr>
           <w:rFonts w:ascii="Arial" w:hAnsi="Arial" w:cs="Arial"/>
           <w:color w:val="212529"/>
+          <w:sz w:val="21"/>
+          <w:szCs w:val="21"/>
           <w:shd w:val="clear" w:color="auto" w:fill="FFFFFF"/>
         </w:rPr>
         <w:t xml:space="preserve"> for integer only input when not using a data source. </w:t>
@@ -11224,6 +11623,8 @@
           <w:i/>
           <w:iCs/>
           <w:color w:val="212529"/>
+          <w:sz w:val="21"/>
+          <w:szCs w:val="21"/>
           <w:shd w:val="clear" w:color="auto" w:fill="FFFFFF"/>
         </w:rPr>
         <w:t>Vaadin.com</w:t>
@@ -11232,6 +11633,8 @@
         <w:rPr>
           <w:rFonts w:ascii="Arial" w:hAnsi="Arial" w:cs="Arial"/>
           <w:color w:val="212529"/>
+          <w:sz w:val="21"/>
+          <w:szCs w:val="21"/>
           <w:shd w:val="clear" w:color="auto" w:fill="FFFFFF"/>
         </w:rPr>
         <w:t xml:space="preserve"> [online]. [cit. 2021-03-31]. </w:t>
@@ -11241,6 +11644,8 @@
         <w:rPr>
           <w:rFonts w:ascii="Arial" w:hAnsi="Arial" w:cs="Arial"/>
           <w:color w:val="212529"/>
+          <w:sz w:val="21"/>
+          <w:szCs w:val="21"/>
           <w:shd w:val="clear" w:color="auto" w:fill="FFFFFF"/>
         </w:rPr>
         <w:t>Dostupné</w:t>
@@ -11250,6 +11655,8 @@
         <w:rPr>
           <w:rFonts w:ascii="Arial" w:hAnsi="Arial" w:cs="Arial"/>
           <w:color w:val="212529"/>
+          <w:sz w:val="21"/>
+          <w:szCs w:val="21"/>
           <w:shd w:val="clear" w:color="auto" w:fill="FFFFFF"/>
         </w:rPr>
         <w:t xml:space="preserve"> z: </w:t>
@@ -11259,38 +11666,46 @@
           <w:rPr>
             <w:rStyle w:val="Hyperlink"/>
             <w:rFonts w:ascii="Arial" w:hAnsi="Arial" w:cs="Arial"/>
+            <w:sz w:val="21"/>
+            <w:szCs w:val="21"/>
             <w:shd w:val="clear" w:color="auto" w:fill="FFFFFF"/>
           </w:rPr>
           <w:t>https://vaadin.com/docs/v7/framework/articles/CreatingATextFieldForIntegerOnlyInputWhenNotUsingADataSource</w:t>
         </w:r>
       </w:hyperlink>
-    </w:p>
-    <w:p>
-      <w:pPr>
-        <w:rPr>
-          <w:rFonts w:ascii="Arial" w:hAnsi="Arial" w:cs="Arial"/>
-          <w:color w:val="212529"/>
+      <w:r>
+        <w:rPr>
+          <w:rFonts w:ascii="Arial" w:hAnsi="Arial" w:cs="Arial"/>
+          <w:color w:val="212529"/>
+          <w:sz w:val="21"/>
+          <w:szCs w:val="21"/>
+          <w:shd w:val="clear" w:color="auto" w:fill="FFFFFF"/>
+        </w:rPr>
+        <w:t xml:space="preserve"> </w:t>
+      </w:r>
+    </w:p>
+    <w:p>
+      <w:pPr>
+        <w:rPr>
+          <w:rStyle w:val="Hyperlink"/>
+          <w:rFonts w:ascii="Arial" w:hAnsi="Arial" w:cs="Arial"/>
+          <w:color w:val="212529"/>
+          <w:sz w:val="21"/>
+          <w:szCs w:val="21"/>
+          <w:u w:val="none"/>
           <w:shd w:val="clear" w:color="auto" w:fill="FFFFFF"/>
           <w:lang w:val="fr-FR"/>
         </w:rPr>
       </w:pPr>
-      <w:proofErr w:type="spellStart"/>
-      <w:r>
-        <w:rPr>
-          <w:rFonts w:ascii="Arial" w:hAnsi="Arial" w:cs="Arial"/>
-          <w:color w:val="212529"/>
-          <w:shd w:val="clear" w:color="auto" w:fill="FFFFFF"/>
-        </w:rPr>
-        <w:t>EricCanull</w:t>
-      </w:r>
-      <w:proofErr w:type="spellEnd"/>
-      <w:r>
-        <w:rPr>
-          <w:rFonts w:ascii="Arial" w:hAnsi="Arial" w:cs="Arial"/>
-          <w:color w:val="212529"/>
-          <w:shd w:val="clear" w:color="auto" w:fill="FFFFFF"/>
-        </w:rPr>
-        <w:t>. FX Sort Animation Demo. </w:t>
+      <w:r>
+        <w:rPr>
+          <w:rFonts w:ascii="Arial" w:hAnsi="Arial" w:cs="Arial"/>
+          <w:color w:val="212529"/>
+          <w:sz w:val="21"/>
+          <w:szCs w:val="21"/>
+          <w:shd w:val="clear" w:color="auto" w:fill="FFFFFF"/>
+        </w:rPr>
+        <w:t>JavaFX Button. </w:t>
       </w:r>
       <w:r>
         <w:rPr>
@@ -11298,136 +11713,171 @@
           <w:i/>
           <w:iCs/>
           <w:color w:val="212529"/>
-          <w:shd w:val="clear" w:color="auto" w:fill="FFFFFF"/>
-        </w:rPr>
-        <w:t>Github.com</w:t>
-      </w:r>
-      <w:r>
-        <w:rPr>
-          <w:rFonts w:ascii="Arial" w:hAnsi="Arial" w:cs="Arial"/>
-          <w:color w:val="212529"/>
+          <w:sz w:val="21"/>
+          <w:szCs w:val="21"/>
+          <w:shd w:val="clear" w:color="auto" w:fill="FFFFFF"/>
+        </w:rPr>
+        <w:t>Tutorials.jenkov.com</w:t>
+      </w:r>
+      <w:r>
+        <w:rPr>
+          <w:rFonts w:ascii="Arial" w:hAnsi="Arial" w:cs="Arial"/>
+          <w:color w:val="212529"/>
+          <w:sz w:val="21"/>
+          <w:szCs w:val="21"/>
           <w:shd w:val="clear" w:color="auto" w:fill="FFFFFF"/>
         </w:rPr>
         <w:t xml:space="preserve"> [online]. </w:t>
       </w:r>
+      <w:r>
+        <w:rPr>
+          <w:rFonts w:ascii="Arial" w:hAnsi="Arial" w:cs="Arial"/>
+          <w:color w:val="212529"/>
+          <w:sz w:val="21"/>
+          <w:szCs w:val="21"/>
+          <w:shd w:val="clear" w:color="auto" w:fill="FFFFFF"/>
+          <w:lang w:val="fr-FR"/>
+        </w:rPr>
+        <w:t>12 Sep, 2020 [</w:t>
+      </w:r>
       <w:proofErr w:type="spellStart"/>
       <w:r>
         <w:rPr>
           <w:rFonts w:ascii="Arial" w:hAnsi="Arial" w:cs="Arial"/>
           <w:color w:val="212529"/>
+          <w:sz w:val="21"/>
+          <w:szCs w:val="21"/>
           <w:shd w:val="clear" w:color="auto" w:fill="FFFFFF"/>
           <w:lang w:val="fr-FR"/>
         </w:rPr>
-        <w:t>Apr</w:t>
+        <w:t>cit</w:t>
       </w:r>
       <w:proofErr w:type="spellEnd"/>
       <w:r>
         <w:rPr>
           <w:rFonts w:ascii="Arial" w:hAnsi="Arial" w:cs="Arial"/>
           <w:color w:val="212529"/>
+          <w:sz w:val="21"/>
+          <w:szCs w:val="21"/>
           <w:shd w:val="clear" w:color="auto" w:fill="FFFFFF"/>
           <w:lang w:val="fr-FR"/>
         </w:rPr>
-        <w:t xml:space="preserve"> 27, 2018 [</w:t>
+        <w:t xml:space="preserve">. 2021-03-31]. </w:t>
       </w:r>
       <w:proofErr w:type="spellStart"/>
       <w:r>
         <w:rPr>
           <w:rFonts w:ascii="Arial" w:hAnsi="Arial" w:cs="Arial"/>
           <w:color w:val="212529"/>
+          <w:sz w:val="21"/>
+          <w:szCs w:val="21"/>
           <w:shd w:val="clear" w:color="auto" w:fill="FFFFFF"/>
           <w:lang w:val="fr-FR"/>
         </w:rPr>
-        <w:t>cit</w:t>
+        <w:t>Dostupné</w:t>
       </w:r>
       <w:proofErr w:type="spellEnd"/>
       <w:r>
         <w:rPr>
           <w:rFonts w:ascii="Arial" w:hAnsi="Arial" w:cs="Arial"/>
           <w:color w:val="212529"/>
+          <w:sz w:val="21"/>
+          <w:szCs w:val="21"/>
           <w:shd w:val="clear" w:color="auto" w:fill="FFFFFF"/>
           <w:lang w:val="fr-FR"/>
         </w:rPr>
-        <w:t xml:space="preserve">. 2021-03-31]. </w:t>
-      </w:r>
-      <w:proofErr w:type="spellStart"/>
-      <w:r>
-        <w:rPr>
-          <w:rFonts w:ascii="Arial" w:hAnsi="Arial" w:cs="Arial"/>
-          <w:color w:val="212529"/>
+        <w:t xml:space="preserve"> </w:t>
+      </w:r>
+      <w:proofErr w:type="gramStart"/>
+      <w:r>
+        <w:rPr>
+          <w:rFonts w:ascii="Arial" w:hAnsi="Arial" w:cs="Arial"/>
+          <w:color w:val="212529"/>
+          <w:sz w:val="21"/>
+          <w:szCs w:val="21"/>
           <w:shd w:val="clear" w:color="auto" w:fill="FFFFFF"/>
           <w:lang w:val="fr-FR"/>
         </w:rPr>
-        <w:t>Dostupné</w:t>
-      </w:r>
-      <w:proofErr w:type="spellEnd"/>
-      <w:r>
-        <w:rPr>
-          <w:rFonts w:ascii="Arial" w:hAnsi="Arial" w:cs="Arial"/>
-          <w:color w:val="212529"/>
+        <w:t>z:</w:t>
+      </w:r>
+      <w:proofErr w:type="gramEnd"/>
+      <w:r>
+        <w:rPr>
+          <w:rFonts w:ascii="Arial" w:hAnsi="Arial" w:cs="Arial"/>
+          <w:color w:val="212529"/>
+          <w:sz w:val="21"/>
+          <w:szCs w:val="21"/>
           <w:shd w:val="clear" w:color="auto" w:fill="FFFFFF"/>
           <w:lang w:val="fr-FR"/>
         </w:rPr>
         <w:t xml:space="preserve"> </w:t>
       </w:r>
-      <w:proofErr w:type="gramStart"/>
-      <w:r>
-        <w:rPr>
-          <w:rFonts w:ascii="Arial" w:hAnsi="Arial" w:cs="Arial"/>
-          <w:color w:val="212529"/>
-          <w:shd w:val="clear" w:color="auto" w:fill="FFFFFF"/>
-          <w:lang w:val="fr-FR"/>
-        </w:rPr>
-        <w:t>z:</w:t>
-      </w:r>
-      <w:proofErr w:type="gramEnd"/>
-      <w:r>
-        <w:rPr>
-          <w:rFonts w:ascii="Arial" w:hAnsi="Arial" w:cs="Arial"/>
-          <w:color w:val="212529"/>
-          <w:shd w:val="clear" w:color="auto" w:fill="FFFFFF"/>
-          <w:lang w:val="fr-FR"/>
-        </w:rPr>
-        <w:t xml:space="preserve"> </w:t>
-      </w:r>
-      <w:hyperlink r:id="rId48" w:history="1">
+      <w:hyperlink r:id="rId48" w:anchor=":~:text=Button%20Size,-The%20JavaFX%20Button&amp;text=The%20methods%20setMinWidth()%20and,width%2C%20JavaFX%20will%20do%20so" w:history="1">
         <w:r>
           <w:rPr>
             <w:rStyle w:val="Hyperlink"/>
             <w:rFonts w:ascii="Arial" w:hAnsi="Arial" w:cs="Arial"/>
+            <w:sz w:val="21"/>
+            <w:szCs w:val="21"/>
             <w:shd w:val="clear" w:color="auto" w:fill="FFFFFF"/>
             <w:lang w:val="fr-FR"/>
           </w:rPr>
-          <w:t>https://github.com/EricCanull/fxsortinganimation</w:t>
+          <w:t>http://tutorials.jenkov.com/javafx/button.html#:~:text=Button%20Size,-The%20JavaFX%20Button&amp;text=The%20methods%20setMinWidth()%20and,width%2C%20JavaFX%20will%20do%20so</w:t>
         </w:r>
       </w:hyperlink>
-    </w:p>
-    <w:p>
-      <w:pPr>
-        <w:rPr>
-          <w:rFonts w:ascii="Arial" w:hAnsi="Arial" w:cs="Arial"/>
-          <w:color w:val="212529"/>
+      <w:r>
+        <w:rPr>
+          <w:rFonts w:ascii="Arial" w:hAnsi="Arial" w:cs="Arial"/>
+          <w:color w:val="212529"/>
+          <w:sz w:val="21"/>
+          <w:szCs w:val="21"/>
           <w:shd w:val="clear" w:color="auto" w:fill="FFFFFF"/>
           <w:lang w:val="fr-FR"/>
         </w:rPr>
-      </w:pPr>
+        <w:t>.</w:t>
+      </w:r>
+    </w:p>
+    <w:p>
+      <w:pPr>
+        <w:rPr>
+          <w:rFonts w:ascii="Arial" w:hAnsi="Arial" w:cs="Arial"/>
+          <w:color w:val="212529"/>
+          <w:sz w:val="21"/>
+          <w:szCs w:val="21"/>
+          <w:shd w:val="clear" w:color="auto" w:fill="FFFFFF"/>
+        </w:rPr>
+      </w:pPr>
+      <w:r>
+        <w:rPr>
+          <w:rFonts w:ascii="Arial" w:hAnsi="Arial" w:cs="Arial"/>
+          <w:color w:val="212529"/>
+          <w:sz w:val="21"/>
+          <w:szCs w:val="21"/>
+          <w:shd w:val="clear" w:color="auto" w:fill="FFFFFF"/>
+        </w:rPr>
+        <w:t xml:space="preserve">How to make Numeric | Decimal </w:t>
+      </w:r>
       <w:proofErr w:type="spellStart"/>
       <w:r>
         <w:rPr>
           <w:rFonts w:ascii="Arial" w:hAnsi="Arial" w:cs="Arial"/>
           <w:color w:val="212529"/>
-          <w:shd w:val="clear" w:color="auto" w:fill="FFFFFF"/>
-        </w:rPr>
-        <w:t>chriszq</w:t>
+          <w:sz w:val="21"/>
+          <w:szCs w:val="21"/>
+          <w:shd w:val="clear" w:color="auto" w:fill="FFFFFF"/>
+        </w:rPr>
+        <w:t>TextField</w:t>
       </w:r>
       <w:proofErr w:type="spellEnd"/>
       <w:r>
         <w:rPr>
           <w:rFonts w:ascii="Arial" w:hAnsi="Arial" w:cs="Arial"/>
           <w:color w:val="212529"/>
-          <w:shd w:val="clear" w:color="auto" w:fill="FFFFFF"/>
-        </w:rPr>
-        <w:t>. Visual Sorting Algorithms. </w:t>
+          <w:sz w:val="21"/>
+          <w:szCs w:val="21"/>
+          <w:shd w:val="clear" w:color="auto" w:fill="FFFFFF"/>
+        </w:rPr>
+        <w:t xml:space="preserve"> in JavaFX Example Tutorial. </w:t>
       </w:r>
       <w:r>
         <w:rPr>
@@ -11435,143 +11885,222 @@
           <w:i/>
           <w:iCs/>
           <w:color w:val="212529"/>
-          <w:shd w:val="clear" w:color="auto" w:fill="FFFFFF"/>
-        </w:rPr>
-        <w:t>Github.com</w:t>
-      </w:r>
-      <w:r>
-        <w:rPr>
-          <w:rFonts w:ascii="Arial" w:hAnsi="Arial" w:cs="Arial"/>
-          <w:color w:val="212529"/>
-          <w:shd w:val="clear" w:color="auto" w:fill="FFFFFF"/>
-        </w:rPr>
-        <w:t xml:space="preserve"> [online]. </w:t>
+          <w:sz w:val="21"/>
+          <w:szCs w:val="21"/>
+          <w:shd w:val="clear" w:color="auto" w:fill="FFFFFF"/>
+        </w:rPr>
+        <w:t>Tutorialsface.com</w:t>
+      </w:r>
+      <w:r>
+        <w:rPr>
+          <w:rFonts w:ascii="Arial" w:hAnsi="Arial" w:cs="Arial"/>
+          <w:color w:val="212529"/>
+          <w:sz w:val="21"/>
+          <w:szCs w:val="21"/>
+          <w:shd w:val="clear" w:color="auto" w:fill="FFFFFF"/>
+        </w:rPr>
+        <w:t xml:space="preserve"> [online]. Dec 9, 2016 [cit. 2021-03-31]. </w:t>
       </w:r>
       <w:proofErr w:type="spellStart"/>
       <w:r>
         <w:rPr>
           <w:rFonts w:ascii="Arial" w:hAnsi="Arial" w:cs="Arial"/>
           <w:color w:val="212529"/>
-          <w:shd w:val="clear" w:color="auto" w:fill="FFFFFF"/>
-          <w:lang w:val="fr-FR"/>
-        </w:rPr>
-        <w:t>Jul</w:t>
+          <w:sz w:val="21"/>
+          <w:szCs w:val="21"/>
+          <w:shd w:val="clear" w:color="auto" w:fill="FFFFFF"/>
+        </w:rPr>
+        <w:t>Dostupné</w:t>
       </w:r>
       <w:proofErr w:type="spellEnd"/>
       <w:r>
         <w:rPr>
           <w:rFonts w:ascii="Arial" w:hAnsi="Arial" w:cs="Arial"/>
           <w:color w:val="212529"/>
-          <w:shd w:val="clear" w:color="auto" w:fill="FFFFFF"/>
-          <w:lang w:val="fr-FR"/>
-        </w:rPr>
-        <w:t xml:space="preserve"> 18, 2018 [</w:t>
-      </w:r>
-      <w:proofErr w:type="spellStart"/>
-      <w:r>
-        <w:rPr>
-          <w:rFonts w:ascii="Arial" w:hAnsi="Arial" w:cs="Arial"/>
-          <w:color w:val="212529"/>
-          <w:shd w:val="clear" w:color="auto" w:fill="FFFFFF"/>
-          <w:lang w:val="fr-FR"/>
-        </w:rPr>
-        <w:t>cit</w:t>
-      </w:r>
-      <w:proofErr w:type="spellEnd"/>
-      <w:r>
-        <w:rPr>
-          <w:rFonts w:ascii="Arial" w:hAnsi="Arial" w:cs="Arial"/>
-          <w:color w:val="212529"/>
-          <w:shd w:val="clear" w:color="auto" w:fill="FFFFFF"/>
-          <w:lang w:val="fr-FR"/>
-        </w:rPr>
-        <w:t xml:space="preserve">. 2021-03-31]. </w:t>
-      </w:r>
-      <w:proofErr w:type="spellStart"/>
-      <w:r>
-        <w:rPr>
-          <w:rFonts w:ascii="Arial" w:hAnsi="Arial" w:cs="Arial"/>
-          <w:color w:val="212529"/>
-          <w:shd w:val="clear" w:color="auto" w:fill="FFFFFF"/>
-          <w:lang w:val="fr-FR"/>
-        </w:rPr>
-        <w:t>Dostupné</w:t>
-      </w:r>
-      <w:proofErr w:type="spellEnd"/>
-      <w:r>
-        <w:rPr>
-          <w:rFonts w:ascii="Arial" w:hAnsi="Arial" w:cs="Arial"/>
-          <w:color w:val="212529"/>
-          <w:shd w:val="clear" w:color="auto" w:fill="FFFFFF"/>
-          <w:lang w:val="fr-FR"/>
-        </w:rPr>
-        <w:t xml:space="preserve"> </w:t>
-      </w:r>
-      <w:proofErr w:type="gramStart"/>
-      <w:r>
-        <w:rPr>
-          <w:rFonts w:ascii="Arial" w:hAnsi="Arial" w:cs="Arial"/>
-          <w:color w:val="212529"/>
-          <w:shd w:val="clear" w:color="auto" w:fill="FFFFFF"/>
-          <w:lang w:val="fr-FR"/>
-        </w:rPr>
-        <w:t>z:</w:t>
-      </w:r>
-      <w:proofErr w:type="gramEnd"/>
-      <w:r>
-        <w:rPr>
-          <w:rFonts w:ascii="Arial" w:hAnsi="Arial" w:cs="Arial"/>
-          <w:color w:val="212529"/>
-          <w:shd w:val="clear" w:color="auto" w:fill="FFFFFF"/>
-          <w:lang w:val="fr-FR"/>
-        </w:rPr>
-        <w:t xml:space="preserve"> </w:t>
+          <w:sz w:val="21"/>
+          <w:szCs w:val="21"/>
+          <w:shd w:val="clear" w:color="auto" w:fill="FFFFFF"/>
+        </w:rPr>
+        <w:t xml:space="preserve"> z: </w:t>
       </w:r>
       <w:hyperlink r:id="rId49" w:history="1">
         <w:r>
           <w:rPr>
             <w:rStyle w:val="Hyperlink"/>
             <w:rFonts w:ascii="Arial" w:hAnsi="Arial" w:cs="Arial"/>
+            <w:sz w:val="21"/>
+            <w:szCs w:val="21"/>
+            <w:shd w:val="clear" w:color="auto" w:fill="FFFFFF"/>
+          </w:rPr>
+          <w:t>http://www.tutorialsface.com/2016/12/how-to-make-numeric-decimal-textfield-in-javafx-example-tutorial/</w:t>
+        </w:r>
+      </w:hyperlink>
+    </w:p>
+    <w:p>
+      <w:pPr>
+        <w:rPr>
+          <w:rFonts w:ascii="Arial" w:hAnsi="Arial" w:cs="Arial"/>
+          <w:color w:val="212529"/>
+          <w:sz w:val="21"/>
+          <w:szCs w:val="21"/>
+          <w:shd w:val="clear" w:color="auto" w:fill="FFFFFF"/>
+          <w:lang w:val="fr-FR"/>
+        </w:rPr>
+      </w:pPr>
+      <w:proofErr w:type="gramStart"/>
+      <w:r>
+        <w:rPr>
+          <w:rFonts w:ascii="Arial" w:hAnsi="Arial" w:cs="Arial"/>
+          <w:color w:val="212529"/>
+          <w:sz w:val="21"/>
+          <w:szCs w:val="21"/>
+          <w:shd w:val="clear" w:color="auto" w:fill="FFFFFF"/>
+        </w:rPr>
+        <w:t>Split(</w:t>
+      </w:r>
+      <w:proofErr w:type="gramEnd"/>
+      <w:r>
+        <w:rPr>
+          <w:rFonts w:ascii="Arial" w:hAnsi="Arial" w:cs="Arial"/>
+          <w:color w:val="212529"/>
+          <w:sz w:val="21"/>
+          <w:szCs w:val="21"/>
+          <w:shd w:val="clear" w:color="auto" w:fill="FFFFFF"/>
+        </w:rPr>
+        <w:t>) String method in Java with examples. </w:t>
+      </w:r>
+      <w:r>
+        <w:rPr>
+          <w:rFonts w:ascii="Arial" w:hAnsi="Arial" w:cs="Arial"/>
+          <w:i/>
+          <w:iCs/>
+          <w:color w:val="212529"/>
+          <w:sz w:val="21"/>
+          <w:szCs w:val="21"/>
+          <w:shd w:val="clear" w:color="auto" w:fill="FFFFFF"/>
+        </w:rPr>
+        <w:t>Geeksforgeeks.org</w:t>
+      </w:r>
+      <w:r>
+        <w:rPr>
+          <w:rFonts w:ascii="Arial" w:hAnsi="Arial" w:cs="Arial"/>
+          <w:color w:val="212529"/>
+          <w:sz w:val="21"/>
+          <w:szCs w:val="21"/>
+          <w:shd w:val="clear" w:color="auto" w:fill="FFFFFF"/>
+        </w:rPr>
+        <w:t xml:space="preserve"> [online]. Dec 4, 2018 [cit. 2021-03-31]. </w:t>
+      </w:r>
+      <w:proofErr w:type="spellStart"/>
+      <w:r>
+        <w:rPr>
+          <w:rFonts w:ascii="Arial" w:hAnsi="Arial" w:cs="Arial"/>
+          <w:color w:val="212529"/>
+          <w:sz w:val="21"/>
+          <w:szCs w:val="21"/>
+          <w:shd w:val="clear" w:color="auto" w:fill="FFFFFF"/>
+          <w:lang w:val="fr-FR"/>
+        </w:rPr>
+        <w:t>Dostupné</w:t>
+      </w:r>
+      <w:proofErr w:type="spellEnd"/>
+      <w:r>
+        <w:rPr>
+          <w:rFonts w:ascii="Arial" w:hAnsi="Arial" w:cs="Arial"/>
+          <w:color w:val="212529"/>
+          <w:sz w:val="21"/>
+          <w:szCs w:val="21"/>
+          <w:shd w:val="clear" w:color="auto" w:fill="FFFFFF"/>
+          <w:lang w:val="fr-FR"/>
+        </w:rPr>
+        <w:t xml:space="preserve"> </w:t>
+      </w:r>
+      <w:proofErr w:type="gramStart"/>
+      <w:r>
+        <w:rPr>
+          <w:rFonts w:ascii="Arial" w:hAnsi="Arial" w:cs="Arial"/>
+          <w:color w:val="212529"/>
+          <w:sz w:val="21"/>
+          <w:szCs w:val="21"/>
+          <w:shd w:val="clear" w:color="auto" w:fill="FFFFFF"/>
+          <w:lang w:val="fr-FR"/>
+        </w:rPr>
+        <w:t>z:</w:t>
+      </w:r>
+      <w:proofErr w:type="gramEnd"/>
+      <w:r>
+        <w:rPr>
+          <w:rFonts w:ascii="Arial" w:hAnsi="Arial" w:cs="Arial"/>
+          <w:color w:val="212529"/>
+          <w:sz w:val="21"/>
+          <w:szCs w:val="21"/>
+          <w:shd w:val="clear" w:color="auto" w:fill="FFFFFF"/>
+          <w:lang w:val="fr-FR"/>
+        </w:rPr>
+        <w:t xml:space="preserve"> </w:t>
+      </w:r>
+      <w:hyperlink r:id="rId50" w:history="1">
+        <w:r>
+          <w:rPr>
+            <w:rStyle w:val="Hyperlink"/>
+            <w:rFonts w:ascii="Arial" w:hAnsi="Arial" w:cs="Arial"/>
+            <w:sz w:val="21"/>
+            <w:szCs w:val="21"/>
             <w:shd w:val="clear" w:color="auto" w:fill="FFFFFF"/>
             <w:lang w:val="fr-FR"/>
           </w:rPr>
-          <w:t>https://github.com/chriszq/VisualSortingAlgorithms</w:t>
+          <w:t>https://www.geeksforgeeks.org/split-string-java-examples/</w:t>
         </w:r>
       </w:hyperlink>
     </w:p>
     <w:p>
       <w:pPr>
-        <w:rPr>
-          <w:rFonts w:ascii="Arial" w:hAnsi="Arial" w:cs="Arial"/>
-          <w:color w:val="212529"/>
-          <w:shd w:val="clear" w:color="auto" w:fill="FFFFFF"/>
-        </w:rPr>
-      </w:pPr>
-      <w:r>
-        <w:rPr>
-          <w:rFonts w:ascii="Arial" w:hAnsi="Arial" w:cs="Arial"/>
-          <w:color w:val="212529"/>
-          <w:shd w:val="clear" w:color="auto" w:fill="FFFFFF"/>
-        </w:rPr>
-        <w:t xml:space="preserve">How to make Numeric | Decimal </w:t>
-      </w:r>
+        <w:pStyle w:val="Nadpis"/>
+        <w:rPr>
+          <w:u w:val="none"/>
+          <w:shd w:val="clear" w:color="auto" w:fill="FFFFFF"/>
+        </w:rPr>
+      </w:pPr>
+      <w:r>
+        <w:rPr>
+          <w:u w:val="none"/>
+          <w:shd w:val="clear" w:color="auto" w:fill="FFFFFF"/>
+        </w:rPr>
+        <w:t>[2]</w:t>
+      </w:r>
+    </w:p>
+    <w:p>
+      <w:pPr>
+        <w:rPr>
+          <w:rFonts w:ascii="Arial" w:hAnsi="Arial" w:cs="Arial"/>
+          <w:color w:val="212529"/>
+          <w:sz w:val="21"/>
+          <w:szCs w:val="21"/>
+          <w:shd w:val="clear" w:color="auto" w:fill="FFFFFF"/>
+          <w:lang w:val="fr-FR"/>
+        </w:rPr>
+      </w:pPr>
       <w:proofErr w:type="spellStart"/>
       <w:r>
         <w:rPr>
           <w:rFonts w:ascii="Arial" w:hAnsi="Arial" w:cs="Arial"/>
           <w:color w:val="212529"/>
-          <w:shd w:val="clear" w:color="auto" w:fill="FFFFFF"/>
-        </w:rPr>
-        <w:t>TextField</w:t>
+          <w:sz w:val="21"/>
+          <w:szCs w:val="21"/>
+          <w:shd w:val="clear" w:color="auto" w:fill="FFFFFF"/>
+        </w:rPr>
+        <w:t>EricCanull</w:t>
       </w:r>
       <w:proofErr w:type="spellEnd"/>
       <w:r>
         <w:rPr>
           <w:rFonts w:ascii="Arial" w:hAnsi="Arial" w:cs="Arial"/>
           <w:color w:val="212529"/>
-          <w:shd w:val="clear" w:color="auto" w:fill="FFFFFF"/>
-        </w:rPr>
-        <w:t xml:space="preserve"> in JavaFX Example Tutorial. </w:t>
+          <w:sz w:val="21"/>
+          <w:szCs w:val="21"/>
+          <w:shd w:val="clear" w:color="auto" w:fill="FFFFFF"/>
+        </w:rPr>
+        <w:t>. FX Sort Animation Demo. </w:t>
       </w:r>
       <w:r>
         <w:rPr>
@@ -11579,24 +12108,79 @@
           <w:i/>
           <w:iCs/>
           <w:color w:val="212529"/>
-          <w:shd w:val="clear" w:color="auto" w:fill="FFFFFF"/>
-        </w:rPr>
-        <w:t>Tutorialsface.com</w:t>
-      </w:r>
-      <w:r>
-        <w:rPr>
-          <w:rFonts w:ascii="Arial" w:hAnsi="Arial" w:cs="Arial"/>
-          <w:color w:val="212529"/>
-          <w:shd w:val="clear" w:color="auto" w:fill="FFFFFF"/>
-        </w:rPr>
-        <w:t xml:space="preserve"> [online]. Dec 9, 2016 [cit. 2021-03-31]. </w:t>
+          <w:sz w:val="21"/>
+          <w:szCs w:val="21"/>
+          <w:shd w:val="clear" w:color="auto" w:fill="FFFFFF"/>
+        </w:rPr>
+        <w:t>Github.com</w:t>
+      </w:r>
+      <w:r>
+        <w:rPr>
+          <w:rFonts w:ascii="Arial" w:hAnsi="Arial" w:cs="Arial"/>
+          <w:color w:val="212529"/>
+          <w:sz w:val="21"/>
+          <w:szCs w:val="21"/>
+          <w:shd w:val="clear" w:color="auto" w:fill="FFFFFF"/>
+        </w:rPr>
+        <w:t xml:space="preserve"> [online]. </w:t>
       </w:r>
       <w:proofErr w:type="spellStart"/>
       <w:r>
         <w:rPr>
           <w:rFonts w:ascii="Arial" w:hAnsi="Arial" w:cs="Arial"/>
           <w:color w:val="212529"/>
-          <w:shd w:val="clear" w:color="auto" w:fill="FFFFFF"/>
+          <w:sz w:val="21"/>
+          <w:szCs w:val="21"/>
+          <w:shd w:val="clear" w:color="auto" w:fill="FFFFFF"/>
+          <w:lang w:val="fr-FR"/>
+        </w:rPr>
+        <w:t>Apr</w:t>
+      </w:r>
+      <w:proofErr w:type="spellEnd"/>
+      <w:r>
+        <w:rPr>
+          <w:rFonts w:ascii="Arial" w:hAnsi="Arial" w:cs="Arial"/>
+          <w:color w:val="212529"/>
+          <w:sz w:val="21"/>
+          <w:szCs w:val="21"/>
+          <w:shd w:val="clear" w:color="auto" w:fill="FFFFFF"/>
+          <w:lang w:val="fr-FR"/>
+        </w:rPr>
+        <w:t xml:space="preserve"> 27, 2018 [</w:t>
+      </w:r>
+      <w:proofErr w:type="spellStart"/>
+      <w:r>
+        <w:rPr>
+          <w:rFonts w:ascii="Arial" w:hAnsi="Arial" w:cs="Arial"/>
+          <w:color w:val="212529"/>
+          <w:sz w:val="21"/>
+          <w:szCs w:val="21"/>
+          <w:shd w:val="clear" w:color="auto" w:fill="FFFFFF"/>
+          <w:lang w:val="fr-FR"/>
+        </w:rPr>
+        <w:t>cit</w:t>
+      </w:r>
+      <w:proofErr w:type="spellEnd"/>
+      <w:r>
+        <w:rPr>
+          <w:rFonts w:ascii="Arial" w:hAnsi="Arial" w:cs="Arial"/>
+          <w:color w:val="212529"/>
+          <w:sz w:val="21"/>
+          <w:szCs w:val="21"/>
+          <w:shd w:val="clear" w:color="auto" w:fill="FFFFFF"/>
+          <w:lang w:val="fr-FR"/>
+        </w:rPr>
+        <w:t xml:space="preserve">. 2021-03-31]. </w:t>
+      </w:r>
+      <w:proofErr w:type="spellStart"/>
+      <w:r>
+        <w:rPr>
+          <w:rFonts w:ascii="Arial" w:hAnsi="Arial" w:cs="Arial"/>
+          <w:color w:val="212529"/>
+          <w:sz w:val="21"/>
+          <w:szCs w:val="21"/>
+          <w:shd w:val="clear" w:color="auto" w:fill="FFFFFF"/>
+          <w:lang w:val="fr-FR"/>
         </w:rPr>
         <w:t>Dostupné</w:t>
       </w:r>
@@ -11605,18 +12189,48 @@
         <w:rPr>
           <w:rFonts w:ascii="Arial" w:hAnsi="Arial" w:cs="Arial"/>
           <w:color w:val="212529"/>
-          <w:shd w:val="clear" w:color="auto" w:fill="FFFFFF"/>
-        </w:rPr>
-        <w:t xml:space="preserve"> z: </w:t>
-      </w:r>
-      <w:hyperlink r:id="rId50" w:history="1">
+          <w:sz w:val="21"/>
+          <w:szCs w:val="21"/>
+          <w:shd w:val="clear" w:color="auto" w:fill="FFFFFF"/>
+          <w:lang w:val="fr-FR"/>
+        </w:rPr>
+        <w:t xml:space="preserve"> </w:t>
+      </w:r>
+      <w:proofErr w:type="gramStart"/>
+      <w:r>
+        <w:rPr>
+          <w:rFonts w:ascii="Arial" w:hAnsi="Arial" w:cs="Arial"/>
+          <w:color w:val="212529"/>
+          <w:sz w:val="21"/>
+          <w:szCs w:val="21"/>
+          <w:shd w:val="clear" w:color="auto" w:fill="FFFFFF"/>
+          <w:lang w:val="fr-FR"/>
+        </w:rPr>
+        <w:t>z:</w:t>
+      </w:r>
+      <w:proofErr w:type="gramEnd"/>
+      <w:r>
+        <w:rPr>
+          <w:rFonts w:ascii="Arial" w:hAnsi="Arial" w:cs="Arial"/>
+          <w:color w:val="212529"/>
+          <w:sz w:val="21"/>
+          <w:szCs w:val="21"/>
+          <w:shd w:val="clear" w:color="auto" w:fill="FFFFFF"/>
+          <w:lang w:val="fr-FR"/>
+        </w:rPr>
+        <w:t xml:space="preserve"> </w:t>
+      </w:r>
+      <w:hyperlink r:id="rId51" w:history="1">
         <w:r>
           <w:rPr>
             <w:rStyle w:val="Hyperlink"/>
             <w:rFonts w:ascii="Arial" w:hAnsi="Arial" w:cs="Arial"/>
+            <w:sz w:val="21"/>
+            <w:szCs w:val="21"/>
             <w:shd w:val="clear" w:color="auto" w:fill="FFFFFF"/>
-          </w:rPr>
-          <w:t>http://www.tutorialsface.com/2016/12/how-to-make-numeric-decimal-textfield-in-javafx-example-tutorial/</w:t>
+            <w:lang w:val="fr-FR"/>
+          </w:rPr>
+          <w:t>https://github.com/EricCanull/fxsortinganimation</w:t>
         </w:r>
       </w:hyperlink>
     </w:p>
@@ -11625,17 +12239,33 @@
         <w:rPr>
           <w:rFonts w:ascii="Arial" w:hAnsi="Arial" w:cs="Arial"/>
           <w:color w:val="212529"/>
+          <w:sz w:val="21"/>
+          <w:szCs w:val="21"/>
           <w:shd w:val="clear" w:color="auto" w:fill="FFFFFF"/>
           <w:lang w:val="fr-FR"/>
         </w:rPr>
       </w:pPr>
-      <w:r>
-        <w:rPr>
-          <w:rFonts w:ascii="Arial" w:hAnsi="Arial" w:cs="Arial"/>
-          <w:color w:val="212529"/>
-          <w:shd w:val="clear" w:color="auto" w:fill="FFFFFF"/>
-        </w:rPr>
-        <w:t>JavaFX Button. </w:t>
+      <w:proofErr w:type="spellStart"/>
+      <w:r>
+        <w:rPr>
+          <w:rFonts w:ascii="Arial" w:hAnsi="Arial" w:cs="Arial"/>
+          <w:color w:val="212529"/>
+          <w:sz w:val="21"/>
+          <w:szCs w:val="21"/>
+          <w:shd w:val="clear" w:color="auto" w:fill="FFFFFF"/>
+        </w:rPr>
+        <w:t>chriszq</w:t>
+      </w:r>
+      <w:proofErr w:type="spellEnd"/>
+      <w:r>
+        <w:rPr>
+          <w:rFonts w:ascii="Arial" w:hAnsi="Arial" w:cs="Arial"/>
+          <w:color w:val="212529"/>
+          <w:sz w:val="21"/>
+          <w:szCs w:val="21"/>
+          <w:shd w:val="clear" w:color="auto" w:fill="FFFFFF"/>
+        </w:rPr>
+        <w:t>. Visual Sorting Algorithms. </w:t>
       </w:r>
       <w:r>
         <w:rPr>
@@ -11643,32 +12273,53 @@
           <w:i/>
           <w:iCs/>
           <w:color w:val="212529"/>
-          <w:shd w:val="clear" w:color="auto" w:fill="FFFFFF"/>
-        </w:rPr>
-        <w:t>Tutorials.jenkov.com</w:t>
-      </w:r>
-      <w:r>
-        <w:rPr>
-          <w:rFonts w:ascii="Arial" w:hAnsi="Arial" w:cs="Arial"/>
-          <w:color w:val="212529"/>
+          <w:sz w:val="21"/>
+          <w:szCs w:val="21"/>
+          <w:shd w:val="clear" w:color="auto" w:fill="FFFFFF"/>
+        </w:rPr>
+        <w:t>Github.com</w:t>
+      </w:r>
+      <w:r>
+        <w:rPr>
+          <w:rFonts w:ascii="Arial" w:hAnsi="Arial" w:cs="Arial"/>
+          <w:color w:val="212529"/>
+          <w:sz w:val="21"/>
+          <w:szCs w:val="21"/>
           <w:shd w:val="clear" w:color="auto" w:fill="FFFFFF"/>
         </w:rPr>
         <w:t xml:space="preserve"> [online]. </w:t>
       </w:r>
-      <w:r>
-        <w:rPr>
-          <w:rFonts w:ascii="Arial" w:hAnsi="Arial" w:cs="Arial"/>
-          <w:color w:val="212529"/>
+      <w:proofErr w:type="spellStart"/>
+      <w:r>
+        <w:rPr>
+          <w:rFonts w:ascii="Arial" w:hAnsi="Arial" w:cs="Arial"/>
+          <w:color w:val="212529"/>
+          <w:sz w:val="21"/>
+          <w:szCs w:val="21"/>
           <w:shd w:val="clear" w:color="auto" w:fill="FFFFFF"/>
           <w:lang w:val="fr-FR"/>
         </w:rPr>
-        <w:t>12 Sep, 2020 [</w:t>
+        <w:t>Jul</w:t>
+      </w:r>
+      <w:proofErr w:type="spellEnd"/>
+      <w:r>
+        <w:rPr>
+          <w:rFonts w:ascii="Arial" w:hAnsi="Arial" w:cs="Arial"/>
+          <w:color w:val="212529"/>
+          <w:sz w:val="21"/>
+          <w:szCs w:val="21"/>
+          <w:shd w:val="clear" w:color="auto" w:fill="FFFFFF"/>
+          <w:lang w:val="fr-FR"/>
+        </w:rPr>
+        <w:t xml:space="preserve"> 18, 2018 [</w:t>
       </w:r>
       <w:proofErr w:type="spellStart"/>
       <w:r>
         <w:rPr>
           <w:rFonts w:ascii="Arial" w:hAnsi="Arial" w:cs="Arial"/>
           <w:color w:val="212529"/>
+          <w:sz w:val="21"/>
+          <w:szCs w:val="21"/>
           <w:shd w:val="clear" w:color="auto" w:fill="FFFFFF"/>
           <w:lang w:val="fr-FR"/>
         </w:rPr>
@@ -11679,6 +12330,8 @@
         <w:rPr>
           <w:rFonts w:ascii="Arial" w:hAnsi="Arial" w:cs="Arial"/>
           <w:color w:val="212529"/>
+          <w:sz w:val="21"/>
+          <w:szCs w:val="21"/>
           <w:shd w:val="clear" w:color="auto" w:fill="FFFFFF"/>
           <w:lang w:val="fr-FR"/>
         </w:rPr>
@@ -11689,6 +12342,8 @@
         <w:rPr>
           <w:rFonts w:ascii="Arial" w:hAnsi="Arial" w:cs="Arial"/>
           <w:color w:val="212529"/>
+          <w:sz w:val="21"/>
+          <w:szCs w:val="21"/>
           <w:shd w:val="clear" w:color="auto" w:fill="FFFFFF"/>
           <w:lang w:val="fr-FR"/>
         </w:rPr>
@@ -11699,6 +12354,8 @@
         <w:rPr>
           <w:rFonts w:ascii="Arial" w:hAnsi="Arial" w:cs="Arial"/>
           <w:color w:val="212529"/>
+          <w:sz w:val="21"/>
+          <w:szCs w:val="21"/>
           <w:shd w:val="clear" w:color="auto" w:fill="FFFFFF"/>
           <w:lang w:val="fr-FR"/>
         </w:rPr>
@@ -11709,6 +12366,8 @@
         <w:rPr>
           <w:rFonts w:ascii="Arial" w:hAnsi="Arial" w:cs="Arial"/>
           <w:color w:val="212529"/>
+          <w:sz w:val="21"/>
+          <w:szCs w:val="21"/>
           <w:shd w:val="clear" w:color="auto" w:fill="FFFFFF"/>
           <w:lang w:val="fr-FR"/>
         </w:rPr>
@@ -11719,45 +12378,44 @@
         <w:rPr>
           <w:rFonts w:ascii="Arial" w:hAnsi="Arial" w:cs="Arial"/>
           <w:color w:val="212529"/>
+          <w:sz w:val="21"/>
+          <w:szCs w:val="21"/>
           <w:shd w:val="clear" w:color="auto" w:fill="FFFFFF"/>
           <w:lang w:val="fr-FR"/>
         </w:rPr>
         <w:t xml:space="preserve"> </w:t>
       </w:r>
-      <w:hyperlink r:id="rId51" w:anchor=":~:text=Button%20Size,-The%20JavaFX%20Button&amp;text=The%20methods%20setMinWidth()%20and,width%2C%20JavaFX%20will%20do%20so" w:history="1">
+      <w:hyperlink r:id="rId52" w:history="1">
         <w:r>
           <w:rPr>
             <w:rStyle w:val="Hyperlink"/>
             <w:rFonts w:ascii="Arial" w:hAnsi="Arial" w:cs="Arial"/>
+            <w:sz w:val="21"/>
+            <w:szCs w:val="21"/>
             <w:shd w:val="clear" w:color="auto" w:fill="FFFFFF"/>
             <w:lang w:val="fr-FR"/>
           </w:rPr>
-          <w:t>http://tutorials.jenkov.com/javafx/button.html#:~:text=Button%20Size,-The%20JavaFX%20Button&amp;text=The%20methods%20setMinWidth()%20and,width%2C%20JavaFX%20will%20do%20so</w:t>
+          <w:t>https://github.com/chriszq/VisualSortingAlgorithms</w:t>
         </w:r>
       </w:hyperlink>
-      <w:r>
-        <w:rPr>
-          <w:rFonts w:ascii="Arial" w:hAnsi="Arial" w:cs="Arial"/>
-          <w:color w:val="212529"/>
+    </w:p>
+    <w:p>
+      <w:pPr>
+        <w:rPr>
+          <w:rFonts w:ascii="Arial" w:hAnsi="Arial" w:cs="Arial"/>
+          <w:color w:val="212529"/>
+          <w:sz w:val="21"/>
+          <w:szCs w:val="21"/>
           <w:shd w:val="clear" w:color="auto" w:fill="FFFFFF"/>
           <w:lang w:val="fr-FR"/>
         </w:rPr>
-        <w:t>.</w:t>
-      </w:r>
-    </w:p>
-    <w:p>
-      <w:pPr>
-        <w:rPr>
-          <w:rFonts w:ascii="Arial" w:hAnsi="Arial" w:cs="Arial"/>
-          <w:color w:val="212529"/>
-          <w:shd w:val="clear" w:color="auto" w:fill="FFFFFF"/>
-          <w:lang w:val="fr-FR"/>
-        </w:rPr>
-      </w:pPr>
-      <w:r>
-        <w:rPr>
-          <w:rFonts w:ascii="Arial" w:hAnsi="Arial" w:cs="Arial"/>
-          <w:color w:val="212529"/>
+      </w:pPr>
+      <w:r>
+        <w:rPr>
+          <w:rFonts w:ascii="Arial" w:hAnsi="Arial" w:cs="Arial"/>
+          <w:color w:val="212529"/>
+          <w:sz w:val="21"/>
+          <w:szCs w:val="21"/>
           <w:shd w:val="clear" w:color="auto" w:fill="FFFFFF"/>
         </w:rPr>
         <w:t>Quick Sort. </w:t>
@@ -11768,6 +12426,8 @@
           <w:i/>
           <w:iCs/>
           <w:color w:val="212529"/>
+          <w:sz w:val="21"/>
+          <w:szCs w:val="21"/>
           <w:shd w:val="clear" w:color="auto" w:fill="FFFFFF"/>
         </w:rPr>
         <w:t>Log2base2.com</w:t>
@@ -11776,6 +12436,8 @@
         <w:rPr>
           <w:rFonts w:ascii="Arial" w:hAnsi="Arial" w:cs="Arial"/>
           <w:color w:val="212529"/>
+          <w:sz w:val="21"/>
+          <w:szCs w:val="21"/>
           <w:shd w:val="clear" w:color="auto" w:fill="FFFFFF"/>
         </w:rPr>
         <w:t xml:space="preserve"> [online]. </w:t>
@@ -11784,6 +12446,8 @@
         <w:rPr>
           <w:rFonts w:ascii="Arial" w:hAnsi="Arial" w:cs="Arial"/>
           <w:color w:val="212529"/>
+          <w:sz w:val="21"/>
+          <w:szCs w:val="21"/>
           <w:shd w:val="clear" w:color="auto" w:fill="FFFFFF"/>
           <w:lang w:val="fr-FR"/>
         </w:rPr>
@@ -11795,6 +12459,8 @@
         <w:rPr>
           <w:rFonts w:ascii="Arial" w:hAnsi="Arial" w:cs="Arial"/>
           <w:color w:val="212529"/>
+          <w:sz w:val="21"/>
+          <w:szCs w:val="21"/>
           <w:shd w:val="clear" w:color="auto" w:fill="FFFFFF"/>
           <w:lang w:val="fr-FR"/>
         </w:rPr>
@@ -11806,6 +12472,8 @@
         <w:rPr>
           <w:rFonts w:ascii="Arial" w:hAnsi="Arial" w:cs="Arial"/>
           <w:color w:val="212529"/>
+          <w:sz w:val="21"/>
+          <w:szCs w:val="21"/>
           <w:shd w:val="clear" w:color="auto" w:fill="FFFFFF"/>
           <w:lang w:val="fr-FR"/>
         </w:rPr>
@@ -11816,6 +12484,8 @@
         <w:rPr>
           <w:rFonts w:ascii="Arial" w:hAnsi="Arial" w:cs="Arial"/>
           <w:color w:val="212529"/>
+          <w:sz w:val="21"/>
+          <w:szCs w:val="21"/>
           <w:shd w:val="clear" w:color="auto" w:fill="FFFFFF"/>
           <w:lang w:val="fr-FR"/>
         </w:rPr>
@@ -11826,6 +12496,8 @@
         <w:rPr>
           <w:rFonts w:ascii="Arial" w:hAnsi="Arial" w:cs="Arial"/>
           <w:color w:val="212529"/>
+          <w:sz w:val="21"/>
+          <w:szCs w:val="21"/>
           <w:shd w:val="clear" w:color="auto" w:fill="FFFFFF"/>
           <w:lang w:val="fr-FR"/>
         </w:rPr>
@@ -11836,6 +12508,8 @@
         <w:rPr>
           <w:rFonts w:ascii="Arial" w:hAnsi="Arial" w:cs="Arial"/>
           <w:color w:val="212529"/>
+          <w:sz w:val="21"/>
+          <w:szCs w:val="21"/>
           <w:shd w:val="clear" w:color="auto" w:fill="FFFFFF"/>
           <w:lang w:val="fr-FR"/>
         </w:rPr>
@@ -11846,16 +12520,20 @@
         <w:rPr>
           <w:rFonts w:ascii="Arial" w:hAnsi="Arial" w:cs="Arial"/>
           <w:color w:val="212529"/>
+          <w:sz w:val="21"/>
+          <w:szCs w:val="21"/>
           <w:shd w:val="clear" w:color="auto" w:fill="FFFFFF"/>
           <w:lang w:val="fr-FR"/>
         </w:rPr>
         <w:t xml:space="preserve"> </w:t>
       </w:r>
-      <w:hyperlink r:id="rId52" w:history="1">
+      <w:hyperlink r:id="rId53" w:history="1">
         <w:r>
           <w:rPr>
             <w:rStyle w:val="Hyperlink"/>
             <w:rFonts w:ascii="Arial" w:hAnsi="Arial" w:cs="Arial"/>
+            <w:sz w:val="21"/>
+            <w:szCs w:val="21"/>
             <w:shd w:val="clear" w:color="auto" w:fill="FFFFFF"/>
             <w:lang w:val="fr-FR"/>
           </w:rPr>
@@ -11868,27 +12546,35 @@
         <w:rPr>
           <w:rFonts w:ascii="Arial" w:hAnsi="Arial" w:cs="Arial"/>
           <w:color w:val="212529"/>
+          <w:sz w:val="21"/>
+          <w:szCs w:val="21"/>
           <w:shd w:val="clear" w:color="auto" w:fill="FFFFFF"/>
           <w:lang w:val="fr-FR"/>
         </w:rPr>
       </w:pPr>
-      <w:proofErr w:type="gramStart"/>
-      <w:r>
-        <w:rPr>
-          <w:rFonts w:ascii="Arial" w:hAnsi="Arial" w:cs="Arial"/>
-          <w:color w:val="212529"/>
-          <w:shd w:val="clear" w:color="auto" w:fill="FFFFFF"/>
-        </w:rPr>
-        <w:t>Split(</w:t>
-      </w:r>
-      <w:proofErr w:type="gramEnd"/>
-      <w:r>
-        <w:rPr>
-          <w:rFonts w:ascii="Arial" w:hAnsi="Arial" w:cs="Arial"/>
-          <w:color w:val="212529"/>
-          <w:shd w:val="clear" w:color="auto" w:fill="FFFFFF"/>
-        </w:rPr>
-        <w:t>) String method in Java with examples. </w:t>
+      <w:proofErr w:type="spellStart"/>
+      <w:r>
+        <w:rPr>
+          <w:rFonts w:ascii="Arial" w:hAnsi="Arial" w:cs="Arial"/>
+          <w:color w:val="212529"/>
+          <w:sz w:val="21"/>
+          <w:szCs w:val="21"/>
+          <w:shd w:val="clear" w:color="auto" w:fill="FFFFFF"/>
+          <w:lang w:val="fr-FR"/>
+        </w:rPr>
+        <w:t>JavaFX</w:t>
+      </w:r>
+      <w:proofErr w:type="spellEnd"/>
+      <w:r>
+        <w:rPr>
+          <w:rFonts w:ascii="Arial" w:hAnsi="Arial" w:cs="Arial"/>
+          <w:color w:val="212529"/>
+          <w:sz w:val="21"/>
+          <w:szCs w:val="21"/>
+          <w:shd w:val="clear" w:color="auto" w:fill="FFFFFF"/>
+          <w:lang w:val="fr-FR"/>
+        </w:rPr>
+        <w:t xml:space="preserve"> CSS Reference Guide. </w:t>
       </w:r>
       <w:r>
         <w:rPr>
@@ -11896,26 +12582,60 @@
           <w:i/>
           <w:iCs/>
           <w:color w:val="212529"/>
-          <w:shd w:val="clear" w:color="auto" w:fill="FFFFFF"/>
-        </w:rPr>
-        <w:t>Geeksforgeeks.org</w:t>
-      </w:r>
-      <w:r>
-        <w:rPr>
-          <w:rFonts w:ascii="Arial" w:hAnsi="Arial" w:cs="Arial"/>
-          <w:color w:val="212529"/>
-          <w:shd w:val="clear" w:color="auto" w:fill="FFFFFF"/>
-        </w:rPr>
-        <w:t xml:space="preserve"> [online]. Dec 4, 2018 [cit. 2021-03-31]. </w:t>
+          <w:sz w:val="21"/>
+          <w:szCs w:val="21"/>
+          <w:shd w:val="clear" w:color="auto" w:fill="FFFFFF"/>
+          <w:lang w:val="fr-FR"/>
+        </w:rPr>
+        <w:t>Docs.oracle.com</w:t>
+      </w:r>
+      <w:r>
+        <w:rPr>
+          <w:rFonts w:ascii="Arial" w:hAnsi="Arial" w:cs="Arial"/>
+          <w:color w:val="212529"/>
+          <w:sz w:val="21"/>
+          <w:szCs w:val="21"/>
+          <w:shd w:val="clear" w:color="auto" w:fill="FFFFFF"/>
+          <w:lang w:val="fr-FR"/>
+        </w:rPr>
+        <w:t> [online]. [</w:t>
       </w:r>
       <w:proofErr w:type="spellStart"/>
-      <w:r>
-        <w:rPr>
-          <w:rFonts w:ascii="Arial" w:hAnsi="Arial" w:cs="Arial"/>
-          <w:color w:val="212529"/>
+      <w:proofErr w:type="gramStart"/>
+      <w:r>
+        <w:rPr>
+          <w:rFonts w:ascii="Arial" w:hAnsi="Arial" w:cs="Arial"/>
+          <w:color w:val="212529"/>
+          <w:sz w:val="21"/>
+          <w:szCs w:val="21"/>
           <w:shd w:val="clear" w:color="auto" w:fill="FFFFFF"/>
           <w:lang w:val="fr-FR"/>
         </w:rPr>
+        <w:t>cit</w:t>
+      </w:r>
+      <w:proofErr w:type="spellEnd"/>
+      <w:proofErr w:type="gramEnd"/>
+      <w:r>
+        <w:rPr>
+          <w:rFonts w:ascii="Arial" w:hAnsi="Arial" w:cs="Arial"/>
+          <w:color w:val="212529"/>
+          <w:sz w:val="21"/>
+          <w:szCs w:val="21"/>
+          <w:shd w:val="clear" w:color="auto" w:fill="FFFFFF"/>
+          <w:lang w:val="fr-FR"/>
+        </w:rPr>
+        <w:t xml:space="preserve">. 2021-03-31]. </w:t>
+      </w:r>
+      <w:proofErr w:type="spellStart"/>
+      <w:r>
+        <w:rPr>
+          <w:rFonts w:ascii="Arial" w:hAnsi="Arial" w:cs="Arial"/>
+          <w:color w:val="212529"/>
+          <w:sz w:val="21"/>
+          <w:szCs w:val="21"/>
+          <w:shd w:val="clear" w:color="auto" w:fill="FFFFFF"/>
+          <w:lang w:val="fr-FR"/>
+        </w:rPr>
         <w:t>Dostupné</w:t>
       </w:r>
       <w:proofErr w:type="spellEnd"/>
@@ -11923,6 +12643,8 @@
         <w:rPr>
           <w:rFonts w:ascii="Arial" w:hAnsi="Arial" w:cs="Arial"/>
           <w:color w:val="212529"/>
+          <w:sz w:val="21"/>
+          <w:szCs w:val="21"/>
           <w:shd w:val="clear" w:color="auto" w:fill="FFFFFF"/>
           <w:lang w:val="fr-FR"/>
         </w:rPr>
@@ -11933,6 +12655,8 @@
         <w:rPr>
           <w:rFonts w:ascii="Arial" w:hAnsi="Arial" w:cs="Arial"/>
           <w:color w:val="212529"/>
+          <w:sz w:val="21"/>
+          <w:szCs w:val="21"/>
           <w:shd w:val="clear" w:color="auto" w:fill="FFFFFF"/>
           <w:lang w:val="fr-FR"/>
         </w:rPr>
@@ -11943,20 +12667,24 @@
         <w:rPr>
           <w:rFonts w:ascii="Arial" w:hAnsi="Arial" w:cs="Arial"/>
           <w:color w:val="212529"/>
+          <w:sz w:val="21"/>
+          <w:szCs w:val="21"/>
           <w:shd w:val="clear" w:color="auto" w:fill="FFFFFF"/>
           <w:lang w:val="fr-FR"/>
         </w:rPr>
         <w:t xml:space="preserve"> </w:t>
       </w:r>
-      <w:hyperlink r:id="rId53" w:history="1">
+      <w:hyperlink r:id="rId54" w:history="1">
         <w:r>
           <w:rPr>
             <w:rStyle w:val="Hyperlink"/>
             <w:rFonts w:ascii="Arial" w:hAnsi="Arial" w:cs="Arial"/>
+            <w:sz w:val="21"/>
+            <w:szCs w:val="21"/>
             <w:shd w:val="clear" w:color="auto" w:fill="FFFFFF"/>
             <w:lang w:val="fr-FR"/>
           </w:rPr>
-          <w:t>https://www.geeksforgeeks.org/split-string-java-examples/</w:t>
+          <w:t>https://docs.oracle.com/javafx/2/api/javafx/scene/doc-files/cssref.html</w:t>
         </w:r>
       </w:hyperlink>
     </w:p>
@@ -11965,29 +12693,20 @@
         <w:rPr>
           <w:rFonts w:ascii="Arial" w:hAnsi="Arial" w:cs="Arial"/>
           <w:color w:val="212529"/>
-          <w:shd w:val="clear" w:color="auto" w:fill="FFFFFF"/>
-          <w:lang w:val="fr-FR"/>
-        </w:rPr>
-      </w:pPr>
-      <w:proofErr w:type="spellStart"/>
-      <w:r>
-        <w:rPr>
-          <w:rFonts w:ascii="Arial" w:hAnsi="Arial" w:cs="Arial"/>
-          <w:color w:val="212529"/>
-          <w:shd w:val="clear" w:color="auto" w:fill="FFFFFF"/>
-          <w:lang w:val="fr-FR"/>
-        </w:rPr>
-        <w:t>JavaFX</w:t>
-      </w:r>
-      <w:proofErr w:type="spellEnd"/>
-      <w:r>
-        <w:rPr>
-          <w:rFonts w:ascii="Arial" w:hAnsi="Arial" w:cs="Arial"/>
-          <w:color w:val="212529"/>
-          <w:shd w:val="clear" w:color="auto" w:fill="FFFFFF"/>
-          <w:lang w:val="fr-FR"/>
-        </w:rPr>
-        <w:t xml:space="preserve"> CSS Reference Guide. </w:t>
+          <w:sz w:val="21"/>
+          <w:szCs w:val="21"/>
+          <w:shd w:val="clear" w:color="auto" w:fill="FFFFFF"/>
+        </w:rPr>
+      </w:pPr>
+      <w:r>
+        <w:rPr>
+          <w:rFonts w:ascii="Arial" w:hAnsi="Arial" w:cs="Arial"/>
+          <w:color w:val="212529"/>
+          <w:sz w:val="21"/>
+          <w:szCs w:val="21"/>
+          <w:shd w:val="clear" w:color="auto" w:fill="FFFFFF"/>
+        </w:rPr>
+        <w:t>Sort icon. </w:t>
       </w:r>
       <w:r>
         <w:rPr>
@@ -11995,15 +12714,203 @@
           <w:i/>
           <w:iCs/>
           <w:color w:val="212529"/>
+          <w:sz w:val="21"/>
+          <w:szCs w:val="21"/>
+          <w:shd w:val="clear" w:color="auto" w:fill="FFFFFF"/>
+        </w:rPr>
+        <w:t>Material.io</w:t>
+      </w:r>
+      <w:r>
+        <w:rPr>
+          <w:rFonts w:ascii="Arial" w:hAnsi="Arial" w:cs="Arial"/>
+          <w:color w:val="212529"/>
+          <w:sz w:val="21"/>
+          <w:szCs w:val="21"/>
+          <w:shd w:val="clear" w:color="auto" w:fill="FFFFFF"/>
+        </w:rPr>
+        <w:t xml:space="preserve"> [online]. [cit. 2021-03-31]. </w:t>
+      </w:r>
+      <w:proofErr w:type="spellStart"/>
+      <w:r>
+        <w:rPr>
+          <w:rFonts w:ascii="Arial" w:hAnsi="Arial" w:cs="Arial"/>
+          <w:color w:val="212529"/>
+          <w:sz w:val="21"/>
+          <w:szCs w:val="21"/>
+          <w:shd w:val="clear" w:color="auto" w:fill="FFFFFF"/>
+        </w:rPr>
+        <w:t>Dostupné</w:t>
+      </w:r>
+      <w:proofErr w:type="spellEnd"/>
+      <w:r>
+        <w:rPr>
+          <w:rFonts w:ascii="Arial" w:hAnsi="Arial" w:cs="Arial"/>
+          <w:color w:val="212529"/>
+          <w:sz w:val="21"/>
+          <w:szCs w:val="21"/>
+          <w:shd w:val="clear" w:color="auto" w:fill="FFFFFF"/>
+        </w:rPr>
+        <w:t xml:space="preserve"> z: </w:t>
+      </w:r>
+      <w:hyperlink r:id="rId55" w:history="1">
+        <w:r>
+          <w:rPr>
+            <w:rStyle w:val="Hyperlink"/>
+            <w:rFonts w:ascii="Arial" w:hAnsi="Arial" w:cs="Arial"/>
+            <w:sz w:val="21"/>
+            <w:szCs w:val="21"/>
+            <w:shd w:val="clear" w:color="auto" w:fill="FFFFFF"/>
+          </w:rPr>
+          <w:t>https://material.io/resources/icons/?icon=sort&amp;style=baseline</w:t>
+        </w:r>
+      </w:hyperlink>
+    </w:p>
+    <w:p>
+      <w:pPr>
+        <w:rPr>
+          <w:rFonts w:ascii="Arial" w:hAnsi="Arial" w:cs="Arial"/>
+          <w:color w:val="212529"/>
+          <w:sz w:val="21"/>
+          <w:szCs w:val="21"/>
           <w:shd w:val="clear" w:color="auto" w:fill="FFFFFF"/>
           <w:lang w:val="fr-FR"/>
         </w:rPr>
-        <w:t>Docs.oracle.com</w:t>
-      </w:r>
-      <w:r>
-        <w:rPr>
-          <w:rFonts w:ascii="Arial" w:hAnsi="Arial" w:cs="Arial"/>
-          <w:color w:val="212529"/>
+      </w:pPr>
+      <w:r>
+        <w:rPr>
+          <w:rFonts w:ascii="Arial" w:hAnsi="Arial" w:cs="Arial"/>
+          <w:color w:val="212529"/>
+          <w:sz w:val="21"/>
+          <w:szCs w:val="21"/>
+          <w:shd w:val="clear" w:color="auto" w:fill="FFFFFF"/>
+        </w:rPr>
+        <w:t>Compile and build applications with IntelliJ IDEA. </w:t>
+      </w:r>
+      <w:r>
+        <w:rPr>
+          <w:rFonts w:ascii="Arial" w:hAnsi="Arial" w:cs="Arial"/>
+          <w:i/>
+          <w:iCs/>
+          <w:color w:val="212529"/>
+          <w:sz w:val="21"/>
+          <w:szCs w:val="21"/>
+          <w:shd w:val="clear" w:color="auto" w:fill="FFFFFF"/>
+        </w:rPr>
+        <w:t>Jetbrains.com</w:t>
+      </w:r>
+      <w:r>
+        <w:rPr>
+          <w:rFonts w:ascii="Arial" w:hAnsi="Arial" w:cs="Arial"/>
+          <w:color w:val="212529"/>
+          <w:sz w:val="21"/>
+          <w:szCs w:val="21"/>
+          <w:shd w:val="clear" w:color="auto" w:fill="FFFFFF"/>
+        </w:rPr>
+        <w:t xml:space="preserve"> [online]. Mar 8, 2021 [cit. 2021-03-31]. </w:t>
+      </w:r>
+      <w:proofErr w:type="spellStart"/>
+      <w:r>
+        <w:rPr>
+          <w:rFonts w:ascii="Arial" w:hAnsi="Arial" w:cs="Arial"/>
+          <w:color w:val="212529"/>
+          <w:sz w:val="21"/>
+          <w:szCs w:val="21"/>
+          <w:shd w:val="clear" w:color="auto" w:fill="FFFFFF"/>
+          <w:lang w:val="fr-FR"/>
+        </w:rPr>
+        <w:t>Dostupné</w:t>
+      </w:r>
+      <w:proofErr w:type="spellEnd"/>
+      <w:r>
+        <w:rPr>
+          <w:rFonts w:ascii="Arial" w:hAnsi="Arial" w:cs="Arial"/>
+          <w:color w:val="212529"/>
+          <w:sz w:val="21"/>
+          <w:szCs w:val="21"/>
+          <w:shd w:val="clear" w:color="auto" w:fill="FFFFFF"/>
+          <w:lang w:val="fr-FR"/>
+        </w:rPr>
+        <w:t xml:space="preserve"> </w:t>
+      </w:r>
+      <w:proofErr w:type="gramStart"/>
+      <w:r>
+        <w:rPr>
+          <w:rFonts w:ascii="Arial" w:hAnsi="Arial" w:cs="Arial"/>
+          <w:color w:val="212529"/>
+          <w:sz w:val="21"/>
+          <w:szCs w:val="21"/>
+          <w:shd w:val="clear" w:color="auto" w:fill="FFFFFF"/>
+          <w:lang w:val="fr-FR"/>
+        </w:rPr>
+        <w:t>z:</w:t>
+      </w:r>
+      <w:proofErr w:type="gramEnd"/>
+      <w:r>
+        <w:rPr>
+          <w:rFonts w:ascii="Arial" w:hAnsi="Arial" w:cs="Arial"/>
+          <w:color w:val="212529"/>
+          <w:sz w:val="21"/>
+          <w:szCs w:val="21"/>
+          <w:shd w:val="clear" w:color="auto" w:fill="FFFFFF"/>
+          <w:lang w:val="fr-FR"/>
+        </w:rPr>
+        <w:t xml:space="preserve"> </w:t>
+      </w:r>
+      <w:hyperlink r:id="rId56" w:anchor="run_packaged_jar" w:history="1">
+        <w:r>
+          <w:rPr>
+            <w:rStyle w:val="Hyperlink"/>
+            <w:rFonts w:ascii="Arial" w:hAnsi="Arial" w:cs="Arial"/>
+            <w:sz w:val="21"/>
+            <w:szCs w:val="21"/>
+            <w:shd w:val="clear" w:color="auto" w:fill="FFFFFF"/>
+            <w:lang w:val="fr-FR"/>
+          </w:rPr>
+          <w:t>https://www.jetbrains.com/help/idea/compiling-applications.html#run_packaged_jar</w:t>
+        </w:r>
+      </w:hyperlink>
+    </w:p>
+    <w:p>
+      <w:pPr>
+        <w:rPr>
+          <w:rFonts w:ascii="Arial" w:hAnsi="Arial" w:cs="Arial"/>
+          <w:color w:val="212529"/>
+          <w:sz w:val="21"/>
+          <w:szCs w:val="21"/>
+          <w:shd w:val="clear" w:color="auto" w:fill="FFFFFF"/>
+          <w:lang w:val="fr-FR"/>
+        </w:rPr>
+      </w:pPr>
+      <w:r>
+        <w:rPr>
+          <w:rFonts w:ascii="Arial" w:hAnsi="Arial" w:cs="Arial"/>
+          <w:color w:val="212529"/>
+          <w:sz w:val="21"/>
+          <w:szCs w:val="21"/>
+          <w:shd w:val="clear" w:color="auto" w:fill="FFFFFF"/>
+          <w:lang w:val="fr-FR"/>
+        </w:rPr>
+        <w:t>Insertion Sort. </w:t>
+      </w:r>
+      <w:r>
+        <w:rPr>
+          <w:rFonts w:ascii="Arial" w:hAnsi="Arial" w:cs="Arial"/>
+          <w:i/>
+          <w:iCs/>
+          <w:color w:val="212529"/>
+          <w:sz w:val="21"/>
+          <w:szCs w:val="21"/>
+          <w:shd w:val="clear" w:color="auto" w:fill="FFFFFF"/>
+          <w:lang w:val="fr-FR"/>
+        </w:rPr>
+        <w:t>Javatpoint.com</w:t>
+      </w:r>
+      <w:r>
+        <w:rPr>
+          <w:rFonts w:ascii="Arial" w:hAnsi="Arial" w:cs="Arial"/>
+          <w:color w:val="212529"/>
+          <w:sz w:val="21"/>
+          <w:szCs w:val="21"/>
           <w:shd w:val="clear" w:color="auto" w:fill="FFFFFF"/>
           <w:lang w:val="fr-FR"/>
         </w:rPr>
@@ -12015,6 +12922,8 @@
         <w:rPr>
           <w:rFonts w:ascii="Arial" w:hAnsi="Arial" w:cs="Arial"/>
           <w:color w:val="212529"/>
+          <w:sz w:val="21"/>
+          <w:szCs w:val="21"/>
           <w:shd w:val="clear" w:color="auto" w:fill="FFFFFF"/>
           <w:lang w:val="fr-FR"/>
         </w:rPr>
@@ -12026,6 +12935,8 @@
         <w:rPr>
           <w:rFonts w:ascii="Arial" w:hAnsi="Arial" w:cs="Arial"/>
           <w:color w:val="212529"/>
+          <w:sz w:val="21"/>
+          <w:szCs w:val="21"/>
           <w:shd w:val="clear" w:color="auto" w:fill="FFFFFF"/>
           <w:lang w:val="fr-FR"/>
         </w:rPr>
@@ -12036,6 +12947,8 @@
         <w:rPr>
           <w:rFonts w:ascii="Arial" w:hAnsi="Arial" w:cs="Arial"/>
           <w:color w:val="212529"/>
+          <w:sz w:val="21"/>
+          <w:szCs w:val="21"/>
           <w:shd w:val="clear" w:color="auto" w:fill="FFFFFF"/>
           <w:lang w:val="fr-FR"/>
         </w:rPr>
@@ -12046,6 +12959,8 @@
         <w:rPr>
           <w:rFonts w:ascii="Arial" w:hAnsi="Arial" w:cs="Arial"/>
           <w:color w:val="212529"/>
+          <w:sz w:val="21"/>
+          <w:szCs w:val="21"/>
           <w:shd w:val="clear" w:color="auto" w:fill="FFFFFF"/>
           <w:lang w:val="fr-FR"/>
         </w:rPr>
@@ -12056,6 +12971,8 @@
         <w:rPr>
           <w:rFonts w:ascii="Arial" w:hAnsi="Arial" w:cs="Arial"/>
           <w:color w:val="212529"/>
+          <w:sz w:val="21"/>
+          <w:szCs w:val="21"/>
           <w:shd w:val="clear" w:color="auto" w:fill="FFFFFF"/>
           <w:lang w:val="fr-FR"/>
         </w:rPr>
@@ -12066,20 +12983,24 @@
         <w:rPr>
           <w:rFonts w:ascii="Arial" w:hAnsi="Arial" w:cs="Arial"/>
           <w:color w:val="212529"/>
+          <w:sz w:val="21"/>
+          <w:szCs w:val="21"/>
           <w:shd w:val="clear" w:color="auto" w:fill="FFFFFF"/>
           <w:lang w:val="fr-FR"/>
         </w:rPr>
         <w:t xml:space="preserve"> </w:t>
       </w:r>
-      <w:hyperlink r:id="rId54" w:history="1">
+      <w:hyperlink r:id="rId57" w:history="1">
         <w:r>
           <w:rPr>
             <w:rStyle w:val="Hyperlink"/>
             <w:rFonts w:ascii="Arial" w:hAnsi="Arial" w:cs="Arial"/>
+            <w:sz w:val="21"/>
+            <w:szCs w:val="21"/>
             <w:shd w:val="clear" w:color="auto" w:fill="FFFFFF"/>
             <w:lang w:val="fr-FR"/>
           </w:rPr>
-          <w:t>https://docs.oracle.com/javafx/2/api/javafx/scene/doc-files/cssref.html</w:t>
+          <w:t>https://www.javatpoint.com/insertion-sort</w:t>
         </w:r>
       </w:hyperlink>
     </w:p>
@@ -12088,16 +13009,21 @@
         <w:rPr>
           <w:rFonts w:ascii="Arial" w:hAnsi="Arial" w:cs="Arial"/>
           <w:color w:val="212529"/>
-          <w:shd w:val="clear" w:color="auto" w:fill="FFFFFF"/>
-        </w:rPr>
-      </w:pPr>
-      <w:r>
-        <w:rPr>
-          <w:rFonts w:ascii="Arial" w:hAnsi="Arial" w:cs="Arial"/>
-          <w:color w:val="212529"/>
-          <w:shd w:val="clear" w:color="auto" w:fill="FFFFFF"/>
-        </w:rPr>
-        <w:t>Sort icon. </w:t>
+          <w:sz w:val="21"/>
+          <w:szCs w:val="21"/>
+          <w:shd w:val="clear" w:color="auto" w:fill="FFFFFF"/>
+          <w:lang w:val="fr-FR"/>
+        </w:rPr>
+      </w:pPr>
+      <w:r>
+        <w:rPr>
+          <w:rFonts w:ascii="Arial" w:hAnsi="Arial" w:cs="Arial"/>
+          <w:color w:val="212529"/>
+          <w:sz w:val="21"/>
+          <w:szCs w:val="21"/>
+          <w:shd w:val="clear" w:color="auto" w:fill="FFFFFF"/>
+        </w:rPr>
+        <w:t>Heap Sort. </w:t>
       </w:r>
       <w:r>
         <w:rPr>
@@ -12105,24 +13031,68 @@
           <w:i/>
           <w:iCs/>
           <w:color w:val="212529"/>
-          <w:shd w:val="clear" w:color="auto" w:fill="FFFFFF"/>
-        </w:rPr>
-        <w:t>Material.io</w:t>
-      </w:r>
-      <w:r>
-        <w:rPr>
-          <w:rFonts w:ascii="Arial" w:hAnsi="Arial" w:cs="Arial"/>
-          <w:color w:val="212529"/>
-          <w:shd w:val="clear" w:color="auto" w:fill="FFFFFF"/>
-        </w:rPr>
-        <w:t xml:space="preserve"> [online]. [cit. 2021-03-31]. </w:t>
+          <w:sz w:val="21"/>
+          <w:szCs w:val="21"/>
+          <w:shd w:val="clear" w:color="auto" w:fill="FFFFFF"/>
+        </w:rPr>
+        <w:t>Javatpoint.com</w:t>
+      </w:r>
+      <w:r>
+        <w:rPr>
+          <w:rFonts w:ascii="Arial" w:hAnsi="Arial" w:cs="Arial"/>
+          <w:color w:val="212529"/>
+          <w:sz w:val="21"/>
+          <w:szCs w:val="21"/>
+          <w:shd w:val="clear" w:color="auto" w:fill="FFFFFF"/>
+        </w:rPr>
+        <w:t xml:space="preserve"> [online]. </w:t>
+      </w:r>
+      <w:r>
+        <w:rPr>
+          <w:rFonts w:ascii="Arial" w:hAnsi="Arial" w:cs="Arial"/>
+          <w:color w:val="212529"/>
+          <w:sz w:val="21"/>
+          <w:szCs w:val="21"/>
+          <w:shd w:val="clear" w:color="auto" w:fill="FFFFFF"/>
+          <w:lang w:val="fr-FR"/>
+        </w:rPr>
+        <w:t>[</w:t>
       </w:r>
       <w:proofErr w:type="spellStart"/>
-      <w:r>
-        <w:rPr>
-          <w:rFonts w:ascii="Arial" w:hAnsi="Arial" w:cs="Arial"/>
-          <w:color w:val="212529"/>
-          <w:shd w:val="clear" w:color="auto" w:fill="FFFFFF"/>
+      <w:proofErr w:type="gramStart"/>
+      <w:r>
+        <w:rPr>
+          <w:rFonts w:ascii="Arial" w:hAnsi="Arial" w:cs="Arial"/>
+          <w:color w:val="212529"/>
+          <w:sz w:val="21"/>
+          <w:szCs w:val="21"/>
+          <w:shd w:val="clear" w:color="auto" w:fill="FFFFFF"/>
+          <w:lang w:val="fr-FR"/>
+        </w:rPr>
+        <w:t>cit</w:t>
+      </w:r>
+      <w:proofErr w:type="spellEnd"/>
+      <w:proofErr w:type="gramEnd"/>
+      <w:r>
+        <w:rPr>
+          <w:rFonts w:ascii="Arial" w:hAnsi="Arial" w:cs="Arial"/>
+          <w:color w:val="212529"/>
+          <w:sz w:val="21"/>
+          <w:szCs w:val="21"/>
+          <w:shd w:val="clear" w:color="auto" w:fill="FFFFFF"/>
+          <w:lang w:val="fr-FR"/>
+        </w:rPr>
+        <w:t xml:space="preserve">. 2021-03-31]. </w:t>
+      </w:r>
+      <w:proofErr w:type="spellStart"/>
+      <w:r>
+        <w:rPr>
+          <w:rFonts w:ascii="Arial" w:hAnsi="Arial" w:cs="Arial"/>
+          <w:color w:val="212529"/>
+          <w:sz w:val="21"/>
+          <w:szCs w:val="21"/>
+          <w:shd w:val="clear" w:color="auto" w:fill="FFFFFF"/>
+          <w:lang w:val="fr-FR"/>
         </w:rPr>
         <w:t>Dostupné</w:t>
       </w:r>
@@ -12131,18 +13101,48 @@
         <w:rPr>
           <w:rFonts w:ascii="Arial" w:hAnsi="Arial" w:cs="Arial"/>
           <w:color w:val="212529"/>
-          <w:shd w:val="clear" w:color="auto" w:fill="FFFFFF"/>
-        </w:rPr>
-        <w:t xml:space="preserve"> z: </w:t>
-      </w:r>
-      <w:hyperlink r:id="rId55" w:history="1">
+          <w:sz w:val="21"/>
+          <w:szCs w:val="21"/>
+          <w:shd w:val="clear" w:color="auto" w:fill="FFFFFF"/>
+          <w:lang w:val="fr-FR"/>
+        </w:rPr>
+        <w:t xml:space="preserve"> </w:t>
+      </w:r>
+      <w:proofErr w:type="gramStart"/>
+      <w:r>
+        <w:rPr>
+          <w:rFonts w:ascii="Arial" w:hAnsi="Arial" w:cs="Arial"/>
+          <w:color w:val="212529"/>
+          <w:sz w:val="21"/>
+          <w:szCs w:val="21"/>
+          <w:shd w:val="clear" w:color="auto" w:fill="FFFFFF"/>
+          <w:lang w:val="fr-FR"/>
+        </w:rPr>
+        <w:t>z:</w:t>
+      </w:r>
+      <w:proofErr w:type="gramEnd"/>
+      <w:r>
+        <w:rPr>
+          <w:rFonts w:ascii="Arial" w:hAnsi="Arial" w:cs="Arial"/>
+          <w:color w:val="212529"/>
+          <w:sz w:val="21"/>
+          <w:szCs w:val="21"/>
+          <w:shd w:val="clear" w:color="auto" w:fill="FFFFFF"/>
+          <w:lang w:val="fr-FR"/>
+        </w:rPr>
+        <w:t xml:space="preserve"> </w:t>
+      </w:r>
+      <w:hyperlink r:id="rId58" w:history="1">
         <w:r>
           <w:rPr>
             <w:rStyle w:val="Hyperlink"/>
             <w:rFonts w:ascii="Arial" w:hAnsi="Arial" w:cs="Arial"/>
+            <w:sz w:val="21"/>
+            <w:szCs w:val="21"/>
             <w:shd w:val="clear" w:color="auto" w:fill="FFFFFF"/>
-          </w:rPr>
-          <w:t>https://material.io/resources/icons/?icon=sort&amp;style=baseline</w:t>
+            <w:lang w:val="fr-FR"/>
+          </w:rPr>
+          <w:t>https://www.javatpoint.com/heap-sort</w:t>
         </w:r>
       </w:hyperlink>
     </w:p>
@@ -12151,6 +13151,8 @@
         <w:rPr>
           <w:rFonts w:ascii="Arial" w:hAnsi="Arial" w:cs="Arial"/>
           <w:color w:val="212529"/>
+          <w:sz w:val="21"/>
+          <w:szCs w:val="21"/>
           <w:shd w:val="clear" w:color="auto" w:fill="FFFFFF"/>
           <w:lang w:val="fr-FR"/>
         </w:rPr>
@@ -12159,9 +13161,12 @@
         <w:rPr>
           <w:rFonts w:ascii="Arial" w:hAnsi="Arial" w:cs="Arial"/>
           <w:color w:val="212529"/>
-          <w:shd w:val="clear" w:color="auto" w:fill="FFFFFF"/>
-        </w:rPr>
-        <w:t>Compile and build applications with IntelliJ IDEA. </w:t>
+          <w:sz w:val="21"/>
+          <w:szCs w:val="21"/>
+          <w:shd w:val="clear" w:color="auto" w:fill="FFFFFF"/>
+          <w:lang w:val="fr-FR"/>
+        </w:rPr>
+        <w:t>Merge Sort. </w:t>
       </w:r>
       <w:r>
         <w:rPr>
@@ -12169,26 +13174,60 @@
           <w:i/>
           <w:iCs/>
           <w:color w:val="212529"/>
-          <w:shd w:val="clear" w:color="auto" w:fill="FFFFFF"/>
-        </w:rPr>
-        <w:t>Jetbrains.com</w:t>
-      </w:r>
-      <w:r>
-        <w:rPr>
-          <w:rFonts w:ascii="Arial" w:hAnsi="Arial" w:cs="Arial"/>
-          <w:color w:val="212529"/>
-          <w:shd w:val="clear" w:color="auto" w:fill="FFFFFF"/>
-        </w:rPr>
-        <w:t xml:space="preserve"> [online]. Mar 8, 2021 [cit. 2021-03-31]. </w:t>
+          <w:sz w:val="21"/>
+          <w:szCs w:val="21"/>
+          <w:shd w:val="clear" w:color="auto" w:fill="FFFFFF"/>
+          <w:lang w:val="fr-FR"/>
+        </w:rPr>
+        <w:t>Javatpoint.com</w:t>
+      </w:r>
+      <w:r>
+        <w:rPr>
+          <w:rFonts w:ascii="Arial" w:hAnsi="Arial" w:cs="Arial"/>
+          <w:color w:val="212529"/>
+          <w:sz w:val="21"/>
+          <w:szCs w:val="21"/>
+          <w:shd w:val="clear" w:color="auto" w:fill="FFFFFF"/>
+          <w:lang w:val="fr-FR"/>
+        </w:rPr>
+        <w:t> [online]. [</w:t>
       </w:r>
       <w:proofErr w:type="spellStart"/>
-      <w:r>
-        <w:rPr>
-          <w:rFonts w:ascii="Arial" w:hAnsi="Arial" w:cs="Arial"/>
-          <w:color w:val="212529"/>
+      <w:proofErr w:type="gramStart"/>
+      <w:r>
+        <w:rPr>
+          <w:rFonts w:ascii="Arial" w:hAnsi="Arial" w:cs="Arial"/>
+          <w:color w:val="212529"/>
+          <w:sz w:val="21"/>
+          <w:szCs w:val="21"/>
           <w:shd w:val="clear" w:color="auto" w:fill="FFFFFF"/>
           <w:lang w:val="fr-FR"/>
         </w:rPr>
+        <w:t>cit</w:t>
+      </w:r>
+      <w:proofErr w:type="spellEnd"/>
+      <w:proofErr w:type="gramEnd"/>
+      <w:r>
+        <w:rPr>
+          <w:rFonts w:ascii="Arial" w:hAnsi="Arial" w:cs="Arial"/>
+          <w:color w:val="212529"/>
+          <w:sz w:val="21"/>
+          <w:szCs w:val="21"/>
+          <w:shd w:val="clear" w:color="auto" w:fill="FFFFFF"/>
+          <w:lang w:val="fr-FR"/>
+        </w:rPr>
+        <w:t xml:space="preserve">. 2021-03-31]. </w:t>
+      </w:r>
+      <w:proofErr w:type="spellStart"/>
+      <w:r>
+        <w:rPr>
+          <w:rFonts w:ascii="Arial" w:hAnsi="Arial" w:cs="Arial"/>
+          <w:color w:val="212529"/>
+          <w:sz w:val="21"/>
+          <w:szCs w:val="21"/>
+          <w:shd w:val="clear" w:color="auto" w:fill="FFFFFF"/>
+          <w:lang w:val="fr-FR"/>
+        </w:rPr>
         <w:t>Dostupné</w:t>
       </w:r>
       <w:proofErr w:type="spellEnd"/>
@@ -12196,6 +13235,8 @@
         <w:rPr>
           <w:rFonts w:ascii="Arial" w:hAnsi="Arial" w:cs="Arial"/>
           <w:color w:val="212529"/>
+          <w:sz w:val="21"/>
+          <w:szCs w:val="21"/>
           <w:shd w:val="clear" w:color="auto" w:fill="FFFFFF"/>
           <w:lang w:val="fr-FR"/>
         </w:rPr>
@@ -12206,6 +13247,8 @@
         <w:rPr>
           <w:rFonts w:ascii="Arial" w:hAnsi="Arial" w:cs="Arial"/>
           <w:color w:val="212529"/>
+          <w:sz w:val="21"/>
+          <w:szCs w:val="21"/>
           <w:shd w:val="clear" w:color="auto" w:fill="FFFFFF"/>
           <w:lang w:val="fr-FR"/>
         </w:rPr>
@@ -12216,28 +13259,34 @@
         <w:rPr>
           <w:rFonts w:ascii="Arial" w:hAnsi="Arial" w:cs="Arial"/>
           <w:color w:val="212529"/>
+          <w:sz w:val="21"/>
+          <w:szCs w:val="21"/>
           <w:shd w:val="clear" w:color="auto" w:fill="FFFFFF"/>
           <w:lang w:val="fr-FR"/>
         </w:rPr>
         <w:t xml:space="preserve"> </w:t>
       </w:r>
-      <w:hyperlink r:id="rId56" w:anchor="run_packaged_jar" w:history="1">
+      <w:hyperlink r:id="rId59" w:history="1">
         <w:r>
           <w:rPr>
             <w:rStyle w:val="Hyperlink"/>
             <w:rFonts w:ascii="Arial" w:hAnsi="Arial" w:cs="Arial"/>
+            <w:sz w:val="21"/>
+            <w:szCs w:val="21"/>
             <w:shd w:val="clear" w:color="auto" w:fill="FFFFFF"/>
             <w:lang w:val="fr-FR"/>
           </w:rPr>
-          <w:t>https://www.jetbrains.com/help/idea/compiling-applications.html#run_packaged_jar</w:t>
+          <w:t>https://www.javatpoint.com/merge-sort</w:t>
         </w:r>
       </w:hyperlink>
     </w:p>
     <w:p>
       <w:pPr>
         <w:rPr>
-          <w:rFonts w:ascii="Arial" w:hAnsi="Arial" w:cs="Arial"/>
-          <w:color w:val="212529"/>
+          <w:rStyle w:val="Hyperlink"/>
+          <w:rFonts w:ascii="Arial" w:hAnsi="Arial" w:cs="Arial"/>
+          <w:sz w:val="21"/>
+          <w:szCs w:val="21"/>
           <w:shd w:val="clear" w:color="auto" w:fill="FFFFFF"/>
           <w:lang w:val="fr-FR"/>
         </w:rPr>
@@ -12246,10 +13295,11 @@
         <w:rPr>
           <w:rFonts w:ascii="Arial" w:hAnsi="Arial" w:cs="Arial"/>
           <w:color w:val="212529"/>
-          <w:shd w:val="clear" w:color="auto" w:fill="FFFFFF"/>
-          <w:lang w:val="fr-FR"/>
-        </w:rPr>
-        <w:t>Insertion Sort. </w:t>
+          <w:sz w:val="21"/>
+          <w:szCs w:val="21"/>
+          <w:shd w:val="clear" w:color="auto" w:fill="FFFFFF"/>
+        </w:rPr>
+        <w:t>Quick Sort. </w:t>
       </w:r>
       <w:r>
         <w:rPr>
@@ -12257,19 +13307,32 @@
           <w:i/>
           <w:iCs/>
           <w:color w:val="212529"/>
+          <w:sz w:val="21"/>
+          <w:szCs w:val="21"/>
+          <w:shd w:val="clear" w:color="auto" w:fill="FFFFFF"/>
+        </w:rPr>
+        <w:t>Javatpoint.com</w:t>
+      </w:r>
+      <w:r>
+        <w:rPr>
+          <w:rFonts w:ascii="Arial" w:hAnsi="Arial" w:cs="Arial"/>
+          <w:color w:val="212529"/>
+          <w:sz w:val="21"/>
+          <w:szCs w:val="21"/>
+          <w:shd w:val="clear" w:color="auto" w:fill="FFFFFF"/>
+        </w:rPr>
+        <w:t xml:space="preserve"> [online]. </w:t>
+      </w:r>
+      <w:r>
+        <w:rPr>
+          <w:rFonts w:ascii="Arial" w:hAnsi="Arial" w:cs="Arial"/>
+          <w:color w:val="212529"/>
+          <w:sz w:val="21"/>
+          <w:szCs w:val="21"/>
           <w:shd w:val="clear" w:color="auto" w:fill="FFFFFF"/>
           <w:lang w:val="fr-FR"/>
         </w:rPr>
-        <w:t>Javatpoint.com</w:t>
-      </w:r>
-      <w:r>
-        <w:rPr>
-          <w:rFonts w:ascii="Arial" w:hAnsi="Arial" w:cs="Arial"/>
-          <w:color w:val="212529"/>
-          <w:shd w:val="clear" w:color="auto" w:fill="FFFFFF"/>
-          <w:lang w:val="fr-FR"/>
-        </w:rPr>
-        <w:t> [online]. [</w:t>
+        <w:t>[</w:t>
       </w:r>
       <w:proofErr w:type="spellStart"/>
       <w:proofErr w:type="gramStart"/>
@@ -12277,6 +13340,8 @@
         <w:rPr>
           <w:rFonts w:ascii="Arial" w:hAnsi="Arial" w:cs="Arial"/>
           <w:color w:val="212529"/>
+          <w:sz w:val="21"/>
+          <w:szCs w:val="21"/>
           <w:shd w:val="clear" w:color="auto" w:fill="FFFFFF"/>
           <w:lang w:val="fr-FR"/>
         </w:rPr>
@@ -12288,6 +13353,8 @@
         <w:rPr>
           <w:rFonts w:ascii="Arial" w:hAnsi="Arial" w:cs="Arial"/>
           <w:color w:val="212529"/>
+          <w:sz w:val="21"/>
+          <w:szCs w:val="21"/>
           <w:shd w:val="clear" w:color="auto" w:fill="FFFFFF"/>
           <w:lang w:val="fr-FR"/>
         </w:rPr>
@@ -12298,6 +13365,8 @@
         <w:rPr>
           <w:rFonts w:ascii="Arial" w:hAnsi="Arial" w:cs="Arial"/>
           <w:color w:val="212529"/>
+          <w:sz w:val="21"/>
+          <w:szCs w:val="21"/>
           <w:shd w:val="clear" w:color="auto" w:fill="FFFFFF"/>
           <w:lang w:val="fr-FR"/>
         </w:rPr>
@@ -12308,6 +13377,8 @@
         <w:rPr>
           <w:rFonts w:ascii="Arial" w:hAnsi="Arial" w:cs="Arial"/>
           <w:color w:val="212529"/>
+          <w:sz w:val="21"/>
+          <w:szCs w:val="21"/>
           <w:shd w:val="clear" w:color="auto" w:fill="FFFFFF"/>
           <w:lang w:val="fr-FR"/>
         </w:rPr>
@@ -12318,6 +13389,8 @@
         <w:rPr>
           <w:rFonts w:ascii="Arial" w:hAnsi="Arial" w:cs="Arial"/>
           <w:color w:val="212529"/>
+          <w:sz w:val="21"/>
+          <w:szCs w:val="21"/>
           <w:shd w:val="clear" w:color="auto" w:fill="FFFFFF"/>
           <w:lang w:val="fr-FR"/>
         </w:rPr>
@@ -12328,392 +13401,87 @@
         <w:rPr>
           <w:rFonts w:ascii="Arial" w:hAnsi="Arial" w:cs="Arial"/>
           <w:color w:val="212529"/>
+          <w:sz w:val="21"/>
+          <w:szCs w:val="21"/>
           <w:shd w:val="clear" w:color="auto" w:fill="FFFFFF"/>
           <w:lang w:val="fr-FR"/>
         </w:rPr>
         <w:t xml:space="preserve"> </w:t>
       </w:r>
-      <w:hyperlink r:id="rId57" w:history="1">
+      <w:hyperlink r:id="rId60" w:history="1">
         <w:r>
           <w:rPr>
             <w:rStyle w:val="Hyperlink"/>
             <w:rFonts w:ascii="Arial" w:hAnsi="Arial" w:cs="Arial"/>
+            <w:sz w:val="21"/>
+            <w:szCs w:val="21"/>
             <w:shd w:val="clear" w:color="auto" w:fill="FFFFFF"/>
             <w:lang w:val="fr-FR"/>
           </w:rPr>
-          <w:t>https://www.javatpoint.com/insertion-sort</w:t>
+          <w:t>https://www.javatpoint.com/quick-sort</w:t>
         </w:r>
       </w:hyperlink>
     </w:p>
     <w:p>
       <w:pPr>
-        <w:rPr>
-          <w:rFonts w:ascii="Arial" w:hAnsi="Arial" w:cs="Arial"/>
-          <w:color w:val="212529"/>
-          <w:shd w:val="clear" w:color="auto" w:fill="FFFFFF"/>
-          <w:lang w:val="fr-FR"/>
-        </w:rPr>
-      </w:pPr>
-      <w:r>
-        <w:rPr>
-          <w:rFonts w:ascii="Arial" w:hAnsi="Arial" w:cs="Arial"/>
-          <w:color w:val="212529"/>
-          <w:shd w:val="clear" w:color="auto" w:fill="FFFFFF"/>
-        </w:rPr>
-        <w:t>Heap Sort. </w:t>
-      </w:r>
-      <w:r>
-        <w:rPr>
-          <w:rFonts w:ascii="Arial" w:hAnsi="Arial" w:cs="Arial"/>
-          <w:i/>
-          <w:iCs/>
-          <w:color w:val="212529"/>
-          <w:shd w:val="clear" w:color="auto" w:fill="FFFFFF"/>
-        </w:rPr>
-        <w:t>Javatpoint.com</w:t>
-      </w:r>
-      <w:r>
-        <w:rPr>
-          <w:rFonts w:ascii="Arial" w:hAnsi="Arial" w:cs="Arial"/>
-          <w:color w:val="212529"/>
-          <w:shd w:val="clear" w:color="auto" w:fill="FFFFFF"/>
-        </w:rPr>
-        <w:t xml:space="preserve"> [online]. </w:t>
-      </w:r>
-      <w:r>
-        <w:rPr>
-          <w:rFonts w:ascii="Arial" w:hAnsi="Arial" w:cs="Arial"/>
-          <w:color w:val="212529"/>
-          <w:shd w:val="clear" w:color="auto" w:fill="FFFFFF"/>
-          <w:lang w:val="fr-FR"/>
-        </w:rPr>
-        <w:t>[</w:t>
-      </w:r>
-      <w:proofErr w:type="spellStart"/>
-      <w:proofErr w:type="gramStart"/>
-      <w:r>
-        <w:rPr>
-          <w:rFonts w:ascii="Arial" w:hAnsi="Arial" w:cs="Arial"/>
-          <w:color w:val="212529"/>
-          <w:shd w:val="clear" w:color="auto" w:fill="FFFFFF"/>
-          <w:lang w:val="fr-FR"/>
-        </w:rPr>
-        <w:t>cit</w:t>
-      </w:r>
-      <w:proofErr w:type="spellEnd"/>
-      <w:proofErr w:type="gramEnd"/>
-      <w:r>
-        <w:rPr>
-          <w:rFonts w:ascii="Arial" w:hAnsi="Arial" w:cs="Arial"/>
-          <w:color w:val="212529"/>
-          <w:shd w:val="clear" w:color="auto" w:fill="FFFFFF"/>
-          <w:lang w:val="fr-FR"/>
-        </w:rPr>
-        <w:t xml:space="preserve">. 2021-03-31]. </w:t>
-      </w:r>
-      <w:proofErr w:type="spellStart"/>
-      <w:r>
-        <w:rPr>
-          <w:rFonts w:ascii="Arial" w:hAnsi="Arial" w:cs="Arial"/>
-          <w:color w:val="212529"/>
-          <w:shd w:val="clear" w:color="auto" w:fill="FFFFFF"/>
-          <w:lang w:val="fr-FR"/>
-        </w:rPr>
-        <w:t>Dostupné</w:t>
-      </w:r>
-      <w:proofErr w:type="spellEnd"/>
-      <w:r>
-        <w:rPr>
-          <w:rFonts w:ascii="Arial" w:hAnsi="Arial" w:cs="Arial"/>
-          <w:color w:val="212529"/>
-          <w:shd w:val="clear" w:color="auto" w:fill="FFFFFF"/>
-          <w:lang w:val="fr-FR"/>
-        </w:rPr>
-        <w:t xml:space="preserve"> </w:t>
-      </w:r>
-      <w:proofErr w:type="gramStart"/>
-      <w:r>
-        <w:rPr>
-          <w:rFonts w:ascii="Arial" w:hAnsi="Arial" w:cs="Arial"/>
-          <w:color w:val="212529"/>
-          <w:shd w:val="clear" w:color="auto" w:fill="FFFFFF"/>
-          <w:lang w:val="fr-FR"/>
-        </w:rPr>
-        <w:t>z:</w:t>
-      </w:r>
-      <w:proofErr w:type="gramEnd"/>
-      <w:r>
-        <w:rPr>
-          <w:rFonts w:ascii="Arial" w:hAnsi="Arial" w:cs="Arial"/>
-          <w:color w:val="212529"/>
-          <w:shd w:val="clear" w:color="auto" w:fill="FFFFFF"/>
-          <w:lang w:val="fr-FR"/>
-        </w:rPr>
-        <w:t xml:space="preserve"> </w:t>
-      </w:r>
-      <w:hyperlink r:id="rId58" w:history="1">
+        <w:pStyle w:val="Nadpis"/>
+        <w:rPr>
+          <w:u w:val="none"/>
+          <w:shd w:val="clear" w:color="auto" w:fill="FFFFFF"/>
+        </w:rPr>
+      </w:pPr>
+      <w:r>
+        <w:rPr>
+          <w:u w:val="none"/>
+          <w:shd w:val="clear" w:color="auto" w:fill="FFFFFF"/>
+        </w:rPr>
+        <w:t>[3]</w:t>
+      </w:r>
+    </w:p>
+    <w:p>
+      <w:pPr>
+        <w:pStyle w:val="RPText"/>
+        <w:rPr>
+          <w:sz w:val="22"/>
+          <w:szCs w:val="21"/>
+          <w:shd w:val="clear" w:color="auto" w:fill="FFFFFF"/>
+        </w:rPr>
+      </w:pPr>
+      <w:hyperlink r:id="rId61" w:history="1">
         <w:r>
           <w:rPr>
             <w:rStyle w:val="Hyperlink"/>
-            <w:rFonts w:ascii="Arial" w:hAnsi="Arial" w:cs="Arial"/>
+            <w:sz w:val="22"/>
+            <w:szCs w:val="21"/>
             <w:shd w:val="clear" w:color="auto" w:fill="FFFFFF"/>
-            <w:lang w:val="fr-FR"/>
-          </w:rPr>
-          <w:t>https://www.javatpoint.com/heap-sort</w:t>
+          </w:rPr>
+          <w:t>https</w:t>
+        </w:r>
+        <w:r>
+          <w:rPr>
+            <w:rStyle w:val="Hyperlink"/>
+            <w:rFonts w:eastAsiaTheme="minorEastAsia"/>
+            <w:sz w:val="22"/>
+            <w:szCs w:val="21"/>
+            <w:shd w:val="clear" w:color="auto" w:fill="FFFFFF"/>
+            <w:lang w:val="en-US" w:eastAsia="ja-JP"/>
+          </w:rPr>
+          <w:t>://www.</w:t>
+        </w:r>
+        <w:r>
+          <w:rPr>
+            <w:rStyle w:val="Hyperlink"/>
+            <w:sz w:val="22"/>
+            <w:szCs w:val="21"/>
+            <w:shd w:val="clear" w:color="auto" w:fill="FFFFFF"/>
+          </w:rPr>
+          <w:t>fonts.google.com</w:t>
         </w:r>
       </w:hyperlink>
     </w:p>
-    <w:p>
-      <w:pPr>
-        <w:rPr>
-          <w:rFonts w:ascii="Arial" w:hAnsi="Arial" w:cs="Arial"/>
-          <w:color w:val="212529"/>
-          <w:shd w:val="clear" w:color="auto" w:fill="FFFFFF"/>
-          <w:lang w:val="fr-FR"/>
-        </w:rPr>
-      </w:pPr>
-      <w:r>
-        <w:rPr>
-          <w:rFonts w:ascii="Arial" w:hAnsi="Arial" w:cs="Arial"/>
-          <w:color w:val="212529"/>
-          <w:shd w:val="clear" w:color="auto" w:fill="FFFFFF"/>
-          <w:lang w:val="fr-FR"/>
-        </w:rPr>
-        <w:t xml:space="preserve">Merge </w:t>
-      </w:r>
-      <w:r>
-        <w:rPr>
-          <w:rFonts w:ascii="Arial" w:hAnsi="Arial" w:cs="Arial"/>
-          <w:color w:val="212529"/>
-          <w:shd w:val="clear" w:color="auto" w:fill="FFFFFF"/>
-          <w:lang w:val="fr-FR"/>
-        </w:rPr>
-        <w:t>S</w:t>
-      </w:r>
-      <w:r>
-        <w:rPr>
-          <w:rFonts w:ascii="Arial" w:hAnsi="Arial" w:cs="Arial"/>
-          <w:color w:val="212529"/>
-          <w:shd w:val="clear" w:color="auto" w:fill="FFFFFF"/>
-          <w:lang w:val="fr-FR"/>
-        </w:rPr>
-        <w:t>ort. </w:t>
-      </w:r>
-      <w:r>
-        <w:rPr>
-          <w:rFonts w:ascii="Arial" w:hAnsi="Arial" w:cs="Arial"/>
-          <w:i/>
-          <w:iCs/>
-          <w:color w:val="212529"/>
-          <w:shd w:val="clear" w:color="auto" w:fill="FFFFFF"/>
-          <w:lang w:val="fr-FR"/>
-        </w:rPr>
-        <w:t>Javatpoint.com</w:t>
-      </w:r>
-      <w:r>
-        <w:rPr>
-          <w:rFonts w:ascii="Arial" w:hAnsi="Arial" w:cs="Arial"/>
-          <w:color w:val="212529"/>
-          <w:shd w:val="clear" w:color="auto" w:fill="FFFFFF"/>
-          <w:lang w:val="fr-FR"/>
-        </w:rPr>
-        <w:t> [online]. [</w:t>
-      </w:r>
-      <w:proofErr w:type="spellStart"/>
-      <w:proofErr w:type="gramStart"/>
-      <w:r>
-        <w:rPr>
-          <w:rFonts w:ascii="Arial" w:hAnsi="Arial" w:cs="Arial"/>
-          <w:color w:val="212529"/>
-          <w:shd w:val="clear" w:color="auto" w:fill="FFFFFF"/>
-          <w:lang w:val="fr-FR"/>
-        </w:rPr>
-        <w:t>cit</w:t>
-      </w:r>
-      <w:proofErr w:type="spellEnd"/>
-      <w:proofErr w:type="gramEnd"/>
-      <w:r>
-        <w:rPr>
-          <w:rFonts w:ascii="Arial" w:hAnsi="Arial" w:cs="Arial"/>
-          <w:color w:val="212529"/>
-          <w:shd w:val="clear" w:color="auto" w:fill="FFFFFF"/>
-          <w:lang w:val="fr-FR"/>
-        </w:rPr>
-        <w:t xml:space="preserve">. 2021-03-31]. </w:t>
-      </w:r>
-      <w:proofErr w:type="spellStart"/>
-      <w:r>
-        <w:rPr>
-          <w:rFonts w:ascii="Arial" w:hAnsi="Arial" w:cs="Arial"/>
-          <w:color w:val="212529"/>
-          <w:shd w:val="clear" w:color="auto" w:fill="FFFFFF"/>
-          <w:lang w:val="fr-FR"/>
-        </w:rPr>
-        <w:t>Dostupné</w:t>
-      </w:r>
-      <w:proofErr w:type="spellEnd"/>
-      <w:r>
-        <w:rPr>
-          <w:rFonts w:ascii="Arial" w:hAnsi="Arial" w:cs="Arial"/>
-          <w:color w:val="212529"/>
-          <w:shd w:val="clear" w:color="auto" w:fill="FFFFFF"/>
-          <w:lang w:val="fr-FR"/>
-        </w:rPr>
-        <w:t xml:space="preserve"> </w:t>
-      </w:r>
-      <w:proofErr w:type="gramStart"/>
-      <w:r>
-        <w:rPr>
-          <w:rFonts w:ascii="Arial" w:hAnsi="Arial" w:cs="Arial"/>
-          <w:color w:val="212529"/>
-          <w:shd w:val="clear" w:color="auto" w:fill="FFFFFF"/>
-          <w:lang w:val="fr-FR"/>
-        </w:rPr>
-        <w:t>z:</w:t>
-      </w:r>
-      <w:proofErr w:type="gramEnd"/>
-      <w:r>
-        <w:rPr>
-          <w:rFonts w:ascii="Arial" w:hAnsi="Arial" w:cs="Arial"/>
-          <w:color w:val="212529"/>
-          <w:shd w:val="clear" w:color="auto" w:fill="FFFFFF"/>
-          <w:lang w:val="fr-FR"/>
-        </w:rPr>
-        <w:t xml:space="preserve"> </w:t>
-      </w:r>
-      <w:hyperlink r:id="rId59" w:history="1">
-        <w:r>
-          <w:rPr>
-            <w:rStyle w:val="Hyperlink"/>
-            <w:rFonts w:ascii="Arial" w:hAnsi="Arial" w:cs="Arial"/>
-            <w:shd w:val="clear" w:color="auto" w:fill="FFFFFF"/>
-            <w:lang w:val="fr-FR"/>
-          </w:rPr>
-          <w:t>https://www.javatpoint.com/merge-sort</w:t>
-        </w:r>
-      </w:hyperlink>
-    </w:p>
-    <w:p>
-      <w:pPr>
-        <w:rPr>
-          <w:rFonts w:ascii="Arial" w:hAnsi="Arial" w:cs="Arial"/>
-          <w:color w:val="212529"/>
-          <w:shd w:val="clear" w:color="auto" w:fill="FFFFFF"/>
-          <w:lang w:val="fr-FR"/>
-        </w:rPr>
-      </w:pPr>
-      <w:r>
-        <w:rPr>
-          <w:rFonts w:ascii="Arial" w:hAnsi="Arial" w:cs="Arial"/>
-          <w:color w:val="212529"/>
-          <w:shd w:val="clear" w:color="auto" w:fill="FFFFFF"/>
-        </w:rPr>
-        <w:t>Quick Sort. </w:t>
-      </w:r>
-      <w:r>
-        <w:rPr>
-          <w:rFonts w:ascii="Arial" w:hAnsi="Arial" w:cs="Arial"/>
-          <w:i/>
-          <w:iCs/>
-          <w:color w:val="212529"/>
-          <w:shd w:val="clear" w:color="auto" w:fill="FFFFFF"/>
-        </w:rPr>
-        <w:t>Javatpoint.com</w:t>
-      </w:r>
-      <w:r>
-        <w:rPr>
-          <w:rFonts w:ascii="Arial" w:hAnsi="Arial" w:cs="Arial"/>
-          <w:color w:val="212529"/>
-          <w:shd w:val="clear" w:color="auto" w:fill="FFFFFF"/>
-        </w:rPr>
-        <w:t xml:space="preserve"> [online]. </w:t>
-      </w:r>
-      <w:r>
-        <w:rPr>
-          <w:rFonts w:ascii="Arial" w:hAnsi="Arial" w:cs="Arial"/>
-          <w:color w:val="212529"/>
-          <w:shd w:val="clear" w:color="auto" w:fill="FFFFFF"/>
-          <w:lang w:val="fr-FR"/>
-        </w:rPr>
-        <w:t>[</w:t>
-      </w:r>
-      <w:proofErr w:type="spellStart"/>
-      <w:proofErr w:type="gramStart"/>
-      <w:r>
-        <w:rPr>
-          <w:rFonts w:ascii="Arial" w:hAnsi="Arial" w:cs="Arial"/>
-          <w:color w:val="212529"/>
-          <w:shd w:val="clear" w:color="auto" w:fill="FFFFFF"/>
-          <w:lang w:val="fr-FR"/>
-        </w:rPr>
-        <w:t>cit</w:t>
-      </w:r>
-      <w:proofErr w:type="spellEnd"/>
-      <w:proofErr w:type="gramEnd"/>
-      <w:r>
-        <w:rPr>
-          <w:rFonts w:ascii="Arial" w:hAnsi="Arial" w:cs="Arial"/>
-          <w:color w:val="212529"/>
-          <w:shd w:val="clear" w:color="auto" w:fill="FFFFFF"/>
-          <w:lang w:val="fr-FR"/>
-        </w:rPr>
-        <w:t xml:space="preserve">. 2021-03-31]. </w:t>
-      </w:r>
-      <w:proofErr w:type="spellStart"/>
-      <w:r>
-        <w:rPr>
-          <w:rFonts w:ascii="Arial" w:hAnsi="Arial" w:cs="Arial"/>
-          <w:color w:val="212529"/>
-          <w:shd w:val="clear" w:color="auto" w:fill="FFFFFF"/>
-          <w:lang w:val="fr-FR"/>
-        </w:rPr>
-        <w:t>Dostupné</w:t>
-      </w:r>
-      <w:proofErr w:type="spellEnd"/>
-      <w:r>
-        <w:rPr>
-          <w:rFonts w:ascii="Arial" w:hAnsi="Arial" w:cs="Arial"/>
-          <w:color w:val="212529"/>
-          <w:shd w:val="clear" w:color="auto" w:fill="FFFFFF"/>
-          <w:lang w:val="fr-FR"/>
-        </w:rPr>
-        <w:t xml:space="preserve"> </w:t>
-      </w:r>
-      <w:proofErr w:type="gramStart"/>
-      <w:r>
-        <w:rPr>
-          <w:rFonts w:ascii="Arial" w:hAnsi="Arial" w:cs="Arial"/>
-          <w:color w:val="212529"/>
-          <w:shd w:val="clear" w:color="auto" w:fill="FFFFFF"/>
-          <w:lang w:val="fr-FR"/>
-        </w:rPr>
-        <w:t>z:</w:t>
-      </w:r>
-      <w:proofErr w:type="gramEnd"/>
-      <w:r>
-        <w:rPr>
-          <w:rFonts w:ascii="Arial" w:hAnsi="Arial" w:cs="Arial"/>
-          <w:color w:val="212529"/>
-          <w:shd w:val="clear" w:color="auto" w:fill="FFFFFF"/>
-          <w:lang w:val="fr-FR"/>
-        </w:rPr>
-        <w:t xml:space="preserve"> </w:t>
-      </w:r>
-      <w:hyperlink r:id="rId60" w:history="1">
-        <w:r>
-          <w:rPr>
-            <w:rStyle w:val="Hyperlink"/>
-            <w:rFonts w:ascii="Arial" w:hAnsi="Arial" w:cs="Arial"/>
-            <w:shd w:val="clear" w:color="auto" w:fill="FFFFFF"/>
-            <w:lang w:val="fr-FR"/>
-          </w:rPr>
-          <w:t>https://www.javatpoint.com/quick-sort</w:t>
-        </w:r>
-      </w:hyperlink>
-    </w:p>
     <w:sectPr>
-      <w:footerReference w:type="default" r:id="rId61"/>
-      <w:footerReference w:type="first" r:id="rId62"/>
+      <w:footerReference w:type="default" r:id="rId62"/>
+      <w:footerReference w:type="first" r:id="rId63"/>
       <w:pgSz w:w="12240" w:h="15840" w:code="1"/>
       <w:pgMar w:top="1440" w:right="1440" w:bottom="1440" w:left="1440" w:header="720" w:footer="720" w:gutter="0"/>
       <w:pgNumType w:start="1"/>
@@ -12725,7 +13493,7 @@
 </file>
 
 <file path=word/endnotes.xml><?xml version="1.0" encoding="utf-8"?>
-<w:endnotes xmlns:wpc="http://schemas.microsoft.com/office/word/2010/wordprocessingCanvas" xmlns:cx="http://schemas.microsoft.com/office/drawing/2014/chartex" xmlns:cx1="http://schemas.microsoft.com/office/drawing/2015/9/8/chartex" xmlns:cx2="http://schemas.microsoft.com/office/drawing/2015/10/21/chartex" xmlns:cx3="http://schemas.microsoft.com/office/drawing/2016/5/9/chartex" xmlns:cx4="http://schemas.microsoft.com/office/drawing/2016/5/10/chartex" xmlns:cx5="http://schemas.microsoft.com/office/drawing/2016/5/11/chartex" xmlns:cx6="http://schemas.microsoft.com/office/drawing/2016/5/12/chartex" xmlns:cx7="http://schemas.microsoft.com/office/drawing/2016/5/13/chartex" xmlns:cx8="http://schemas.microsoft.com/office/drawing/2016/5/14/chartex" xmlns:mc="http://schemas.openxmlformats.org/markup-compatibility/2006" xmlns:aink="http://schemas.microsoft.com/office/drawing/2016/ink" xmlns:am3d="http://schemas.microsoft.com/office/drawing/2017/model3d" xmlns:o="urn:schemas-microsoft-com:office:office" xmlns:r="http://schemas.openxmlformats.org/officeDocument/2006/relationships" xmlns:m="http://schemas.openxmlformats.org/officeDocument/2006/math" xmlns:v="urn:schemas-microsoft-com:vml" xmlns:wp14="http://schemas.microsoft.com/office/word/2010/wordprocessingDrawing" xmlns:wp="http://schemas.openxmlformats.org/drawingml/2006/wordprocessingDrawing" xmlns:w10="urn:schemas-microsoft-com:office:word" xmlns:w="http://schemas.openxmlformats.org/wordprocessingml/2006/main" xmlns:w14="http://schemas.microsoft.com/office/word/2010/wordml" xmlns:w15="http://schemas.microsoft.com/office/word/2012/wordml" xmlns:w16cex="http://schemas.microsoft.com/office/word/2018/wordml/cex" xmlns:w16cid="http://schemas.microsoft.com/office/word/2016/wordml/cid" xmlns:w16="http://schemas.microsoft.com/office/word/2018/wordml" xmlns:w16se="http://schemas.microsoft.com/office/word/2015/wordml/symex" xmlns:wpg="http://schemas.microsoft.com/office/word/2010/wordprocessingGroup" xmlns:wpi="http://schemas.microsoft.com/office/word/2010/wordprocessingInk" xmlns:wne="http://schemas.microsoft.com/office/word/2006/wordml" xmlns:wps="http://schemas.microsoft.com/office/word/2010/wordprocessingShape" mc:Ignorable="w14 w15 w16se w16cid w16 w16cex wp14">
+<w:endnotes xmlns:wpc="http://schemas.microsoft.com/office/word/2010/wordprocessingCanvas" xmlns:cx="http://schemas.microsoft.com/office/drawing/2014/chartex" xmlns:cx1="http://schemas.microsoft.com/office/drawing/2015/9/8/chartex" xmlns:cx2="http://schemas.microsoft.com/office/drawing/2015/10/21/chartex" xmlns:cx3="http://schemas.microsoft.com/office/drawing/2016/5/9/chartex" xmlns:cx4="http://schemas.microsoft.com/office/drawing/2016/5/10/chartex" xmlns:cx5="http://schemas.microsoft.com/office/drawing/2016/5/11/chartex" xmlns:cx6="http://schemas.microsoft.com/office/drawing/2016/5/12/chartex" xmlns:cx7="http://schemas.microsoft.com/office/drawing/2016/5/13/chartex" xmlns:cx8="http://schemas.microsoft.com/office/drawing/2016/5/14/chartex" xmlns:mc="http://schemas.openxmlformats.org/markup-compatibility/2006" xmlns:aink="http://schemas.microsoft.com/office/drawing/2016/ink" xmlns:am3d="http://schemas.microsoft.com/office/drawing/2017/model3d" xmlns:o="urn:schemas-microsoft-com:office:office" xmlns:r="http://schemas.openxmlformats.org/officeDocument/2006/relationships" xmlns:m="http://schemas.openxmlformats.org/officeDocument/2006/math" xmlns:v="urn:schemas-microsoft-com:vml" xmlns:wp14="http://schemas.microsoft.com/office/word/2010/wordprocessingDrawing" xmlns:wp="http://schemas.openxmlformats.org/drawingml/2006/wordprocessingDrawing" xmlns:w10="urn:schemas-microsoft-com:office:word" xmlns:w="http://schemas.openxmlformats.org/wordprocessingml/2006/main" xmlns:w14="http://schemas.microsoft.com/office/word/2010/wordml" xmlns:w15="http://schemas.microsoft.com/office/word/2012/wordml" xmlns:w16cex="http://schemas.microsoft.com/office/word/2018/wordml/cex" xmlns:w16cid="http://schemas.microsoft.com/office/word/2016/wordml/cid" xmlns:w16="http://schemas.microsoft.com/office/word/2018/wordml" xmlns:w16sdtdh="http://schemas.microsoft.com/office/word/2020/wordml/sdtdatahash" xmlns:w16se="http://schemas.microsoft.com/office/word/2015/wordml/symex" xmlns:wpg="http://schemas.microsoft.com/office/word/2010/wordprocessingGroup" xmlns:wpi="http://schemas.microsoft.com/office/word/2010/wordprocessingInk" xmlns:wne="http://schemas.microsoft.com/office/word/2006/wordml" xmlns:wps="http://schemas.microsoft.com/office/word/2010/wordprocessingShape" mc:Ignorable="w14 w15 w16se w16cid w16 w16cex w16sdtdh wp14">
   <w:endnote w:type="separator" w:id="-1">
     <w:p>
       <w:pPr>
@@ -12750,7 +13518,7 @@
 </file>
 
 <file path=word/footer1.xml><?xml version="1.0" encoding="utf-8"?>
-<w:ftr xmlns:wpc="http://schemas.microsoft.com/office/word/2010/wordprocessingCanvas" xmlns:cx="http://schemas.microsoft.com/office/drawing/2014/chartex" xmlns:cx1="http://schemas.microsoft.com/office/drawing/2015/9/8/chartex" xmlns:cx2="http://schemas.microsoft.com/office/drawing/2015/10/21/chartex" xmlns:cx3="http://schemas.microsoft.com/office/drawing/2016/5/9/chartex" xmlns:cx4="http://schemas.microsoft.com/office/drawing/2016/5/10/chartex" xmlns:cx5="http://schemas.microsoft.com/office/drawing/2016/5/11/chartex" xmlns:cx6="http://schemas.microsoft.com/office/drawing/2016/5/12/chartex" xmlns:cx7="http://schemas.microsoft.com/office/drawing/2016/5/13/chartex" xmlns:cx8="http://schemas.microsoft.com/office/drawing/2016/5/14/chartex" xmlns:mc="http://schemas.openxmlformats.org/markup-compatibility/2006" xmlns:aink="http://schemas.microsoft.com/office/drawing/2016/ink" xmlns:am3d="http://schemas.microsoft.com/office/drawing/2017/model3d" xmlns:o="urn:schemas-microsoft-com:office:office" xmlns:r="http://schemas.openxmlformats.org/officeDocument/2006/relationships" xmlns:m="http://schemas.openxmlformats.org/officeDocument/2006/math" xmlns:v="urn:schemas-microsoft-com:vml" xmlns:wp14="http://schemas.microsoft.com/office/word/2010/wordprocessingDrawing" xmlns:wp="http://schemas.openxmlformats.org/drawingml/2006/wordprocessingDrawing" xmlns:w10="urn:schemas-microsoft-com:office:word" xmlns:w="http://schemas.openxmlformats.org/wordprocessingml/2006/main" xmlns:w14="http://schemas.microsoft.com/office/word/2010/wordml" xmlns:w15="http://schemas.microsoft.com/office/word/2012/wordml" xmlns:w16cex="http://schemas.microsoft.com/office/word/2018/wordml/cex" xmlns:w16cid="http://schemas.microsoft.com/office/word/2016/wordml/cid" xmlns:w16="http://schemas.microsoft.com/office/word/2018/wordml" xmlns:w16se="http://schemas.microsoft.com/office/word/2015/wordml/symex" xmlns:wpg="http://schemas.microsoft.com/office/word/2010/wordprocessingGroup" xmlns:wpi="http://schemas.microsoft.com/office/word/2010/wordprocessingInk" xmlns:wne="http://schemas.microsoft.com/office/word/2006/wordml" xmlns:wps="http://schemas.microsoft.com/office/word/2010/wordprocessingShape" mc:Ignorable="w14 w15 w16se w16cid w16 w16cex wp14">
+<w:ftr xmlns:wpc="http://schemas.microsoft.com/office/word/2010/wordprocessingCanvas" xmlns:cx="http://schemas.microsoft.com/office/drawing/2014/chartex" xmlns:cx1="http://schemas.microsoft.com/office/drawing/2015/9/8/chartex" xmlns:cx2="http://schemas.microsoft.com/office/drawing/2015/10/21/chartex" xmlns:cx3="http://schemas.microsoft.com/office/drawing/2016/5/9/chartex" xmlns:cx4="http://schemas.microsoft.com/office/drawing/2016/5/10/chartex" xmlns:cx5="http://schemas.microsoft.com/office/drawing/2016/5/11/chartex" xmlns:cx6="http://schemas.microsoft.com/office/drawing/2016/5/12/chartex" xmlns:cx7="http://schemas.microsoft.com/office/drawing/2016/5/13/chartex" xmlns:cx8="http://schemas.microsoft.com/office/drawing/2016/5/14/chartex" xmlns:mc="http://schemas.openxmlformats.org/markup-compatibility/2006" xmlns:aink="http://schemas.microsoft.com/office/drawing/2016/ink" xmlns:am3d="http://schemas.microsoft.com/office/drawing/2017/model3d" xmlns:o="urn:schemas-microsoft-com:office:office" xmlns:r="http://schemas.openxmlformats.org/officeDocument/2006/relationships" xmlns:m="http://schemas.openxmlformats.org/officeDocument/2006/math" xmlns:v="urn:schemas-microsoft-com:vml" xmlns:wp14="http://schemas.microsoft.com/office/word/2010/wordprocessingDrawing" xmlns:wp="http://schemas.openxmlformats.org/drawingml/2006/wordprocessingDrawing" xmlns:w10="urn:schemas-microsoft-com:office:word" xmlns:w="http://schemas.openxmlformats.org/wordprocessingml/2006/main" xmlns:w14="http://schemas.microsoft.com/office/word/2010/wordml" xmlns:w15="http://schemas.microsoft.com/office/word/2012/wordml" xmlns:w16cex="http://schemas.microsoft.com/office/word/2018/wordml/cex" xmlns:w16cid="http://schemas.microsoft.com/office/word/2016/wordml/cid" xmlns:w16="http://schemas.microsoft.com/office/word/2018/wordml" xmlns:w16sdtdh="http://schemas.microsoft.com/office/word/2020/wordml/sdtdatahash" xmlns:w16se="http://schemas.microsoft.com/office/word/2015/wordml/symex" xmlns:wpg="http://schemas.microsoft.com/office/word/2010/wordprocessingGroup" xmlns:wpi="http://schemas.microsoft.com/office/word/2010/wordprocessingInk" xmlns:wne="http://schemas.microsoft.com/office/word/2006/wordml" xmlns:wps="http://schemas.microsoft.com/office/word/2010/wordprocessingShape" mc:Ignorable="w14 w15 w16se w16cid w16 w16cex w16sdtdh wp14">
   <w:p>
     <w:pPr>
       <w:pStyle w:val="Footer"/>
@@ -12769,7 +13537,7 @@
 </file>
 
 <file path=word/footer2.xml><?xml version="1.0" encoding="utf-8"?>
-<w:ftr xmlns:wpc="http://schemas.microsoft.com/office/word/2010/wordprocessingCanvas" xmlns:cx="http://schemas.microsoft.com/office/drawing/2014/chartex" xmlns:cx1="http://schemas.microsoft.com/office/drawing/2015/9/8/chartex" xmlns:cx2="http://schemas.microsoft.com/office/drawing/2015/10/21/chartex" xmlns:cx3="http://schemas.microsoft.com/office/drawing/2016/5/9/chartex" xmlns:cx4="http://schemas.microsoft.com/office/drawing/2016/5/10/chartex" xmlns:cx5="http://schemas.microsoft.com/office/drawing/2016/5/11/chartex" xmlns:cx6="http://schemas.microsoft.com/office/drawing/2016/5/12/chartex" xmlns:cx7="http://schemas.microsoft.com/office/drawing/2016/5/13/chartex" xmlns:cx8="http://schemas.microsoft.com/office/drawing/2016/5/14/chartex" xmlns:mc="http://schemas.openxmlformats.org/markup-compatibility/2006" xmlns:aink="http://schemas.microsoft.com/office/drawing/2016/ink" xmlns:am3d="http://schemas.microsoft.com/office/drawing/2017/model3d" xmlns:o="urn:schemas-microsoft-com:office:office" xmlns:r="http://schemas.openxmlformats.org/officeDocument/2006/relationships" xmlns:m="http://schemas.openxmlformats.org/officeDocument/2006/math" xmlns:v="urn:schemas-microsoft-com:vml" xmlns:wp14="http://schemas.microsoft.com/office/word/2010/wordprocessingDrawing" xmlns:wp="http://schemas.openxmlformats.org/drawingml/2006/wordprocessingDrawing" xmlns:w10="urn:schemas-microsoft-com:office:word" xmlns:w="http://schemas.openxmlformats.org/wordprocessingml/2006/main" xmlns:w14="http://schemas.microsoft.com/office/word/2010/wordml" xmlns:w15="http://schemas.microsoft.com/office/word/2012/wordml" xmlns:w16cex="http://schemas.microsoft.com/office/word/2018/wordml/cex" xmlns:w16cid="http://schemas.microsoft.com/office/word/2016/wordml/cid" xmlns:w16="http://schemas.microsoft.com/office/word/2018/wordml" xmlns:w16se="http://schemas.microsoft.com/office/word/2015/wordml/symex" xmlns:wpg="http://schemas.microsoft.com/office/word/2010/wordprocessingGroup" xmlns:wpi="http://schemas.microsoft.com/office/word/2010/wordprocessingInk" xmlns:wne="http://schemas.microsoft.com/office/word/2006/wordml" xmlns:wps="http://schemas.microsoft.com/office/word/2010/wordprocessingShape" mc:Ignorable="w14 w15 w16se w16cid w16 w16cex wp14">
+<w:ftr xmlns:wpc="http://schemas.microsoft.com/office/word/2010/wordprocessingCanvas" xmlns:cx="http://schemas.microsoft.com/office/drawing/2014/chartex" xmlns:cx1="http://schemas.microsoft.com/office/drawing/2015/9/8/chartex" xmlns:cx2="http://schemas.microsoft.com/office/drawing/2015/10/21/chartex" xmlns:cx3="http://schemas.microsoft.com/office/drawing/2016/5/9/chartex" xmlns:cx4="http://schemas.microsoft.com/office/drawing/2016/5/10/chartex" xmlns:cx5="http://schemas.microsoft.com/office/drawing/2016/5/11/chartex" xmlns:cx6="http://schemas.microsoft.com/office/drawing/2016/5/12/chartex" xmlns:cx7="http://schemas.microsoft.com/office/drawing/2016/5/13/chartex" xmlns:cx8="http://schemas.microsoft.com/office/drawing/2016/5/14/chartex" xmlns:mc="http://schemas.openxmlformats.org/markup-compatibility/2006" xmlns:aink="http://schemas.microsoft.com/office/drawing/2016/ink" xmlns:am3d="http://schemas.microsoft.com/office/drawing/2017/model3d" xmlns:o="urn:schemas-microsoft-com:office:office" xmlns:r="http://schemas.openxmlformats.org/officeDocument/2006/relationships" xmlns:m="http://schemas.openxmlformats.org/officeDocument/2006/math" xmlns:v="urn:schemas-microsoft-com:vml" xmlns:wp14="http://schemas.microsoft.com/office/word/2010/wordprocessingDrawing" xmlns:wp="http://schemas.openxmlformats.org/drawingml/2006/wordprocessingDrawing" xmlns:w10="urn:schemas-microsoft-com:office:word" xmlns:w="http://schemas.openxmlformats.org/wordprocessingml/2006/main" xmlns:w14="http://schemas.microsoft.com/office/word/2010/wordml" xmlns:w15="http://schemas.microsoft.com/office/word/2012/wordml" xmlns:w16cex="http://schemas.microsoft.com/office/word/2018/wordml/cex" xmlns:w16cid="http://schemas.microsoft.com/office/word/2016/wordml/cid" xmlns:w16="http://schemas.microsoft.com/office/word/2018/wordml" xmlns:w16sdtdh="http://schemas.microsoft.com/office/word/2020/wordml/sdtdatahash" xmlns:w16se="http://schemas.microsoft.com/office/word/2015/wordml/symex" xmlns:wpg="http://schemas.microsoft.com/office/word/2010/wordprocessingGroup" xmlns:wpi="http://schemas.microsoft.com/office/word/2010/wordprocessingInk" xmlns:wne="http://schemas.microsoft.com/office/word/2006/wordml" xmlns:wps="http://schemas.microsoft.com/office/word/2010/wordprocessingShape" mc:Ignorable="w14 w15 w16se w16cid w16 w16cex w16sdtdh wp14">
   <w:p>
     <w:pPr>
       <w:pStyle w:val="Footer"/>
@@ -12782,7 +13550,7 @@
 </file>
 
 <file path=word/footer3.xml><?xml version="1.0" encoding="utf-8"?>
-<w:ftr xmlns:wpc="http://schemas.microsoft.com/office/word/2010/wordprocessingCanvas" xmlns:cx="http://schemas.microsoft.com/office/drawing/2014/chartex" xmlns:cx1="http://schemas.microsoft.com/office/drawing/2015/9/8/chartex" xmlns:cx2="http://schemas.microsoft.com/office/drawing/2015/10/21/chartex" xmlns:cx3="http://schemas.microsoft.com/office/drawing/2016/5/9/chartex" xmlns:cx4="http://schemas.microsoft.com/office/drawing/2016/5/10/chartex" xmlns:cx5="http://schemas.microsoft.com/office/drawing/2016/5/11/chartex" xmlns:cx6="http://schemas.microsoft.com/office/drawing/2016/5/12/chartex" xmlns:cx7="http://schemas.microsoft.com/office/drawing/2016/5/13/chartex" xmlns:cx8="http://schemas.microsoft.com/office/drawing/2016/5/14/chartex" xmlns:mc="http://schemas.openxmlformats.org/markup-compatibility/2006" xmlns:aink="http://schemas.microsoft.com/office/drawing/2016/ink" xmlns:am3d="http://schemas.microsoft.com/office/drawing/2017/model3d" xmlns:o="urn:schemas-microsoft-com:office:office" xmlns:r="http://schemas.openxmlformats.org/officeDocument/2006/relationships" xmlns:m="http://schemas.openxmlformats.org/officeDocument/2006/math" xmlns:v="urn:schemas-microsoft-com:vml" xmlns:wp14="http://schemas.microsoft.com/office/word/2010/wordprocessingDrawing" xmlns:wp="http://schemas.openxmlformats.org/drawingml/2006/wordprocessingDrawing" xmlns:w10="urn:schemas-microsoft-com:office:word" xmlns:w="http://schemas.openxmlformats.org/wordprocessingml/2006/main" xmlns:w14="http://schemas.microsoft.com/office/word/2010/wordml" xmlns:w15="http://schemas.microsoft.com/office/word/2012/wordml" xmlns:w16cex="http://schemas.microsoft.com/office/word/2018/wordml/cex" xmlns:w16cid="http://schemas.microsoft.com/office/word/2016/wordml/cid" xmlns:w16="http://schemas.microsoft.com/office/word/2018/wordml" xmlns:w16se="http://schemas.microsoft.com/office/word/2015/wordml/symex" xmlns:wpg="http://schemas.microsoft.com/office/word/2010/wordprocessingGroup" xmlns:wpi="http://schemas.microsoft.com/office/word/2010/wordprocessingInk" xmlns:wne="http://schemas.microsoft.com/office/word/2006/wordml" xmlns:wps="http://schemas.microsoft.com/office/word/2010/wordprocessingShape" mc:Ignorable="w14 w15 w16se w16cid w16 w16cex wp14">
+<w:ftr xmlns:wpc="http://schemas.microsoft.com/office/word/2010/wordprocessingCanvas" xmlns:cx="http://schemas.microsoft.com/office/drawing/2014/chartex" xmlns:cx1="http://schemas.microsoft.com/office/drawing/2015/9/8/chartex" xmlns:cx2="http://schemas.microsoft.com/office/drawing/2015/10/21/chartex" xmlns:cx3="http://schemas.microsoft.com/office/drawing/2016/5/9/chartex" xmlns:cx4="http://schemas.microsoft.com/office/drawing/2016/5/10/chartex" xmlns:cx5="http://schemas.microsoft.com/office/drawing/2016/5/11/chartex" xmlns:cx6="http://schemas.microsoft.com/office/drawing/2016/5/12/chartex" xmlns:cx7="http://schemas.microsoft.com/office/drawing/2016/5/13/chartex" xmlns:cx8="http://schemas.microsoft.com/office/drawing/2016/5/14/chartex" xmlns:mc="http://schemas.openxmlformats.org/markup-compatibility/2006" xmlns:aink="http://schemas.microsoft.com/office/drawing/2016/ink" xmlns:am3d="http://schemas.microsoft.com/office/drawing/2017/model3d" xmlns:o="urn:schemas-microsoft-com:office:office" xmlns:r="http://schemas.openxmlformats.org/officeDocument/2006/relationships" xmlns:m="http://schemas.openxmlformats.org/officeDocument/2006/math" xmlns:v="urn:schemas-microsoft-com:vml" xmlns:wp14="http://schemas.microsoft.com/office/word/2010/wordprocessingDrawing" xmlns:wp="http://schemas.openxmlformats.org/drawingml/2006/wordprocessingDrawing" xmlns:w10="urn:schemas-microsoft-com:office:word" xmlns:w="http://schemas.openxmlformats.org/wordprocessingml/2006/main" xmlns:w14="http://schemas.microsoft.com/office/word/2010/wordml" xmlns:w15="http://schemas.microsoft.com/office/word/2012/wordml" xmlns:w16cex="http://schemas.microsoft.com/office/word/2018/wordml/cex" xmlns:w16cid="http://schemas.microsoft.com/office/word/2016/wordml/cid" xmlns:w16="http://schemas.microsoft.com/office/word/2018/wordml" xmlns:w16sdtdh="http://schemas.microsoft.com/office/word/2020/wordml/sdtdatahash" xmlns:w16se="http://schemas.microsoft.com/office/word/2015/wordml/symex" xmlns:wpg="http://schemas.microsoft.com/office/word/2010/wordprocessingGroup" xmlns:wpi="http://schemas.microsoft.com/office/word/2010/wordprocessingInk" xmlns:wne="http://schemas.microsoft.com/office/word/2006/wordml" xmlns:wps="http://schemas.microsoft.com/office/word/2010/wordprocessingShape" mc:Ignorable="w14 w15 w16se w16cid w16 w16cex w16sdtdh wp14">
   <w:sdt>
     <w:sdtPr>
       <w:id w:val="-105815875"/>
@@ -12838,7 +13606,7 @@
 </file>
 
 <file path=word/footer4.xml><?xml version="1.0" encoding="utf-8"?>
-<w:ftr xmlns:wpc="http://schemas.microsoft.com/office/word/2010/wordprocessingCanvas" xmlns:cx="http://schemas.microsoft.com/office/drawing/2014/chartex" xmlns:cx1="http://schemas.microsoft.com/office/drawing/2015/9/8/chartex" xmlns:cx2="http://schemas.microsoft.com/office/drawing/2015/10/21/chartex" xmlns:cx3="http://schemas.microsoft.com/office/drawing/2016/5/9/chartex" xmlns:cx4="http://schemas.microsoft.com/office/drawing/2016/5/10/chartex" xmlns:cx5="http://schemas.microsoft.com/office/drawing/2016/5/11/chartex" xmlns:cx6="http://schemas.microsoft.com/office/drawing/2016/5/12/chartex" xmlns:cx7="http://schemas.microsoft.com/office/drawing/2016/5/13/chartex" xmlns:cx8="http://schemas.microsoft.com/office/drawing/2016/5/14/chartex" xmlns:mc="http://schemas.openxmlformats.org/markup-compatibility/2006" xmlns:aink="http://schemas.microsoft.com/office/drawing/2016/ink" xmlns:am3d="http://schemas.microsoft.com/office/drawing/2017/model3d" xmlns:o="urn:schemas-microsoft-com:office:office" xmlns:r="http://schemas.openxmlformats.org/officeDocument/2006/relationships" xmlns:m="http://schemas.openxmlformats.org/officeDocument/2006/math" xmlns:v="urn:schemas-microsoft-com:vml" xmlns:wp14="http://schemas.microsoft.com/office/word/2010/wordprocessingDrawing" xmlns:wp="http://schemas.openxmlformats.org/drawingml/2006/wordprocessingDrawing" xmlns:w10="urn:schemas-microsoft-com:office:word" xmlns:w="http://schemas.openxmlformats.org/wordprocessingml/2006/main" xmlns:w14="http://schemas.microsoft.com/office/word/2010/wordml" xmlns:w15="http://schemas.microsoft.com/office/word/2012/wordml" xmlns:w16cex="http://schemas.microsoft.com/office/word/2018/wordml/cex" xmlns:w16cid="http://schemas.microsoft.com/office/word/2016/wordml/cid" xmlns:w16="http://schemas.microsoft.com/office/word/2018/wordml" xmlns:w16se="http://schemas.microsoft.com/office/word/2015/wordml/symex" xmlns:wpg="http://schemas.microsoft.com/office/word/2010/wordprocessingGroup" xmlns:wpi="http://schemas.microsoft.com/office/word/2010/wordprocessingInk" xmlns:wne="http://schemas.microsoft.com/office/word/2006/wordml" xmlns:wps="http://schemas.microsoft.com/office/word/2010/wordprocessingShape" mc:Ignorable="w14 w15 w16se w16cid w16 w16cex wp14">
+<w:ftr xmlns:wpc="http://schemas.microsoft.com/office/word/2010/wordprocessingCanvas" xmlns:cx="http://schemas.microsoft.com/office/drawing/2014/chartex" xmlns:cx1="http://schemas.microsoft.com/office/drawing/2015/9/8/chartex" xmlns:cx2="http://schemas.microsoft.com/office/drawing/2015/10/21/chartex" xmlns:cx3="http://schemas.microsoft.com/office/drawing/2016/5/9/chartex" xmlns:cx4="http://schemas.microsoft.com/office/drawing/2016/5/10/chartex" xmlns:cx5="http://schemas.microsoft.com/office/drawing/2016/5/11/chartex" xmlns:cx6="http://schemas.microsoft.com/office/drawing/2016/5/12/chartex" xmlns:cx7="http://schemas.microsoft.com/office/drawing/2016/5/13/chartex" xmlns:cx8="http://schemas.microsoft.com/office/drawing/2016/5/14/chartex" xmlns:mc="http://schemas.openxmlformats.org/markup-compatibility/2006" xmlns:aink="http://schemas.microsoft.com/office/drawing/2016/ink" xmlns:am3d="http://schemas.microsoft.com/office/drawing/2017/model3d" xmlns:o="urn:schemas-microsoft-com:office:office" xmlns:r="http://schemas.openxmlformats.org/officeDocument/2006/relationships" xmlns:m="http://schemas.openxmlformats.org/officeDocument/2006/math" xmlns:v="urn:schemas-microsoft-com:vml" xmlns:wp14="http://schemas.microsoft.com/office/word/2010/wordprocessingDrawing" xmlns:wp="http://schemas.openxmlformats.org/drawingml/2006/wordprocessingDrawing" xmlns:w10="urn:schemas-microsoft-com:office:word" xmlns:w="http://schemas.openxmlformats.org/wordprocessingml/2006/main" xmlns:w14="http://schemas.microsoft.com/office/word/2010/wordml" xmlns:w15="http://schemas.microsoft.com/office/word/2012/wordml" xmlns:w16cex="http://schemas.microsoft.com/office/word/2018/wordml/cex" xmlns:w16cid="http://schemas.microsoft.com/office/word/2016/wordml/cid" xmlns:w16="http://schemas.microsoft.com/office/word/2018/wordml" xmlns:w16sdtdh="http://schemas.microsoft.com/office/word/2020/wordml/sdtdatahash" xmlns:w16se="http://schemas.microsoft.com/office/word/2015/wordml/symex" xmlns:wpg="http://schemas.microsoft.com/office/word/2010/wordprocessingGroup" xmlns:wpi="http://schemas.microsoft.com/office/word/2010/wordprocessingInk" xmlns:wne="http://schemas.microsoft.com/office/word/2006/wordml" xmlns:wps="http://schemas.microsoft.com/office/word/2010/wordprocessingShape" mc:Ignorable="w14 w15 w16se w16cid w16 w16cex w16sdtdh wp14">
   <w:sdt>
     <w:sdtPr>
       <w:id w:val="-369770152"/>
@@ -12891,7 +13659,7 @@
 </file>
 
 <file path=word/footnotes.xml><?xml version="1.0" encoding="utf-8"?>
-<w:footnotes xmlns:wpc="http://schemas.microsoft.com/office/word/2010/wordprocessingCanvas" xmlns:cx="http://schemas.microsoft.com/office/drawing/2014/chartex" xmlns:cx1="http://schemas.microsoft.com/office/drawing/2015/9/8/chartex" xmlns:cx2="http://schemas.microsoft.com/office/drawing/2015/10/21/chartex" xmlns:cx3="http://schemas.microsoft.com/office/drawing/2016/5/9/chartex" xmlns:cx4="http://schemas.microsoft.com/office/drawing/2016/5/10/chartex" xmlns:cx5="http://schemas.microsoft.com/office/drawing/2016/5/11/chartex" xmlns:cx6="http://schemas.microsoft.com/office/drawing/2016/5/12/chartex" xmlns:cx7="http://schemas.microsoft.com/office/drawing/2016/5/13/chartex" xmlns:cx8="http://schemas.microsoft.com/office/drawing/2016/5/14/chartex" xmlns:mc="http://schemas.openxmlformats.org/markup-compatibility/2006" xmlns:aink="http://schemas.microsoft.com/office/drawing/2016/ink" xmlns:am3d="http://schemas.microsoft.com/office/drawing/2017/model3d" xmlns:o="urn:schemas-microsoft-com:office:office" xmlns:r="http://schemas.openxmlformats.org/officeDocument/2006/relationships" xmlns:m="http://schemas.openxmlformats.org/officeDocument/2006/math" xmlns:v="urn:schemas-microsoft-com:vml" xmlns:wp14="http://schemas.microsoft.com/office/word/2010/wordprocessingDrawing" xmlns:wp="http://schemas.openxmlformats.org/drawingml/2006/wordprocessingDrawing" xmlns:w10="urn:schemas-microsoft-com:office:word" xmlns:w="http://schemas.openxmlformats.org/wordprocessingml/2006/main" xmlns:w14="http://schemas.microsoft.com/office/word/2010/wordml" xmlns:w15="http://schemas.microsoft.com/office/word/2012/wordml" xmlns:w16cex="http://schemas.microsoft.com/office/word/2018/wordml/cex" xmlns:w16cid="http://schemas.microsoft.com/office/word/2016/wordml/cid" xmlns:w16="http://schemas.microsoft.com/office/word/2018/wordml" xmlns:w16se="http://schemas.microsoft.com/office/word/2015/wordml/symex" xmlns:wpg="http://schemas.microsoft.com/office/word/2010/wordprocessingGroup" xmlns:wpi="http://schemas.microsoft.com/office/word/2010/wordprocessingInk" xmlns:wne="http://schemas.microsoft.com/office/word/2006/wordml" xmlns:wps="http://schemas.microsoft.com/office/word/2010/wordprocessingShape" mc:Ignorable="w14 w15 w16se w16cid w16 w16cex wp14">
+<w:footnotes xmlns:wpc="http://schemas.microsoft.com/office/word/2010/wordprocessingCanvas" xmlns:cx="http://schemas.microsoft.com/office/drawing/2014/chartex" xmlns:cx1="http://schemas.microsoft.com/office/drawing/2015/9/8/chartex" xmlns:cx2="http://schemas.microsoft.com/office/drawing/2015/10/21/chartex" xmlns:cx3="http://schemas.microsoft.com/office/drawing/2016/5/9/chartex" xmlns:cx4="http://schemas.microsoft.com/office/drawing/2016/5/10/chartex" xmlns:cx5="http://schemas.microsoft.com/office/drawing/2016/5/11/chartex" xmlns:cx6="http://schemas.microsoft.com/office/drawing/2016/5/12/chartex" xmlns:cx7="http://schemas.microsoft.com/office/drawing/2016/5/13/chartex" xmlns:cx8="http://schemas.microsoft.com/office/drawing/2016/5/14/chartex" xmlns:mc="http://schemas.openxmlformats.org/markup-compatibility/2006" xmlns:aink="http://schemas.microsoft.com/office/drawing/2016/ink" xmlns:am3d="http://schemas.microsoft.com/office/drawing/2017/model3d" xmlns:o="urn:schemas-microsoft-com:office:office" xmlns:r="http://schemas.openxmlformats.org/officeDocument/2006/relationships" xmlns:m="http://schemas.openxmlformats.org/officeDocument/2006/math" xmlns:v="urn:schemas-microsoft-com:vml" xmlns:wp14="http://schemas.microsoft.com/office/word/2010/wordprocessingDrawing" xmlns:wp="http://schemas.openxmlformats.org/drawingml/2006/wordprocessingDrawing" xmlns:w10="urn:schemas-microsoft-com:office:word" xmlns:w="http://schemas.openxmlformats.org/wordprocessingml/2006/main" xmlns:w14="http://schemas.microsoft.com/office/word/2010/wordml" xmlns:w15="http://schemas.microsoft.com/office/word/2012/wordml" xmlns:w16cex="http://schemas.microsoft.com/office/word/2018/wordml/cex" xmlns:w16cid="http://schemas.microsoft.com/office/word/2016/wordml/cid" xmlns:w16="http://schemas.microsoft.com/office/word/2018/wordml" xmlns:w16sdtdh="http://schemas.microsoft.com/office/word/2020/wordml/sdtdatahash" xmlns:w16se="http://schemas.microsoft.com/office/word/2015/wordml/symex" xmlns:wpg="http://schemas.microsoft.com/office/word/2010/wordprocessingGroup" xmlns:wpi="http://schemas.microsoft.com/office/word/2010/wordprocessingInk" xmlns:wne="http://schemas.microsoft.com/office/word/2006/wordml" xmlns:wps="http://schemas.microsoft.com/office/word/2010/wordprocessingShape" mc:Ignorable="w14 w15 w16se w16cid w16 w16cex w16sdtdh wp14">
   <w:footnote w:type="separator" w:id="-1">
     <w:p>
       <w:pPr>
@@ -12910,55 +13678,13 @@
       <w:r>
         <w:continuationSeparator/>
       </w:r>
-    </w:p>
-  </w:footnote>
-  <w:footnote w:id="1">
-    <w:p>
-      <w:pPr>
-        <w:pStyle w:val="FootnoteText"/>
-      </w:pPr>
-      <w:r>
-        <w:rPr>
-          <w:rStyle w:val="FootnoteReference"/>
-        </w:rPr>
-        <w:footnoteRef/>
-      </w:r>
-      <w:r>
-        <w:t xml:space="preserve"> TIOBE - The Software Quality Company, </w:t>
-      </w:r>
-      <w:r>
-        <w:rPr>
-          <w:i/>
-          <w:iCs/>
-        </w:rPr>
-        <w:t>TIOBE Index</w:t>
-      </w:r>
-      <w:r>
-        <w:t xml:space="preserve"> [online], TIOBE software BV, </w:t>
-      </w:r>
-      <w:hyperlink r:id="rId1" w:history="1">
-        <w:proofErr w:type="spellStart"/>
-        <w:r>
-          <w:rPr>
-            <w:rStyle w:val="Hyperlink"/>
-          </w:rPr>
-          <w:t>Dostupné</w:t>
-        </w:r>
-        <w:proofErr w:type="spellEnd"/>
-        <w:r>
-          <w:rPr>
-            <w:rStyle w:val="Hyperlink"/>
-          </w:rPr>
-          <w:t xml:space="preserve"> online</w:t>
-        </w:r>
-      </w:hyperlink>
     </w:p>
   </w:footnote>
 </w:footnotes>
 </file>
 
 <file path=word/numbering.xml><?xml version="1.0" encoding="utf-8"?>
-<w:numbering xmlns:wpc="http://schemas.microsoft.com/office/word/2010/wordprocessingCanvas" xmlns:cx="http://schemas.microsoft.com/office/drawing/2014/chartex" xmlns:cx1="http://schemas.microsoft.com/office/drawing/2015/9/8/chartex" xmlns:cx2="http://schemas.microsoft.com/office/drawing/2015/10/21/chartex" xmlns:cx3="http://schemas.microsoft.com/office/drawing/2016/5/9/chartex" xmlns:cx4="http://schemas.microsoft.com/office/drawing/2016/5/10/chartex" xmlns:cx5="http://schemas.microsoft.com/office/drawing/2016/5/11/chartex" xmlns:cx6="http://schemas.microsoft.com/office/drawing/2016/5/12/chartex" xmlns:cx7="http://schemas.microsoft.com/office/drawing/2016/5/13/chartex" xmlns:cx8="http://schemas.microsoft.com/office/drawing/2016/5/14/chartex" xmlns:mc="http://schemas.openxmlformats.org/markup-compatibility/2006" xmlns:aink="http://schemas.microsoft.com/office/drawing/2016/ink" xmlns:am3d="http://schemas.microsoft.com/office/drawing/2017/model3d" xmlns:o="urn:schemas-microsoft-com:office:office" xmlns:r="http://schemas.openxmlformats.org/officeDocument/2006/relationships" xmlns:m="http://schemas.openxmlformats.org/officeDocument/2006/math" xmlns:v="urn:schemas-microsoft-com:vml" xmlns:wp14="http://schemas.microsoft.com/office/word/2010/wordprocessingDrawing" xmlns:wp="http://schemas.openxmlformats.org/drawingml/2006/wordprocessingDrawing" xmlns:w10="urn:schemas-microsoft-com:office:word" xmlns:w="http://schemas.openxmlformats.org/wordprocessingml/2006/main" xmlns:w14="http://schemas.microsoft.com/office/word/2010/wordml" xmlns:w15="http://schemas.microsoft.com/office/word/2012/wordml" xmlns:w16cex="http://schemas.microsoft.com/office/word/2018/wordml/cex" xmlns:w16cid="http://schemas.microsoft.com/office/word/2016/wordml/cid" xmlns:w16="http://schemas.microsoft.com/office/word/2018/wordml" xmlns:w16se="http://schemas.microsoft.com/office/word/2015/wordml/symex" xmlns:wpg="http://schemas.microsoft.com/office/word/2010/wordprocessingGroup" xmlns:wpi="http://schemas.microsoft.com/office/word/2010/wordprocessingInk" xmlns:wne="http://schemas.microsoft.com/office/word/2006/wordml" xmlns:wps="http://schemas.microsoft.com/office/word/2010/wordprocessingShape" mc:Ignorable="w14 w15 w16se w16cid w16 w16cex wp14">
+<w:numbering xmlns:wpc="http://schemas.microsoft.com/office/word/2010/wordprocessingCanvas" xmlns:cx="http://schemas.microsoft.com/office/drawing/2014/chartex" xmlns:cx1="http://schemas.microsoft.com/office/drawing/2015/9/8/chartex" xmlns:cx2="http://schemas.microsoft.com/office/drawing/2015/10/21/chartex" xmlns:cx3="http://schemas.microsoft.com/office/drawing/2016/5/9/chartex" xmlns:cx4="http://schemas.microsoft.com/office/drawing/2016/5/10/chartex" xmlns:cx5="http://schemas.microsoft.com/office/drawing/2016/5/11/chartex" xmlns:cx6="http://schemas.microsoft.com/office/drawing/2016/5/12/chartex" xmlns:cx7="http://schemas.microsoft.com/office/drawing/2016/5/13/chartex" xmlns:cx8="http://schemas.microsoft.com/office/drawing/2016/5/14/chartex" xmlns:mc="http://schemas.openxmlformats.org/markup-compatibility/2006" xmlns:aink="http://schemas.microsoft.com/office/drawing/2016/ink" xmlns:am3d="http://schemas.microsoft.com/office/drawing/2017/model3d" xmlns:o="urn:schemas-microsoft-com:office:office" xmlns:r="http://schemas.openxmlformats.org/officeDocument/2006/relationships" xmlns:m="http://schemas.openxmlformats.org/officeDocument/2006/math" xmlns:v="urn:schemas-microsoft-com:vml" xmlns:wp14="http://schemas.microsoft.com/office/word/2010/wordprocessingDrawing" xmlns:wp="http://schemas.openxmlformats.org/drawingml/2006/wordprocessingDrawing" xmlns:w10="urn:schemas-microsoft-com:office:word" xmlns:w="http://schemas.openxmlformats.org/wordprocessingml/2006/main" xmlns:w14="http://schemas.microsoft.com/office/word/2010/wordml" xmlns:w15="http://schemas.microsoft.com/office/word/2012/wordml" xmlns:w16cex="http://schemas.microsoft.com/office/word/2018/wordml/cex" xmlns:w16cid="http://schemas.microsoft.com/office/word/2016/wordml/cid" xmlns:w16="http://schemas.microsoft.com/office/word/2018/wordml" xmlns:w16sdtdh="http://schemas.microsoft.com/office/word/2020/wordml/sdtdatahash" xmlns:w16se="http://schemas.microsoft.com/office/word/2015/wordml/symex" xmlns:wpg="http://schemas.microsoft.com/office/word/2010/wordprocessingGroup" xmlns:wpi="http://schemas.microsoft.com/office/word/2010/wordprocessingInk" xmlns:wne="http://schemas.microsoft.com/office/word/2006/wordml" xmlns:wps="http://schemas.microsoft.com/office/word/2010/wordprocessingShape" mc:Ignorable="w14 w15 w16se w16cid w16 w16cex w16sdtdh wp14">
   <w:abstractNum w:abstractNumId="0" w15:restartNumberingAfterBreak="0">
     <w:nsid w:val="02047C07"/>
     <w:multiLevelType w:val="hybridMultilevel"/>
@@ -16209,7 +16935,7 @@
 </file>
 
 <file path=word/styles.xml><?xml version="1.0" encoding="utf-8"?>
-<w:styles xmlns:mc="http://schemas.openxmlformats.org/markup-compatibility/2006" xmlns:r="http://schemas.openxmlformats.org/officeDocument/2006/relationships" xmlns:w="http://schemas.openxmlformats.org/wordprocessingml/2006/main" xmlns:w14="http://schemas.microsoft.com/office/word/2010/wordml" xmlns:w15="http://schemas.microsoft.com/office/word/2012/wordml" xmlns:w16cex="http://schemas.microsoft.com/office/word/2018/wordml/cex" xmlns:w16cid="http://schemas.microsoft.com/office/word/2016/wordml/cid" xmlns:w16="http://schemas.microsoft.com/office/word/2018/wordml" xmlns:w16se="http://schemas.microsoft.com/office/word/2015/wordml/symex" mc:Ignorable="w14 w15 w16se w16cid w16 w16cex">
+<w:styles xmlns:mc="http://schemas.openxmlformats.org/markup-compatibility/2006" xmlns:r="http://schemas.openxmlformats.org/officeDocument/2006/relationships" xmlns:w="http://schemas.openxmlformats.org/wordprocessingml/2006/main" xmlns:w14="http://schemas.microsoft.com/office/word/2010/wordml" xmlns:w15="http://schemas.microsoft.com/office/word/2012/wordml" xmlns:w16cex="http://schemas.microsoft.com/office/word/2018/wordml/cex" xmlns:w16cid="http://schemas.microsoft.com/office/word/2016/wordml/cid" xmlns:w16="http://schemas.microsoft.com/office/word/2018/wordml" xmlns:w16sdtdh="http://schemas.microsoft.com/office/word/2020/wordml/sdtdatahash" xmlns:w16se="http://schemas.microsoft.com/office/word/2015/wordml/symex" mc:Ignorable="w14 w15 w16se w16cid w16 w16cex w16sdtdh">
   <w:docDefaults>
     <w:rPrDefault>
       <w:rPr>
@@ -17119,6 +17845,45 @@
       <w:vertAlign w:val="superscript"/>
     </w:rPr>
   </w:style>
+  <w:style w:type="paragraph" w:styleId="EndnoteText">
+    <w:name w:val="endnote text"/>
+    <w:basedOn w:val="Normal"/>
+    <w:link w:val="EndnoteTextChar"/>
+    <w:uiPriority w:val="99"/>
+    <w:semiHidden/>
+    <w:unhideWhenUsed/>
+    <w:rsid w:val="00ED403B"/>
+    <w:pPr>
+      <w:spacing w:after="0" w:line="240" w:lineRule="auto"/>
+    </w:pPr>
+    <w:rPr>
+      <w:sz w:val="20"/>
+      <w:szCs w:val="20"/>
+    </w:rPr>
+  </w:style>
+  <w:style w:type="character" w:customStyle="1" w:styleId="EndnoteTextChar">
+    <w:name w:val="Endnote Text Char"/>
+    <w:basedOn w:val="DefaultParagraphFont"/>
+    <w:link w:val="EndnoteText"/>
+    <w:uiPriority w:val="99"/>
+    <w:semiHidden/>
+    <w:rsid w:val="00ED403B"/>
+    <w:rPr>
+      <w:sz w:val="20"/>
+      <w:szCs w:val="20"/>
+    </w:rPr>
+  </w:style>
+  <w:style w:type="character" w:styleId="EndnoteReference">
+    <w:name w:val="endnote reference"/>
+    <w:basedOn w:val="DefaultParagraphFont"/>
+    <w:uiPriority w:val="99"/>
+    <w:semiHidden/>
+    <w:unhideWhenUsed/>
+    <w:rsid w:val="00ED403B"/>
+    <w:rPr>
+      <w:vertAlign w:val="superscript"/>
+    </w:rPr>
+  </w:style>
 </w:styles>
 </file>
 

</xml_diff>